<commit_message>
modified to include redis and few enhancement
</commit_message>
<xml_diff>
--- a/UPL_TUTORIAL.docx
+++ b/UPL_TUTORIAL.docx
@@ -4,6 +4,7 @@
   <w:body>
     <w:p>
       <w:pPr>
+        <w:spacing w:line="240" w:lineRule="auto"/>
         <w:rPr>
           <w:b/>
           <w:bCs/>
@@ -19,6 +20,7 @@
     </w:p>
     <w:p>
       <w:pPr>
+        <w:spacing w:line="240" w:lineRule="auto"/>
         <w:rPr>
           <w:b/>
           <w:bCs/>
@@ -30,12 +32,13 @@
           <w:bCs/>
         </w:rPr>
         <w:pict w14:anchorId="49DB54B4">
-          <v:rect id="_x0000_i1153" style="width:0;height:1.5pt" o:hralign="center" o:hrstd="t" o:hr="t" fillcolor="#a0a0a0" stroked="f"/>
+          <v:rect id="_x0000_i1025" style="width:0;height:1.5pt" o:hralign="center" o:hrstd="t" o:hr="t" fillcolor="#a0a0a0" stroked="f"/>
         </w:pict>
       </w:r>
     </w:p>
     <w:p>
       <w:pPr>
+        <w:spacing w:line="240" w:lineRule="auto"/>
         <w:rPr>
           <w:b/>
           <w:bCs/>
@@ -51,6 +54,7 @@
     </w:p>
     <w:p>
       <w:pPr>
+        <w:spacing w:line="240" w:lineRule="auto"/>
         <w:rPr>
           <w:b/>
           <w:bCs/>
@@ -71,16 +75,23 @@
         <w:br/>
       </w:r>
       <w:r>
-        <w:t xml:space="preserve">The purpose of this document is to describe the software design for the UPL Tutorial Platform, a text-based online learning portal that allows </w:t>
-      </w:r>
-      <w:r>
-        <w:t>users</w:t>
-      </w:r>
-      <w:r>
-        <w:t xml:space="preserve"> to access courses and tutorials freely while enabling instructors to contribute course and tutorial content post-admin approval. The platform supports embedded YouTube content and structured course-based learning.</w:t>
-      </w:r>
-    </w:p>
-    <w:p>
+        <w:t xml:space="preserve">This document outlines the software design for the </w:t>
+      </w:r>
+      <w:r>
+        <w:rPr>
+          <w:b/>
+          <w:bCs/>
+        </w:rPr>
+        <w:t>UPL Tutorial Platform</w:t>
+      </w:r>
+      <w:r>
+        <w:t>, a text-based online learning portal offering open access to courses and tutorials. It supports instructor contributions (post admin approval), YouTube video embedding, and structured learning paths.</w:t>
+      </w:r>
+    </w:p>
+    <w:p>
+      <w:pPr>
+        <w:spacing w:line="240" w:lineRule="auto"/>
+      </w:pPr>
       <w:r>
         <w:rPr>
           <w:b/>
@@ -105,6 +116,7 @@
           <w:ilvl w:val="0"/>
           <w:numId w:val="33"/>
         </w:numPr>
+        <w:spacing w:line="240" w:lineRule="auto"/>
       </w:pPr>
       <w:r>
         <w:t>Allow guest users to freely browse courses, tutorials, and watch videos.</w:t>
@@ -116,6 +128,7 @@
           <w:ilvl w:val="0"/>
           <w:numId w:val="33"/>
         </w:numPr>
+        <w:spacing w:line="240" w:lineRule="auto"/>
       </w:pPr>
       <w:r>
         <w:t>Enable instructor registrations subject to admin approval.</w:t>
@@ -127,6 +140,7 @@
           <w:ilvl w:val="0"/>
           <w:numId w:val="33"/>
         </w:numPr>
+        <w:spacing w:line="240" w:lineRule="auto"/>
       </w:pPr>
       <w:r>
         <w:t>Provide a dashboard for instructors to create and manage content.</w:t>
@@ -138,6 +152,7 @@
           <w:ilvl w:val="0"/>
           <w:numId w:val="33"/>
         </w:numPr>
+        <w:spacing w:line="240" w:lineRule="auto"/>
       </w:pPr>
       <w:r>
         <w:t>Allow admins to approve/reject instructors and oversee all activities.</w:t>
@@ -145,6 +160,7 @@
     </w:p>
     <w:p>
       <w:pPr>
+        <w:spacing w:line="240" w:lineRule="auto"/>
         <w:rPr>
           <w:b/>
           <w:bCs/>
@@ -165,11 +181,21 @@
         <w:br/>
       </w:r>
       <w:r>
-        <w:t>This document is intended for project reviewers and team members for the evaluation of the UPL Tutorial Platform.</w:t>
-      </w:r>
-    </w:p>
-    <w:p>
-      <w:pPr>
+        <w:t xml:space="preserve">This document is intended for </w:t>
+      </w:r>
+      <w:r>
+        <w:t>developers,</w:t>
+      </w:r>
+      <w:r>
+        <w:t xml:space="preserve"> </w:t>
+      </w:r>
+      <w:r>
+        <w:t>project reviewers and team members for the evaluation of the UPL Tutorial Platform.</w:t>
+      </w:r>
+    </w:p>
+    <w:p>
+      <w:pPr>
+        <w:spacing w:line="240" w:lineRule="auto"/>
         <w:rPr>
           <w:b/>
           <w:bCs/>
@@ -181,12 +207,13 @@
           <w:bCs/>
         </w:rPr>
         <w:pict w14:anchorId="7E4D6025">
-          <v:rect id="_x0000_i1154" style="width:0;height:1.5pt" o:hralign="center" o:hrstd="t" o:hr="t" fillcolor="#a0a0a0" stroked="f"/>
+          <v:rect id="_x0000_i1026" style="width:0;height:1.5pt" o:hralign="center" o:hrstd="t" o:hr="t" fillcolor="#a0a0a0" stroked="f"/>
         </w:pict>
       </w:r>
     </w:p>
     <w:p>
       <w:pPr>
+        <w:spacing w:line="240" w:lineRule="auto"/>
         <w:rPr>
           <w:b/>
           <w:bCs/>
@@ -202,6 +229,7 @@
     </w:p>
     <w:p>
       <w:pPr>
+        <w:spacing w:line="240" w:lineRule="auto"/>
         <w:rPr>
           <w:b/>
           <w:bCs/>
@@ -227,6 +255,7 @@
     </w:p>
     <w:p>
       <w:pPr>
+        <w:spacing w:line="240" w:lineRule="auto"/>
         <w:rPr>
           <w:b/>
           <w:bCs/>
@@ -246,6 +275,7 @@
           <w:ilvl w:val="0"/>
           <w:numId w:val="34"/>
         </w:numPr>
+        <w:spacing w:line="240" w:lineRule="auto"/>
       </w:pPr>
       <w:r>
         <w:t>Instructor registration and admin approval</w:t>
@@ -257,6 +287,7 @@
           <w:ilvl w:val="0"/>
           <w:numId w:val="34"/>
         </w:numPr>
+        <w:spacing w:line="240" w:lineRule="auto"/>
       </w:pPr>
       <w:r>
         <w:t>Instructor dashboard for course/tutorial CRUD</w:t>
@@ -268,6 +299,7 @@
           <w:ilvl w:val="0"/>
           <w:numId w:val="34"/>
         </w:numPr>
+        <w:spacing w:line="240" w:lineRule="auto"/>
       </w:pPr>
       <w:r>
         <w:t>Embedding of YouTube videos</w:t>
@@ -279,6 +311,7 @@
           <w:ilvl w:val="0"/>
           <w:numId w:val="34"/>
         </w:numPr>
+        <w:spacing w:line="240" w:lineRule="auto"/>
       </w:pPr>
       <w:r>
         <w:t>Guest access to courses and tutorials</w:t>
@@ -290,6 +323,7 @@
           <w:ilvl w:val="0"/>
           <w:numId w:val="34"/>
         </w:numPr>
+        <w:spacing w:line="240" w:lineRule="auto"/>
       </w:pPr>
       <w:r>
         <w:t>Admin panel to manage users, courses, tutorials, and analytics</w:t>
@@ -297,6 +331,25 @@
     </w:p>
     <w:p>
       <w:pPr>
+        <w:numPr>
+          <w:ilvl w:val="0"/>
+          <w:numId w:val="34"/>
+        </w:numPr>
+        <w:spacing w:line="240" w:lineRule="auto"/>
+      </w:pPr>
+      <w:r>
+        <w:t>Course search functionality for general users</w:t>
+      </w:r>
+    </w:p>
+    <w:p>
+      <w:pPr>
+        <w:spacing w:line="240" w:lineRule="auto"/>
+        <w:ind w:left="720"/>
+      </w:pPr>
+    </w:p>
+    <w:p>
+      <w:pPr>
+        <w:spacing w:line="240" w:lineRule="auto"/>
         <w:rPr>
           <w:b/>
           <w:bCs/>
@@ -316,6 +369,7 @@
           <w:ilvl w:val="0"/>
           <w:numId w:val="35"/>
         </w:numPr>
+        <w:spacing w:line="240" w:lineRule="auto"/>
       </w:pPr>
       <w:r>
         <w:t>Security: Role-based access control, secure registration, and JWT-based authentication/authorization</w:t>
@@ -327,6 +381,7 @@
           <w:ilvl w:val="0"/>
           <w:numId w:val="35"/>
         </w:numPr>
+        <w:spacing w:line="240" w:lineRule="auto"/>
       </w:pPr>
       <w:r>
         <w:t>Usability: Simple and clean UI using Angular</w:t>
@@ -334,6 +389,29 @@
     </w:p>
     <w:p>
       <w:pPr>
+        <w:numPr>
+          <w:ilvl w:val="0"/>
+          <w:numId w:val="35"/>
+        </w:numPr>
+        <w:spacing w:line="240" w:lineRule="auto"/>
+      </w:pPr>
+      <w:r>
+        <w:t>Performance</w:t>
+      </w:r>
+      <w:r>
+        <w:rPr>
+          <w:b/>
+          <w:bCs/>
+        </w:rPr>
+        <w:t>:</w:t>
+      </w:r>
+      <w:r>
+        <w:t xml:space="preserve"> In-memory caching with Redis, observability with Prometheus &amp; Grafana</w:t>
+      </w:r>
+    </w:p>
+    <w:p>
+      <w:pPr>
+        <w:spacing w:line="240" w:lineRule="auto"/>
         <w:rPr>
           <w:b/>
           <w:bCs/>
@@ -345,12 +423,13 @@
           <w:bCs/>
         </w:rPr>
         <w:pict w14:anchorId="796E6319">
-          <v:rect id="_x0000_i1155" style="width:0;height:1.5pt" o:hralign="center" o:hrstd="t" o:hr="t" fillcolor="#a0a0a0" stroked="f"/>
+          <v:rect id="_x0000_i1027" style="width:0;height:1.5pt" o:hralign="center" o:hrstd="t" o:hr="t" fillcolor="#a0a0a0" stroked="f"/>
         </w:pict>
       </w:r>
     </w:p>
     <w:p>
       <w:pPr>
+        <w:spacing w:line="240" w:lineRule="auto"/>
         <w:rPr>
           <w:b/>
           <w:bCs/>
@@ -366,6 +445,7 @@
     </w:p>
     <w:p>
       <w:pPr>
+        <w:spacing w:line="240" w:lineRule="auto"/>
         <w:rPr>
           <w:b/>
           <w:bCs/>
@@ -378,6 +458,15 @@
         </w:rPr>
         <w:t>3.1 Architectural Design</w:t>
       </w:r>
+    </w:p>
+    <w:p>
+      <w:pPr>
+        <w:spacing w:line="240" w:lineRule="auto"/>
+        <w:rPr>
+          <w:b/>
+          <w:bCs/>
+        </w:rPr>
+      </w:pPr>
       <w:r>
         <w:rPr>
           <w:b/>
@@ -395,8 +484,10 @@
           <w:ilvl w:val="0"/>
           <w:numId w:val="36"/>
         </w:numPr>
-      </w:pPr>
-      <w:r>
+        <w:spacing w:line="240" w:lineRule="auto"/>
+      </w:pPr>
+      <w:r>
+        <w:lastRenderedPageBreak/>
         <w:t>Frontend: Angular application</w:t>
       </w:r>
     </w:p>
@@ -406,6 +497,7 @@
           <w:ilvl w:val="0"/>
           <w:numId w:val="36"/>
         </w:numPr>
+        <w:spacing w:line="240" w:lineRule="auto"/>
       </w:pPr>
       <w:r>
         <w:t>Backend: Spring Boot REST APIs</w:t>
@@ -417,14 +509,63 @@
           <w:ilvl w:val="0"/>
           <w:numId w:val="36"/>
         </w:numPr>
-      </w:pPr>
-      <w:r>
-        <w:lastRenderedPageBreak/>
+        <w:spacing w:line="240" w:lineRule="auto"/>
+      </w:pPr>
+      <w:r>
         <w:t>Database: MySQL for persistent storage</w:t>
       </w:r>
     </w:p>
     <w:p>
       <w:pPr>
+        <w:numPr>
+          <w:ilvl w:val="0"/>
+          <w:numId w:val="36"/>
+        </w:numPr>
+        <w:spacing w:line="240" w:lineRule="auto"/>
+      </w:pPr>
+      <w:r>
+        <w:t>Caching: Redis</w:t>
+      </w:r>
+    </w:p>
+    <w:p>
+      <w:pPr>
+        <w:numPr>
+          <w:ilvl w:val="0"/>
+          <w:numId w:val="36"/>
+        </w:numPr>
+        <w:spacing w:line="240" w:lineRule="auto"/>
+      </w:pPr>
+      <w:r>
+        <w:t xml:space="preserve">Monitoring: Spring </w:t>
+      </w:r>
+      <w:r>
+        <w:t xml:space="preserve">Boot </w:t>
+      </w:r>
+      <w:r>
+        <w:t>Actuator, Prometheus, Grafana</w:t>
+      </w:r>
+    </w:p>
+    <w:p>
+      <w:pPr>
+        <w:numPr>
+          <w:ilvl w:val="0"/>
+          <w:numId w:val="36"/>
+        </w:numPr>
+        <w:spacing w:line="240" w:lineRule="auto"/>
+      </w:pPr>
+      <w:r>
+        <w:t>Containerization: Docker for all components</w:t>
+      </w:r>
+    </w:p>
+    <w:p>
+      <w:pPr>
+        <w:spacing w:line="240" w:lineRule="auto"/>
+        <w:ind w:left="720"/>
+      </w:pPr>
+    </w:p>
+    <w:p>
+      <w:pPr>
+        <w:spacing w:line="240" w:lineRule="auto"/>
         <w:rPr>
           <w:b/>
           <w:bCs/>
@@ -444,6 +585,7 @@
           <w:ilvl w:val="0"/>
           <w:numId w:val="37"/>
         </w:numPr>
+        <w:spacing w:line="240" w:lineRule="auto"/>
       </w:pPr>
       <w:r>
         <w:t>Frontend: Angular</w:t>
@@ -455,6 +597,7 @@
           <w:ilvl w:val="0"/>
           <w:numId w:val="37"/>
         </w:numPr>
+        <w:spacing w:line="240" w:lineRule="auto"/>
       </w:pPr>
       <w:r>
         <w:t>Backend: Spring Boot (Java)</w:t>
@@ -466,6 +609,7 @@
           <w:ilvl w:val="0"/>
           <w:numId w:val="37"/>
         </w:numPr>
+        <w:spacing w:line="240" w:lineRule="auto"/>
       </w:pPr>
       <w:r>
         <w:t>Database: MySQL</w:t>
@@ -477,13 +621,45 @@
           <w:ilvl w:val="0"/>
           <w:numId w:val="37"/>
         </w:numPr>
-      </w:pPr>
-      <w:r>
-        <w:t>Monitoring: Spring Boot Actuator, Prometheus, and Grafana</w:t>
-      </w:r>
-    </w:p>
-    <w:p>
-      <w:pPr>
+        <w:spacing w:line="240" w:lineRule="auto"/>
+      </w:pPr>
+      <w:r>
+        <w:t xml:space="preserve">Monitoring: Spring </w:t>
+      </w:r>
+      <w:r>
+        <w:t xml:space="preserve">Boot </w:t>
+      </w:r>
+      <w:r>
+        <w:t>Actuator, Prometheus, and Grafana</w:t>
+      </w:r>
+    </w:p>
+    <w:p>
+      <w:pPr>
+        <w:numPr>
+          <w:ilvl w:val="0"/>
+          <w:numId w:val="37"/>
+        </w:numPr>
+        <w:spacing w:line="240" w:lineRule="auto"/>
+      </w:pPr>
+      <w:r>
+        <w:t>Containerization: Docker, Docker Compose</w:t>
+      </w:r>
+    </w:p>
+    <w:p>
+      <w:pPr>
+        <w:numPr>
+          <w:ilvl w:val="0"/>
+          <w:numId w:val="37"/>
+        </w:numPr>
+        <w:spacing w:line="240" w:lineRule="auto"/>
+      </w:pPr>
+      <w:r>
+        <w:t>Caching: Redis</w:t>
+      </w:r>
+    </w:p>
+    <w:p>
+      <w:pPr>
+        <w:spacing w:line="240" w:lineRule="auto"/>
         <w:rPr>
           <w:b/>
           <w:bCs/>
@@ -495,12 +671,13 @@
           <w:bCs/>
         </w:rPr>
         <w:pict w14:anchorId="1ADCB96F">
-          <v:rect id="_x0000_i1156" style="width:0;height:1.5pt" o:hralign="center" o:hrstd="t" o:hr="t" fillcolor="#a0a0a0" stroked="f"/>
+          <v:rect id="_x0000_i1028" style="width:0;height:1.5pt" o:hralign="center" o:hrstd="t" o:hr="t" fillcolor="#a0a0a0" stroked="f"/>
         </w:pict>
       </w:r>
     </w:p>
     <w:p>
       <w:pPr>
+        <w:spacing w:line="240" w:lineRule="auto"/>
         <w:rPr>
           <w:b/>
           <w:bCs/>
@@ -516,6 +693,7 @@
     </w:p>
     <w:p>
       <w:pPr>
+        <w:spacing w:line="240" w:lineRule="auto"/>
         <w:rPr>
           <w:b/>
           <w:bCs/>
@@ -535,6 +713,7 @@
           <w:ilvl w:val="0"/>
           <w:numId w:val="38"/>
         </w:numPr>
+        <w:spacing w:line="240" w:lineRule="auto"/>
       </w:pPr>
       <w:r>
         <w:t>User Module: Handles registration, login, role validation</w:t>
@@ -546,6 +725,7 @@
           <w:ilvl w:val="0"/>
           <w:numId w:val="38"/>
         </w:numPr>
+        <w:spacing w:line="240" w:lineRule="auto"/>
       </w:pPr>
       <w:r>
         <w:t>Course Module: CRUD operations for courses</w:t>
@@ -557,6 +737,7 @@
           <w:ilvl w:val="0"/>
           <w:numId w:val="38"/>
         </w:numPr>
+        <w:spacing w:line="240" w:lineRule="auto"/>
       </w:pPr>
       <w:r>
         <w:t>Tutorial Module: CRUD operations and video embedding</w:t>
@@ -568,13 +749,21 @@
           <w:ilvl w:val="0"/>
           <w:numId w:val="38"/>
         </w:numPr>
+        <w:spacing w:line="240" w:lineRule="auto"/>
       </w:pPr>
       <w:r>
         <w:t>Admin Module: Instructor approvals, manage courses/tutorials, and analytics view</w:t>
       </w:r>
-    </w:p>
-    <w:p>
-      <w:pPr>
+      <w:r>
+        <w:t xml:space="preserve">, </w:t>
+      </w:r>
+      <w:r>
+        <w:t>performance tracking via Prometheus + Grafana</w:t>
+      </w:r>
+    </w:p>
+    <w:p>
+      <w:pPr>
+        <w:spacing w:line="240" w:lineRule="auto"/>
         <w:rPr>
           <w:b/>
           <w:bCs/>
@@ -594,6 +783,7 @@
           <w:ilvl w:val="0"/>
           <w:numId w:val="39"/>
         </w:numPr>
+        <w:spacing w:line="240" w:lineRule="auto"/>
       </w:pPr>
       <w:r>
         <w:t xml:space="preserve">User: id, name, email, password, role, status, </w:t>
@@ -610,6 +800,7 @@
           <w:ilvl w:val="0"/>
           <w:numId w:val="39"/>
         </w:numPr>
+        <w:spacing w:line="240" w:lineRule="auto"/>
       </w:pPr>
       <w:r>
         <w:t xml:space="preserve">Course: id, title, description, </w:t>
@@ -634,6 +825,7 @@
           <w:ilvl w:val="0"/>
           <w:numId w:val="39"/>
         </w:numPr>
+        <w:spacing w:line="240" w:lineRule="auto"/>
       </w:pPr>
       <w:r>
         <w:t xml:space="preserve">Tutorial: id, title, content, </w:t>
@@ -658,6 +850,7 @@
           <w:ilvl w:val="0"/>
           <w:numId w:val="39"/>
         </w:numPr>
+        <w:spacing w:line="240" w:lineRule="auto"/>
       </w:pPr>
       <w:proofErr w:type="spellStart"/>
       <w:r>
@@ -703,6 +896,7 @@
           <w:ilvl w:val="0"/>
           <w:numId w:val="39"/>
         </w:numPr>
+        <w:spacing w:line="240" w:lineRule="auto"/>
       </w:pPr>
       <w:proofErr w:type="spellStart"/>
       <w:r>
@@ -748,6 +942,7 @@
           <w:ilvl w:val="0"/>
           <w:numId w:val="39"/>
         </w:numPr>
+        <w:spacing w:line="240" w:lineRule="auto"/>
       </w:pPr>
       <w:proofErr w:type="spellStart"/>
       <w:r>
@@ -788,6 +983,15 @@
       <w:proofErr w:type="spellEnd"/>
     </w:p>
     <w:p>
+      <w:pPr>
+        <w:spacing w:line="240" w:lineRule="auto"/>
+        <w:ind w:left="720"/>
+      </w:pPr>
+    </w:p>
+    <w:p>
+      <w:pPr>
+        <w:spacing w:line="240" w:lineRule="auto"/>
+      </w:pPr>
       <w:r>
         <w:rPr>
           <w:b/>
@@ -812,6 +1016,7 @@
           <w:ilvl w:val="0"/>
           <w:numId w:val="40"/>
         </w:numPr>
+        <w:spacing w:line="240" w:lineRule="auto"/>
       </w:pPr>
       <w:r>
         <w:t>GET /</w:t>
@@ -836,6 +1041,7 @@
           <w:ilvl w:val="0"/>
           <w:numId w:val="40"/>
         </w:numPr>
+        <w:spacing w:line="240" w:lineRule="auto"/>
       </w:pPr>
       <w:r>
         <w:t>POST /</w:t>
@@ -860,6 +1066,7 @@
           <w:ilvl w:val="0"/>
           <w:numId w:val="40"/>
         </w:numPr>
+        <w:spacing w:line="240" w:lineRule="auto"/>
       </w:pPr>
       <w:r>
         <w:t>PUT /</w:t>
@@ -887,6 +1094,7 @@
           <w:ilvl w:val="0"/>
           <w:numId w:val="40"/>
         </w:numPr>
+        <w:spacing w:line="240" w:lineRule="auto"/>
       </w:pPr>
       <w:r>
         <w:t>DELETE /</w:t>
@@ -909,7 +1117,11 @@
       </w:r>
     </w:p>
     <w:p>
-      <w:r>
+      <w:pPr>
+        <w:spacing w:line="240" w:lineRule="auto"/>
+      </w:pPr>
+      <w:r>
+        <w:lastRenderedPageBreak/>
         <w:t>Tutorial</w:t>
       </w:r>
     </w:p>
@@ -919,6 +1131,7 @@
           <w:ilvl w:val="0"/>
           <w:numId w:val="41"/>
         </w:numPr>
+        <w:spacing w:line="240" w:lineRule="auto"/>
       </w:pPr>
       <w:r>
         <w:t>GET /</w:t>
@@ -954,6 +1167,7 @@
           <w:ilvl w:val="0"/>
           <w:numId w:val="41"/>
         </w:numPr>
+        <w:spacing w:line="240" w:lineRule="auto"/>
       </w:pPr>
       <w:r>
         <w:t>POST /</w:t>
@@ -978,6 +1192,7 @@
           <w:ilvl w:val="0"/>
           <w:numId w:val="41"/>
         </w:numPr>
+        <w:spacing w:line="240" w:lineRule="auto"/>
       </w:pPr>
       <w:r>
         <w:t>PUT /</w:t>
@@ -1005,6 +1220,7 @@
           <w:ilvl w:val="0"/>
           <w:numId w:val="41"/>
         </w:numPr>
+        <w:spacing w:line="240" w:lineRule="auto"/>
       </w:pPr>
       <w:r>
         <w:t>DELETE /</w:t>
@@ -1032,6 +1248,7 @@
           <w:ilvl w:val="0"/>
           <w:numId w:val="41"/>
         </w:numPr>
+        <w:spacing w:line="240" w:lineRule="auto"/>
       </w:pPr>
       <w:r>
         <w:t>GET /</w:t>
@@ -1054,6 +1271,9 @@
       </w:r>
     </w:p>
     <w:p>
+      <w:pPr>
+        <w:spacing w:line="240" w:lineRule="auto"/>
+      </w:pPr>
       <w:r>
         <w:t>Authorization</w:t>
       </w:r>
@@ -1064,6 +1284,7 @@
           <w:ilvl w:val="0"/>
           <w:numId w:val="42"/>
         </w:numPr>
+        <w:spacing w:line="240" w:lineRule="auto"/>
       </w:pPr>
       <w:r>
         <w:t>POST /</w:t>
@@ -1083,9 +1304,9 @@
           <w:ilvl w:val="0"/>
           <w:numId w:val="42"/>
         </w:numPr>
-      </w:pPr>
-      <w:r>
-        <w:lastRenderedPageBreak/>
+        <w:spacing w:line="240" w:lineRule="auto"/>
+      </w:pPr>
+      <w:r>
         <w:t>POST /</w:t>
       </w:r>
       <w:proofErr w:type="spellStart"/>
@@ -1098,6 +1319,9 @@
       </w:r>
     </w:p>
     <w:p>
+      <w:pPr>
+        <w:spacing w:line="240" w:lineRule="auto"/>
+      </w:pPr>
       <w:r>
         <w:t>Admin</w:t>
       </w:r>
@@ -1108,6 +1332,7 @@
           <w:ilvl w:val="0"/>
           <w:numId w:val="43"/>
         </w:numPr>
+        <w:spacing w:line="240" w:lineRule="auto"/>
       </w:pPr>
       <w:r>
         <w:t>GET /</w:t>
@@ -1127,6 +1352,7 @@
           <w:ilvl w:val="0"/>
           <w:numId w:val="43"/>
         </w:numPr>
+        <w:spacing w:line="240" w:lineRule="auto"/>
       </w:pPr>
       <w:r>
         <w:t>GET /</w:t>
@@ -1146,6 +1372,7 @@
           <w:ilvl w:val="0"/>
           <w:numId w:val="43"/>
         </w:numPr>
+        <w:spacing w:line="240" w:lineRule="auto"/>
       </w:pPr>
       <w:r>
         <w:t>P</w:t>
@@ -1171,6 +1398,7 @@
           <w:ilvl w:val="0"/>
           <w:numId w:val="43"/>
         </w:numPr>
+        <w:spacing w:line="240" w:lineRule="auto"/>
       </w:pPr>
       <w:r>
         <w:t>P</w:t>
@@ -1196,6 +1424,7 @@
           <w:ilvl w:val="0"/>
           <w:numId w:val="43"/>
         </w:numPr>
+        <w:spacing w:line="240" w:lineRule="auto"/>
       </w:pPr>
       <w:r>
         <w:t>GET /</w:t>
@@ -1215,6 +1444,7 @@
           <w:ilvl w:val="0"/>
           <w:numId w:val="43"/>
         </w:numPr>
+        <w:spacing w:line="240" w:lineRule="auto"/>
       </w:pPr>
       <w:r>
         <w:t>GET /</w:t>
@@ -1234,6 +1464,7 @@
           <w:ilvl w:val="0"/>
           <w:numId w:val="43"/>
         </w:numPr>
+        <w:spacing w:line="240" w:lineRule="auto"/>
       </w:pPr>
       <w:r>
         <w:t>GET /</w:t>
@@ -1249,6 +1480,7 @@
     </w:p>
     <w:p>
       <w:pPr>
+        <w:spacing w:line="240" w:lineRule="auto"/>
         <w:rPr>
           <w:b/>
           <w:bCs/>
@@ -1260,12 +1492,13 @@
           <w:bCs/>
         </w:rPr>
         <w:pict w14:anchorId="20C29AD6">
-          <v:rect id="_x0000_i1157" style="width:0;height:1.5pt" o:hralign="center" o:hrstd="t" o:hr="t" fillcolor="#a0a0a0" stroked="f"/>
+          <v:rect id="_x0000_i1029" style="width:0;height:1.5pt" o:hralign="center" o:hrstd="t" o:hr="t" fillcolor="#a0a0a0" stroked="f"/>
         </w:pict>
       </w:r>
     </w:p>
     <w:p>
       <w:pPr>
+        <w:spacing w:line="240" w:lineRule="auto"/>
         <w:rPr>
           <w:b/>
           <w:bCs/>
@@ -1281,6 +1514,7 @@
     </w:p>
     <w:p>
       <w:pPr>
+        <w:spacing w:line="240" w:lineRule="auto"/>
         <w:rPr>
           <w:b/>
           <w:bCs/>
@@ -1305,6 +1539,7 @@
     </w:p>
     <w:p>
       <w:pPr>
+        <w:spacing w:line="240" w:lineRule="auto"/>
         <w:rPr>
           <w:b/>
           <w:bCs/>
@@ -1320,6 +1555,7 @@
     </w:p>
     <w:p>
       <w:pPr>
+        <w:spacing w:line="240" w:lineRule="auto"/>
         <w:rPr>
           <w:b/>
           <w:bCs/>
@@ -1368,6 +1604,7 @@
     </w:p>
     <w:p>
       <w:pPr>
+        <w:spacing w:line="240" w:lineRule="auto"/>
         <w:rPr>
           <w:b/>
           <w:bCs/>
@@ -1377,6 +1614,7 @@
         <w:rPr>
           <w:noProof/>
         </w:rPr>
+        <w:lastRenderedPageBreak/>
         <w:drawing>
           <wp:inline distT="0" distB="0" distL="0" distR="0" wp14:anchorId="1C1A0DC1" wp14:editId="6063C3EB">
             <wp:extent cx="6570980" cy="2523490"/>
@@ -1416,14 +1654,16 @@
     </w:p>
     <w:p>
       <w:pPr>
-        <w:rPr>
-          <w:b/>
-          <w:bCs/>
-        </w:rPr>
-      </w:pPr>
-    </w:p>
-    <w:p>
-      <w:pPr>
+        <w:spacing w:line="240" w:lineRule="auto"/>
+        <w:rPr>
+          <w:b/>
+          <w:bCs/>
+        </w:rPr>
+      </w:pPr>
+    </w:p>
+    <w:p>
+      <w:pPr>
+        <w:spacing w:line="240" w:lineRule="auto"/>
         <w:rPr>
           <w:b/>
           <w:bCs/>
@@ -1472,14 +1712,16 @@
     </w:p>
     <w:p>
       <w:pPr>
-        <w:rPr>
-          <w:b/>
-          <w:bCs/>
-        </w:rPr>
-      </w:pPr>
-    </w:p>
-    <w:p>
-      <w:pPr>
+        <w:spacing w:line="240" w:lineRule="auto"/>
+        <w:rPr>
+          <w:b/>
+          <w:bCs/>
+        </w:rPr>
+      </w:pPr>
+    </w:p>
+    <w:p>
+      <w:pPr>
+        <w:spacing w:line="240" w:lineRule="auto"/>
         <w:rPr>
           <w:b/>
           <w:bCs/>
@@ -1495,14 +1737,16 @@
     </w:p>
     <w:p>
       <w:pPr>
-        <w:rPr>
-          <w:b/>
-          <w:bCs/>
-        </w:rPr>
-      </w:pPr>
-    </w:p>
-    <w:p>
-      <w:pPr>
+        <w:spacing w:line="240" w:lineRule="auto"/>
+        <w:rPr>
+          <w:b/>
+          <w:bCs/>
+        </w:rPr>
+      </w:pPr>
+    </w:p>
+    <w:p>
+      <w:pPr>
+        <w:spacing w:line="240" w:lineRule="auto"/>
         <w:rPr>
           <w:b/>
           <w:bCs/>
@@ -1512,6 +1756,7 @@
         <w:rPr>
           <w:noProof/>
         </w:rPr>
+        <w:lastRenderedPageBreak/>
         <w:drawing>
           <wp:inline distT="0" distB="0" distL="0" distR="0" wp14:anchorId="2AC2AE7C" wp14:editId="610BC9EF">
             <wp:extent cx="6570980" cy="2406650"/>
@@ -1551,22 +1796,25 @@
     </w:p>
     <w:p>
       <w:pPr>
-        <w:rPr>
-          <w:b/>
-          <w:bCs/>
-        </w:rPr>
-      </w:pPr>
-    </w:p>
-    <w:p>
-      <w:pPr>
-        <w:rPr>
-          <w:b/>
-          <w:bCs/>
-        </w:rPr>
-      </w:pPr>
-    </w:p>
-    <w:p>
-      <w:pPr>
+        <w:spacing w:line="240" w:lineRule="auto"/>
+        <w:rPr>
+          <w:b/>
+          <w:bCs/>
+        </w:rPr>
+      </w:pPr>
+    </w:p>
+    <w:p>
+      <w:pPr>
+        <w:spacing w:line="240" w:lineRule="auto"/>
+        <w:rPr>
+          <w:b/>
+          <w:bCs/>
+        </w:rPr>
+      </w:pPr>
+    </w:p>
+    <w:p>
+      <w:pPr>
+        <w:spacing w:line="240" w:lineRule="auto"/>
         <w:rPr>
           <w:b/>
           <w:bCs/>
@@ -1576,7 +1824,6 @@
         <w:rPr>
           <w:noProof/>
         </w:rPr>
-        <w:lastRenderedPageBreak/>
         <w:drawing>
           <wp:inline distT="0" distB="0" distL="0" distR="0" wp14:anchorId="6CAED7F0" wp14:editId="63EE468C">
             <wp:extent cx="6570980" cy="1461135"/>
@@ -1616,14 +1863,16 @@
     </w:p>
     <w:p>
       <w:pPr>
-        <w:rPr>
-          <w:b/>
-          <w:bCs/>
-        </w:rPr>
-      </w:pPr>
-    </w:p>
-    <w:p>
-      <w:pPr>
+        <w:spacing w:line="240" w:lineRule="auto"/>
+        <w:rPr>
+          <w:b/>
+          <w:bCs/>
+        </w:rPr>
+      </w:pPr>
+    </w:p>
+    <w:p>
+      <w:pPr>
+        <w:spacing w:line="240" w:lineRule="auto"/>
         <w:rPr>
           <w:b/>
           <w:bCs/>
@@ -1672,14 +1921,16 @@
     </w:p>
     <w:p>
       <w:pPr>
-        <w:rPr>
-          <w:b/>
-          <w:bCs/>
-        </w:rPr>
-      </w:pPr>
-    </w:p>
-    <w:p>
-      <w:pPr>
+        <w:spacing w:line="240" w:lineRule="auto"/>
+        <w:rPr>
+          <w:b/>
+          <w:bCs/>
+        </w:rPr>
+      </w:pPr>
+    </w:p>
+    <w:p>
+      <w:pPr>
+        <w:spacing w:line="240" w:lineRule="auto"/>
         <w:rPr>
           <w:b/>
           <w:bCs/>
@@ -1689,6 +1940,7 @@
         <w:rPr>
           <w:noProof/>
         </w:rPr>
+        <w:lastRenderedPageBreak/>
         <w:drawing>
           <wp:inline distT="0" distB="0" distL="0" distR="0" wp14:anchorId="313DB72B" wp14:editId="099B5C94">
             <wp:extent cx="6570980" cy="2531745"/>
@@ -1728,14 +1980,16 @@
     </w:p>
     <w:p>
       <w:pPr>
-        <w:rPr>
-          <w:b/>
-          <w:bCs/>
-        </w:rPr>
-      </w:pPr>
-    </w:p>
-    <w:p>
-      <w:pPr>
+        <w:spacing w:line="240" w:lineRule="auto"/>
+        <w:rPr>
+          <w:b/>
+          <w:bCs/>
+        </w:rPr>
+      </w:pPr>
+    </w:p>
+    <w:p>
+      <w:pPr>
+        <w:spacing w:line="240" w:lineRule="auto"/>
         <w:rPr>
           <w:b/>
           <w:bCs/>
@@ -1751,14 +2005,16 @@
     </w:p>
     <w:p>
       <w:pPr>
-        <w:rPr>
-          <w:b/>
-          <w:bCs/>
-        </w:rPr>
-      </w:pPr>
-    </w:p>
-    <w:p>
-      <w:pPr>
+        <w:spacing w:line="240" w:lineRule="auto"/>
+        <w:rPr>
+          <w:b/>
+          <w:bCs/>
+        </w:rPr>
+      </w:pPr>
+    </w:p>
+    <w:p>
+      <w:pPr>
+        <w:spacing w:line="240" w:lineRule="auto"/>
         <w:rPr>
           <w:b/>
           <w:bCs/>
@@ -1768,7 +2024,6 @@
         <w:rPr>
           <w:noProof/>
         </w:rPr>
-        <w:lastRenderedPageBreak/>
         <w:drawing>
           <wp:inline distT="0" distB="0" distL="0" distR="0" wp14:anchorId="28DF0683" wp14:editId="6D93994E">
             <wp:extent cx="6570980" cy="1374775"/>
@@ -1808,14 +2063,16 @@
     </w:p>
     <w:p>
       <w:pPr>
-        <w:rPr>
-          <w:b/>
-          <w:bCs/>
-        </w:rPr>
-      </w:pPr>
-    </w:p>
-    <w:p>
-      <w:pPr>
+        <w:spacing w:line="240" w:lineRule="auto"/>
+        <w:rPr>
+          <w:b/>
+          <w:bCs/>
+        </w:rPr>
+      </w:pPr>
+    </w:p>
+    <w:p>
+      <w:pPr>
+        <w:spacing w:line="240" w:lineRule="auto"/>
         <w:rPr>
           <w:b/>
           <w:bCs/>
@@ -1864,6 +2121,7 @@
     </w:p>
     <w:p>
       <w:pPr>
+        <w:spacing w:line="240" w:lineRule="auto"/>
         <w:rPr>
           <w:b/>
           <w:bCs/>
@@ -1912,14 +2170,16 @@
     </w:p>
     <w:p>
       <w:pPr>
-        <w:rPr>
-          <w:b/>
-          <w:bCs/>
-        </w:rPr>
-      </w:pPr>
-    </w:p>
-    <w:p>
-      <w:pPr>
+        <w:spacing w:line="240" w:lineRule="auto"/>
+        <w:rPr>
+          <w:b/>
+          <w:bCs/>
+        </w:rPr>
+      </w:pPr>
+    </w:p>
+    <w:p>
+      <w:pPr>
+        <w:spacing w:line="240" w:lineRule="auto"/>
         <w:rPr>
           <w:b/>
           <w:bCs/>
@@ -1929,6 +2189,7 @@
         <w:rPr>
           <w:noProof/>
         </w:rPr>
+        <w:lastRenderedPageBreak/>
         <w:drawing>
           <wp:inline distT="0" distB="0" distL="0" distR="0" wp14:anchorId="5CDDB715" wp14:editId="6F38BD93">
             <wp:extent cx="6570980" cy="2385060"/>
@@ -1968,14 +2229,16 @@
     </w:p>
     <w:p>
       <w:pPr>
-        <w:rPr>
-          <w:b/>
-          <w:bCs/>
-        </w:rPr>
-      </w:pPr>
-    </w:p>
-    <w:p>
-      <w:pPr>
+        <w:spacing w:line="240" w:lineRule="auto"/>
+        <w:rPr>
+          <w:b/>
+          <w:bCs/>
+        </w:rPr>
+      </w:pPr>
+    </w:p>
+    <w:p>
+      <w:pPr>
+        <w:spacing w:line="240" w:lineRule="auto"/>
         <w:rPr>
           <w:b/>
           <w:bCs/>
@@ -1985,7 +2248,6 @@
         <w:rPr>
           <w:noProof/>
         </w:rPr>
-        <w:lastRenderedPageBreak/>
         <w:drawing>
           <wp:inline distT="0" distB="0" distL="0" distR="0" wp14:anchorId="1F4B1F18" wp14:editId="1AABE2FD">
             <wp:extent cx="6570980" cy="2954655"/>
@@ -2025,22 +2287,25 @@
     </w:p>
     <w:p>
       <w:pPr>
-        <w:rPr>
-          <w:b/>
-          <w:bCs/>
-        </w:rPr>
-      </w:pPr>
-    </w:p>
-    <w:p>
-      <w:pPr>
-        <w:rPr>
-          <w:b/>
-          <w:bCs/>
-        </w:rPr>
-      </w:pPr>
-    </w:p>
-    <w:p>
-      <w:pPr>
+        <w:spacing w:line="240" w:lineRule="auto"/>
+        <w:rPr>
+          <w:b/>
+          <w:bCs/>
+        </w:rPr>
+      </w:pPr>
+    </w:p>
+    <w:p>
+      <w:pPr>
+        <w:spacing w:line="240" w:lineRule="auto"/>
+        <w:rPr>
+          <w:b/>
+          <w:bCs/>
+        </w:rPr>
+      </w:pPr>
+    </w:p>
+    <w:p>
+      <w:pPr>
+        <w:spacing w:line="240" w:lineRule="auto"/>
         <w:rPr>
           <w:b/>
           <w:bCs/>
@@ -2051,10 +2316,10 @@
           <w:noProof/>
         </w:rPr>
         <w:drawing>
-          <wp:inline distT="0" distB="0" distL="0" distR="0" wp14:anchorId="4AA1E276" wp14:editId="6478FAFD">
-            <wp:extent cx="6570980" cy="3159760"/>
-            <wp:effectExtent l="0" t="0" r="1270" b="2540"/>
-            <wp:docPr id="1004509743" name="Picture 1"/>
+          <wp:inline distT="0" distB="0" distL="0" distR="0" wp14:anchorId="4DCB4480" wp14:editId="322F419A">
+            <wp:extent cx="6570980" cy="2948940"/>
+            <wp:effectExtent l="0" t="0" r="1270" b="3810"/>
+            <wp:docPr id="1697318649" name="Picture 1"/>
             <wp:cNvGraphicFramePr>
               <a:graphicFrameLocks xmlns:a="http://schemas.openxmlformats.org/drawingml/2006/main" noChangeAspect="1"/>
             </wp:cNvGraphicFramePr>
@@ -2062,7 +2327,7 @@
               <a:graphicData uri="http://schemas.openxmlformats.org/drawingml/2006/picture">
                 <pic:pic xmlns:pic="http://schemas.openxmlformats.org/drawingml/2006/picture">
                   <pic:nvPicPr>
-                    <pic:cNvPr id="1004509743" name=""/>
+                    <pic:cNvPr id="1697318649" name=""/>
                     <pic:cNvPicPr/>
                   </pic:nvPicPr>
                   <pic:blipFill>
@@ -2074,7 +2339,7 @@
                   <pic:spPr>
                     <a:xfrm>
                       <a:off x="0" y="0"/>
-                      <a:ext cx="6570980" cy="3159760"/>
+                      <a:ext cx="6570980" cy="2948940"/>
                     </a:xfrm>
                     <a:prstGeom prst="rect">
                       <a:avLst/>
@@ -2089,14 +2354,16 @@
     </w:p>
     <w:p>
       <w:pPr>
-        <w:rPr>
-          <w:b/>
-          <w:bCs/>
-        </w:rPr>
-      </w:pPr>
-    </w:p>
-    <w:p>
-      <w:pPr>
+        <w:spacing w:line="240" w:lineRule="auto"/>
+        <w:rPr>
+          <w:b/>
+          <w:bCs/>
+        </w:rPr>
+      </w:pPr>
+    </w:p>
+    <w:p>
+      <w:pPr>
+        <w:spacing w:line="240" w:lineRule="auto"/>
         <w:rPr>
           <w:b/>
           <w:bCs/>
@@ -2116,6 +2383,7 @@
           <w:ilvl w:val="0"/>
           <w:numId w:val="45"/>
         </w:numPr>
+        <w:spacing w:line="240" w:lineRule="auto"/>
       </w:pPr>
       <w:r>
         <w:t>Guest Users: Browse course/tutorial pages</w:t>
@@ -2127,6 +2395,7 @@
           <w:ilvl w:val="0"/>
           <w:numId w:val="45"/>
         </w:numPr>
+        <w:spacing w:line="240" w:lineRule="auto"/>
       </w:pPr>
       <w:r>
         <w:t>Instructors: Login to dashboard, manage content</w:t>
@@ -2138,6 +2407,7 @@
           <w:ilvl w:val="0"/>
           <w:numId w:val="45"/>
         </w:numPr>
+        <w:spacing w:line="240" w:lineRule="auto"/>
       </w:pPr>
       <w:r>
         <w:t>Admins: Login to approve instructors, manage content, view analytics</w:t>
@@ -2145,6 +2415,7 @@
     </w:p>
     <w:p>
       <w:pPr>
+        <w:spacing w:line="240" w:lineRule="auto"/>
         <w:rPr>
           <w:b/>
           <w:bCs/>
@@ -2156,12 +2427,13 @@
           <w:bCs/>
         </w:rPr>
         <w:pict w14:anchorId="64BAD078">
-          <v:rect id="_x0000_i1158" style="width:0;height:1.5pt" o:hralign="center" o:hrstd="t" o:hr="t" fillcolor="#a0a0a0" stroked="f"/>
+          <v:rect id="_x0000_i1030" style="width:0;height:1.5pt" o:hralign="center" o:hrstd="t" o:hr="t" fillcolor="#a0a0a0" stroked="f"/>
         </w:pict>
       </w:r>
     </w:p>
     <w:p>
       <w:pPr>
+        <w:spacing w:line="240" w:lineRule="auto"/>
         <w:rPr>
           <w:b/>
           <w:bCs/>
@@ -2177,6 +2449,7 @@
     </w:p>
     <w:p>
       <w:pPr>
+        <w:spacing w:line="240" w:lineRule="auto"/>
         <w:rPr>
           <w:b/>
           <w:bCs/>
@@ -2196,6 +2469,7 @@
           <w:ilvl w:val="0"/>
           <w:numId w:val="46"/>
         </w:numPr>
+        <w:spacing w:line="240" w:lineRule="auto"/>
       </w:pPr>
       <w:r>
         <w:t>Integrate Angular frontend with REST APIs from Spring Boot</w:t>
@@ -2203,17 +2477,29 @@
     </w:p>
     <w:p>
       <w:pPr>
-        <w:rPr>
-          <w:b/>
-          <w:bCs/>
-        </w:rPr>
-      </w:pPr>
-      <w:r>
-        <w:rPr>
-          <w:b/>
-          <w:bCs/>
-        </w:rPr>
-        <w:lastRenderedPageBreak/>
+        <w:numPr>
+          <w:ilvl w:val="0"/>
+          <w:numId w:val="46"/>
+        </w:numPr>
+        <w:spacing w:line="240" w:lineRule="auto"/>
+      </w:pPr>
+      <w:r>
+        <w:t>Docker Compose integrates all containers for a unified environment</w:t>
+      </w:r>
+    </w:p>
+    <w:p>
+      <w:pPr>
+        <w:spacing w:line="240" w:lineRule="auto"/>
+        <w:rPr>
+          <w:b/>
+          <w:bCs/>
+        </w:rPr>
+      </w:pPr>
+      <w:r>
+        <w:rPr>
+          <w:b/>
+          <w:bCs/>
+        </w:rPr>
         <w:t>6.2 Testing Strategy</w:t>
       </w:r>
     </w:p>
@@ -2223,6 +2509,7 @@
           <w:ilvl w:val="0"/>
           <w:numId w:val="47"/>
         </w:numPr>
+        <w:spacing w:line="240" w:lineRule="auto"/>
       </w:pPr>
       <w:r>
         <w:t>Current Status: Not implemented</w:t>
@@ -2230,6 +2517,7 @@
     </w:p>
     <w:p>
       <w:pPr>
+        <w:spacing w:line="240" w:lineRule="auto"/>
         <w:rPr>
           <w:b/>
           <w:bCs/>
@@ -2241,12 +2529,13 @@
           <w:bCs/>
         </w:rPr>
         <w:pict w14:anchorId="6DDC656E">
-          <v:rect id="_x0000_i1159" style="width:0;height:1.5pt" o:hralign="center" o:hrstd="t" o:hr="t" fillcolor="#a0a0a0" stroked="f"/>
+          <v:rect id="_x0000_i1031" style="width:0;height:1.5pt" o:hralign="center" o:hrstd="t" o:hr="t" fillcolor="#a0a0a0" stroked="f"/>
         </w:pict>
       </w:r>
     </w:p>
     <w:p>
       <w:pPr>
+        <w:spacing w:line="240" w:lineRule="auto"/>
         <w:rPr>
           <w:b/>
           <w:bCs/>
@@ -2261,6 +2550,9 @@
       </w:r>
     </w:p>
     <w:p>
+      <w:pPr>
+        <w:spacing w:line="240" w:lineRule="auto"/>
+      </w:pPr>
       <w:r>
         <w:rPr>
           <w:b/>
@@ -2281,141 +2573,183 @@
     </w:p>
     <w:p>
       <w:pPr>
+        <w:pStyle w:val="ListParagraph"/>
         <w:numPr>
           <w:ilvl w:val="0"/>
-          <w:numId w:val="48"/>
+          <w:numId w:val="58"/>
         </w:numPr>
-      </w:pPr>
-      <w:r>
-        <w:t>Current Status: Not deployed</w:t>
-      </w:r>
-    </w:p>
-    <w:p>
-      <w:pPr>
+        <w:spacing w:line="240" w:lineRule="auto"/>
+      </w:pPr>
+      <w:r>
+        <w:t>Backend: Spring Boot JAR deployed inside Docker</w:t>
+      </w:r>
+    </w:p>
+    <w:p>
+      <w:pPr>
+        <w:pStyle w:val="ListParagraph"/>
         <w:numPr>
           <w:ilvl w:val="0"/>
-          <w:numId w:val="48"/>
+          <w:numId w:val="58"/>
         </w:numPr>
-      </w:pPr>
-      <w:r>
-        <w:t>Backend: Built as .jar and executed via command line</w:t>
-      </w:r>
-    </w:p>
-    <w:p>
-      <w:pPr>
+        <w:spacing w:line="240" w:lineRule="auto"/>
+      </w:pPr>
+      <w:r>
+        <w:t>Frontend: Angular built &amp; served via Nginx inside Docker</w:t>
+      </w:r>
+    </w:p>
+    <w:p>
+      <w:pPr>
+        <w:pStyle w:val="ListParagraph"/>
         <w:numPr>
           <w:ilvl w:val="0"/>
-          <w:numId w:val="48"/>
+          <w:numId w:val="58"/>
         </w:numPr>
-      </w:pPr>
-      <w:r>
-        <w:t>Frontend: Run locally using Visual Studio Code</w:t>
-      </w:r>
-    </w:p>
-    <w:p>
-      <w:pPr>
+        <w:spacing w:line="240" w:lineRule="auto"/>
+      </w:pPr>
+      <w:r>
+        <w:t>Database: MySQL Docker container with persistent volumes</w:t>
+      </w:r>
+    </w:p>
+    <w:p>
+      <w:pPr>
+        <w:pStyle w:val="ListParagraph"/>
         <w:numPr>
           <w:ilvl w:val="0"/>
-          <w:numId w:val="48"/>
+          <w:numId w:val="58"/>
         </w:numPr>
-      </w:pPr>
-      <w:r>
-        <w:t>Planned Deployment:</w:t>
-      </w:r>
-    </w:p>
-    <w:p>
-      <w:pPr>
-        <w:numPr>
-          <w:ilvl w:val="1"/>
-          <w:numId w:val="48"/>
-        </w:numPr>
-      </w:pPr>
-      <w:r>
-        <w:t>Backend: Deploy to a server (e.g., AWS EC2, Docker)</w:t>
-      </w:r>
-    </w:p>
-    <w:p>
-      <w:pPr>
-        <w:numPr>
-          <w:ilvl w:val="1"/>
-          <w:numId w:val="48"/>
-        </w:numPr>
-      </w:pPr>
-      <w:r>
-        <w:t xml:space="preserve">Frontend: Deploy using Firebase Hosting </w:t>
-      </w:r>
-    </w:p>
-    <w:p>
-      <w:pPr>
-        <w:rPr>
-          <w:b/>
-          <w:bCs/>
-        </w:rPr>
-      </w:pPr>
-      <w:r>
-        <w:rPr>
-          <w:b/>
-          <w:bCs/>
-        </w:rPr>
-        <w:pict w14:anchorId="3B2C24FF">
-          <v:rect id="_x0000_i1160" style="width:0;height:1.5pt" o:hralign="center" o:hrstd="t" o:hr="t" fillcolor="#a0a0a0" stroked="f"/>
-        </w:pict>
-      </w:r>
-    </w:p>
-    <w:p>
-      <w:pPr>
-        <w:rPr>
-          <w:b/>
-          <w:bCs/>
-        </w:rPr>
-      </w:pPr>
-      <w:r>
-        <w:rPr>
-          <w:b/>
-          <w:bCs/>
-        </w:rPr>
-        <w:t>8. Maintenance and Future Work</w:t>
-      </w:r>
-    </w:p>
-    <w:p>
-      <w:pPr>
-        <w:rPr>
-          <w:b/>
-          <w:bCs/>
-        </w:rPr>
-      </w:pPr>
-      <w:r>
-        <w:rPr>
-          <w:b/>
-          <w:bCs/>
-        </w:rPr>
-        <w:t>8.1 Maintenance Plan</w:t>
-      </w:r>
-    </w:p>
-    <w:p>
-      <w:pPr>
+        <w:spacing w:line="240" w:lineRule="auto"/>
+      </w:pPr>
+      <w:r>
+        <w:t>Cache: Redis container</w:t>
+      </w:r>
+    </w:p>
+    <w:p>
+      <w:pPr>
+        <w:pStyle w:val="ListParagraph"/>
         <w:numPr>
           <w:ilvl w:val="0"/>
-          <w:numId w:val="49"/>
+          <w:numId w:val="58"/>
         </w:numPr>
-      </w:pPr>
-      <w:r>
-        <w:t>Monitor service uptime with Actuator</w:t>
-      </w:r>
-    </w:p>
-    <w:p>
-      <w:pPr>
+        <w:spacing w:line="240" w:lineRule="auto"/>
+      </w:pPr>
+      <w:r>
+        <w:t>Monitoring: Prometheus + Grafana with Docker Compose</w:t>
+      </w:r>
+    </w:p>
+    <w:p>
+      <w:pPr>
+        <w:pStyle w:val="ListParagraph"/>
         <w:numPr>
           <w:ilvl w:val="0"/>
-          <w:numId w:val="49"/>
+          <w:numId w:val="58"/>
         </w:numPr>
-      </w:pPr>
-      <w:r>
-        <w:t>Analytics dashboard with Prometheus &amp; Grafana</w:t>
-      </w:r>
-    </w:p>
-    <w:p>
-      <w:pPr>
+        <w:spacing w:line="240" w:lineRule="auto"/>
+      </w:pPr>
+      <w:r>
+        <w:t>Deployment Target: Local via Docker, Future plan for AWS EC2/Kubernetes</w:t>
+      </w:r>
+    </w:p>
+    <w:p>
+      <w:pPr>
+        <w:spacing w:line="240" w:lineRule="auto"/>
+        <w:rPr>
+          <w:b/>
+          <w:bCs/>
+        </w:rPr>
+      </w:pPr>
+    </w:p>
+    <w:p>
+      <w:pPr>
+        <w:spacing w:line="240" w:lineRule="auto"/>
+        <w:rPr>
+          <w:b/>
+          <w:bCs/>
+        </w:rPr>
+      </w:pPr>
+      <w:r>
+        <w:rPr>
+          <w:b/>
+          <w:bCs/>
+        </w:rPr>
+        <w:pict w14:anchorId="3B2C24FF">
+          <v:rect id="_x0000_i1032" style="width:0;height:1.5pt" o:hralign="center" o:hrstd="t" o:hr="t" fillcolor="#a0a0a0" stroked="f"/>
+        </w:pict>
+      </w:r>
+    </w:p>
+    <w:p>
+      <w:pPr>
+        <w:spacing w:line="240" w:lineRule="auto"/>
+        <w:rPr>
+          <w:b/>
+          <w:bCs/>
+        </w:rPr>
+      </w:pPr>
+      <w:r>
+        <w:rPr>
+          <w:b/>
+          <w:bCs/>
+        </w:rPr>
+        <w:t>8. Maintenance and Future Work</w:t>
+      </w:r>
+    </w:p>
+    <w:p>
+      <w:pPr>
+        <w:spacing w:line="240" w:lineRule="auto"/>
+        <w:rPr>
+          <w:b/>
+          <w:bCs/>
+        </w:rPr>
+      </w:pPr>
+      <w:r>
+        <w:rPr>
+          <w:b/>
+          <w:bCs/>
+        </w:rPr>
+        <w:t>8.1 Maintenance Plan</w:t>
+      </w:r>
+    </w:p>
+    <w:p>
+      <w:pPr>
+        <w:pStyle w:val="ListParagraph"/>
+        <w:numPr>
+          <w:ilvl w:val="0"/>
+          <w:numId w:val="59"/>
+        </w:numPr>
+        <w:spacing w:line="240" w:lineRule="auto"/>
+      </w:pPr>
+      <w:r>
+        <w:t>Actuator health endpoints for system monitoring</w:t>
+      </w:r>
+    </w:p>
+    <w:p>
+      <w:pPr>
+        <w:pStyle w:val="ListParagraph"/>
+        <w:numPr>
+          <w:ilvl w:val="0"/>
+          <w:numId w:val="59"/>
+        </w:numPr>
+        <w:spacing w:line="240" w:lineRule="auto"/>
+      </w:pPr>
+      <w:r>
+        <w:t>Prometheus scrapes metrics for Grafana dashboards</w:t>
+      </w:r>
+    </w:p>
+    <w:p>
+      <w:pPr>
+        <w:pStyle w:val="ListParagraph"/>
+        <w:numPr>
+          <w:ilvl w:val="0"/>
+          <w:numId w:val="59"/>
+        </w:numPr>
+        <w:spacing w:line="240" w:lineRule="auto"/>
+      </w:pPr>
+      <w:r>
+        <w:t>Redis maintains cache freshness and reduces DB load</w:t>
+      </w:r>
+    </w:p>
+    <w:p>
+      <w:pPr>
+        <w:spacing w:line="240" w:lineRule="auto"/>
         <w:rPr>
           <w:b/>
           <w:bCs/>
@@ -2435,6 +2769,7 @@
           <w:ilvl w:val="0"/>
           <w:numId w:val="50"/>
         </w:numPr>
+        <w:spacing w:line="240" w:lineRule="auto"/>
       </w:pPr>
       <w:r>
         <w:t>Implement course ratings and comments</w:t>
@@ -2446,9 +2781,10 @@
           <w:ilvl w:val="0"/>
           <w:numId w:val="50"/>
         </w:numPr>
-      </w:pPr>
-      <w:r>
-        <w:t>Use Redis for caching frequently accessed data and JWT/session management</w:t>
+        <w:spacing w:line="240" w:lineRule="auto"/>
+      </w:pPr>
+      <w:r>
+        <w:t>Use Redis for JWT/session management</w:t>
       </w:r>
     </w:p>
     <w:p>
@@ -2457,6 +2793,7 @@
           <w:ilvl w:val="0"/>
           <w:numId w:val="50"/>
         </w:numPr>
+        <w:spacing w:line="240" w:lineRule="auto"/>
       </w:pPr>
       <w:r>
         <w:t>Add email notifications and improved UI/UX</w:t>
@@ -2464,6 +2801,7 @@
     </w:p>
     <w:p>
       <w:pPr>
+        <w:spacing w:line="240" w:lineRule="auto"/>
         <w:rPr>
           <w:b/>
           <w:bCs/>
@@ -2475,12 +2813,13 @@
           <w:bCs/>
         </w:rPr>
         <w:pict w14:anchorId="2794242E">
-          <v:rect id="_x0000_i1161" style="width:0;height:1.5pt" o:hralign="center" o:hrstd="t" o:hr="t" fillcolor="#a0a0a0" stroked="f"/>
+          <v:rect id="_x0000_i1033" style="width:0;height:1.5pt" o:hralign="center" o:hrstd="t" o:hr="t" fillcolor="#a0a0a0" stroked="f"/>
         </w:pict>
       </w:r>
     </w:p>
     <w:p>
       <w:pPr>
+        <w:spacing w:line="240" w:lineRule="auto"/>
         <w:rPr>
           <w:b/>
           <w:bCs/>
@@ -2496,6 +2835,7 @@
     </w:p>
     <w:p>
       <w:pPr>
+        <w:spacing w:line="240" w:lineRule="auto"/>
         <w:rPr>
           <w:b/>
           <w:bCs/>
@@ -2515,6 +2855,7 @@
           <w:ilvl w:val="0"/>
           <w:numId w:val="51"/>
         </w:numPr>
+        <w:spacing w:line="240" w:lineRule="auto"/>
         <w:rPr>
           <w:b/>
           <w:bCs/>
@@ -2534,6 +2875,7 @@
           <w:ilvl w:val="1"/>
           <w:numId w:val="51"/>
         </w:numPr>
+        <w:spacing w:line="240" w:lineRule="auto"/>
       </w:pPr>
       <w:r>
         <w:t>/</w:t>
@@ -2553,8 +2895,10 @@
           <w:ilvl w:val="1"/>
           <w:numId w:val="51"/>
         </w:numPr>
-      </w:pPr>
-      <w:r>
+        <w:spacing w:line="240" w:lineRule="auto"/>
+      </w:pPr>
+      <w:r>
+        <w:lastRenderedPageBreak/>
         <w:t>/</w:t>
       </w:r>
       <w:proofErr w:type="spellStart"/>
@@ -2572,6 +2916,7 @@
           <w:ilvl w:val="1"/>
           <w:numId w:val="51"/>
         </w:numPr>
+        <w:spacing w:line="240" w:lineRule="auto"/>
       </w:pPr>
       <w:r>
         <w:t>/</w:t>
@@ -2591,6 +2936,7 @@
           <w:ilvl w:val="0"/>
           <w:numId w:val="51"/>
         </w:numPr>
+        <w:spacing w:line="240" w:lineRule="auto"/>
         <w:rPr>
           <w:b/>
           <w:bCs/>
@@ -2610,6 +2956,7 @@
           <w:ilvl w:val="1"/>
           <w:numId w:val="51"/>
         </w:numPr>
+        <w:spacing w:line="240" w:lineRule="auto"/>
       </w:pPr>
       <w:r>
         <w:t>/</w:t>
@@ -2629,6 +2976,7 @@
           <w:ilvl w:val="1"/>
           <w:numId w:val="51"/>
         </w:numPr>
+        <w:spacing w:line="240" w:lineRule="auto"/>
       </w:pPr>
       <w:r>
         <w:t>/</w:t>
@@ -2648,6 +2996,7 @@
           <w:ilvl w:val="1"/>
           <w:numId w:val="51"/>
         </w:numPr>
+        <w:spacing w:line="240" w:lineRule="auto"/>
       </w:pPr>
       <w:r>
         <w:t>/</w:t>
@@ -2667,6 +3016,7 @@
           <w:ilvl w:val="1"/>
           <w:numId w:val="51"/>
         </w:numPr>
+        <w:spacing w:line="240" w:lineRule="auto"/>
       </w:pPr>
       <w:r>
         <w:t>/</w:t>
@@ -2686,6 +3036,7 @@
           <w:ilvl w:val="1"/>
           <w:numId w:val="51"/>
         </w:numPr>
+        <w:spacing w:line="240" w:lineRule="auto"/>
       </w:pPr>
       <w:r>
         <w:t>/</w:t>
@@ -2705,9 +3056,9 @@
           <w:ilvl w:val="1"/>
           <w:numId w:val="51"/>
         </w:numPr>
-      </w:pPr>
-      <w:r>
-        <w:lastRenderedPageBreak/>
+        <w:spacing w:line="240" w:lineRule="auto"/>
+      </w:pPr>
+      <w:r>
         <w:t>/</w:t>
       </w:r>
       <w:proofErr w:type="gramStart"/>
@@ -2725,6 +3076,7 @@
           <w:ilvl w:val="1"/>
           <w:numId w:val="51"/>
         </w:numPr>
+        <w:spacing w:line="240" w:lineRule="auto"/>
       </w:pPr>
       <w:r>
         <w:t>/</w:t>
@@ -2740,6 +3092,7 @@
     </w:p>
     <w:p>
       <w:pPr>
+        <w:spacing w:line="240" w:lineRule="auto"/>
         <w:rPr>
           <w:b/>
           <w:bCs/>
@@ -2759,6 +3112,7 @@
           <w:ilvl w:val="0"/>
           <w:numId w:val="52"/>
         </w:numPr>
+        <w:spacing w:line="240" w:lineRule="auto"/>
       </w:pPr>
       <w:r>
         <w:t>Angular for client-side UI</w:t>
@@ -2770,6 +3124,7 @@
           <w:ilvl w:val="0"/>
           <w:numId w:val="52"/>
         </w:numPr>
+        <w:spacing w:line="240" w:lineRule="auto"/>
       </w:pPr>
       <w:r>
         <w:t>Spring Boot for backend services</w:t>
@@ -2781,6 +3136,7 @@
           <w:ilvl w:val="0"/>
           <w:numId w:val="52"/>
         </w:numPr>
+        <w:spacing w:line="240" w:lineRule="auto"/>
       </w:pPr>
       <w:r>
         <w:t>RESTful architecture with clean separation of concerns</w:t>
@@ -2788,6 +3144,7 @@
     </w:p>
     <w:p>
       <w:pPr>
+        <w:spacing w:line="240" w:lineRule="auto"/>
         <w:rPr>
           <w:b/>
           <w:bCs/>
@@ -2807,6 +3164,7 @@
           <w:ilvl w:val="0"/>
           <w:numId w:val="53"/>
         </w:numPr>
+        <w:spacing w:line="240" w:lineRule="auto"/>
         <w:rPr>
           <w:b/>
           <w:bCs/>
@@ -2826,6 +3184,7 @@
           <w:ilvl w:val="1"/>
           <w:numId w:val="53"/>
         </w:numPr>
+        <w:spacing w:line="240" w:lineRule="auto"/>
       </w:pPr>
       <w:proofErr w:type="spellStart"/>
       <w:r>
@@ -2842,6 +3201,7 @@
           <w:ilvl w:val="1"/>
           <w:numId w:val="53"/>
         </w:numPr>
+        <w:spacing w:line="240" w:lineRule="auto"/>
       </w:pPr>
       <w:r>
         <w:t>UplLearningPlatformApplication.java: Spring Boot entry point</w:t>
@@ -2853,6 +3213,7 @@
           <w:ilvl w:val="0"/>
           <w:numId w:val="53"/>
         </w:numPr>
+        <w:spacing w:line="240" w:lineRule="auto"/>
         <w:rPr>
           <w:b/>
           <w:bCs/>
@@ -2872,6 +3233,7 @@
           <w:ilvl w:val="1"/>
           <w:numId w:val="53"/>
         </w:numPr>
+        <w:spacing w:line="240" w:lineRule="auto"/>
       </w:pPr>
       <w:proofErr w:type="spellStart"/>
       <w:proofErr w:type="gramStart"/>
@@ -2900,6 +3262,7 @@
           <w:ilvl w:val="1"/>
           <w:numId w:val="53"/>
         </w:numPr>
+        <w:spacing w:line="240" w:lineRule="auto"/>
       </w:pPr>
       <w:proofErr w:type="spellStart"/>
       <w:proofErr w:type="gramStart"/>
@@ -2914,6 +3277,7 @@
     </w:p>
     <w:p>
       <w:pPr>
+        <w:spacing w:line="240" w:lineRule="auto"/>
         <w:rPr>
           <w:b/>
           <w:bCs/>
@@ -2925,12 +3289,13 @@
           <w:bCs/>
         </w:rPr>
         <w:pict w14:anchorId="793CAE82">
-          <v:rect id="_x0000_i1162" style="width:0;height:1.5pt" o:hralign="center" o:hrstd="t" o:hr="t" fillcolor="#a0a0a0" stroked="f"/>
+          <v:rect id="_x0000_i1034" style="width:0;height:1.5pt" o:hralign="center" o:hrstd="t" o:hr="t" fillcolor="#a0a0a0" stroked="f"/>
         </w:pict>
       </w:r>
     </w:p>
     <w:p>
       <w:pPr>
+        <w:spacing w:line="240" w:lineRule="auto"/>
         <w:rPr>
           <w:b/>
           <w:bCs/>
@@ -2946,6 +3311,7 @@
     </w:p>
     <w:p>
       <w:pPr>
+        <w:spacing w:line="240" w:lineRule="auto"/>
         <w:rPr>
           <w:b/>
           <w:bCs/>
@@ -2965,13 +3331,18 @@
           <w:ilvl w:val="0"/>
           <w:numId w:val="54"/>
         </w:numPr>
+        <w:spacing w:line="240" w:lineRule="auto"/>
       </w:pPr>
       <w:r>
         <w:t>Angular CLI, Java 21, Maven, MySQL</w:t>
       </w:r>
-    </w:p>
-    <w:p>
-      <w:pPr>
+      <w:r>
+        <w:t>, Redis, Docker</w:t>
+      </w:r>
+    </w:p>
+    <w:p>
+      <w:pPr>
+        <w:spacing w:line="240" w:lineRule="auto"/>
         <w:rPr>
           <w:b/>
           <w:bCs/>
@@ -2994,6 +3365,9 @@
       </w:r>
     </w:p>
     <w:p>
+      <w:pPr>
+        <w:spacing w:line="240" w:lineRule="auto"/>
+      </w:pPr>
       <w:proofErr w:type="gramStart"/>
       <w:r>
         <w:t xml:space="preserve">cd </w:t>
@@ -3007,6 +3381,9 @@
       <w:proofErr w:type="gramEnd"/>
     </w:p>
     <w:p>
+      <w:pPr>
+        <w:spacing w:line="240" w:lineRule="auto"/>
+      </w:pPr>
       <w:proofErr w:type="spellStart"/>
       <w:r>
         <w:t>npm</w:t>
@@ -3017,6 +3394,9 @@
       </w:r>
     </w:p>
     <w:p>
+      <w:pPr>
+        <w:spacing w:line="240" w:lineRule="auto"/>
+      </w:pPr>
       <w:r>
         <w:t xml:space="preserve">ng </w:t>
       </w:r>
@@ -3028,6 +3408,7 @@
     </w:p>
     <w:p>
       <w:pPr>
+        <w:spacing w:line="240" w:lineRule="auto"/>
         <w:rPr>
           <w:b/>
           <w:bCs/>
@@ -3053,14 +3434,16 @@
     </w:p>
     <w:p>
       <w:pPr>
-        <w:rPr>
-          <w:b/>
-          <w:bCs/>
-        </w:rPr>
-      </w:pPr>
-    </w:p>
-    <w:p>
-      <w:pPr>
+        <w:spacing w:line="240" w:lineRule="auto"/>
+        <w:rPr>
+          <w:b/>
+          <w:bCs/>
+        </w:rPr>
+      </w:pPr>
+    </w:p>
+    <w:p>
+      <w:pPr>
+        <w:spacing w:line="240" w:lineRule="auto"/>
         <w:rPr>
           <w:b/>
           <w:bCs/>
@@ -3075,6 +3458,9 @@
       </w:r>
     </w:p>
     <w:p>
+      <w:pPr>
+        <w:spacing w:line="240" w:lineRule="auto"/>
+      </w:pPr>
       <w:proofErr w:type="gramStart"/>
       <w:r>
         <w:t xml:space="preserve">cd </w:t>
@@ -3088,6 +3474,9 @@
       <w:proofErr w:type="gramEnd"/>
     </w:p>
     <w:p>
+      <w:pPr>
+        <w:spacing w:line="240" w:lineRule="auto"/>
+      </w:pPr>
       <w:proofErr w:type="spellStart"/>
       <w:r>
         <w:t>mvn</w:t>
@@ -3098,7 +3487,11 @@
       </w:r>
     </w:p>
     <w:p>
-      <w:r>
+      <w:pPr>
+        <w:spacing w:line="240" w:lineRule="auto"/>
+      </w:pPr>
+      <w:r>
+        <w:lastRenderedPageBreak/>
         <w:t>java -jar target/</w:t>
       </w:r>
       <w:r>
@@ -3110,10 +3503,7 @@
     </w:p>
     <w:p>
       <w:pPr>
-        <w:rPr>
-          <w:b/>
-          <w:bCs/>
-        </w:rPr>
+        <w:spacing w:line="240" w:lineRule="auto"/>
       </w:pPr>
       <w:r>
         <w:rPr>
@@ -3135,14 +3525,62 @@
     </w:p>
     <w:p>
       <w:pPr>
-        <w:rPr>
-          <w:b/>
-          <w:bCs/>
-        </w:rPr>
-      </w:pPr>
-    </w:p>
-    <w:p>
-      <w:pPr>
+        <w:spacing w:line="240" w:lineRule="auto"/>
+      </w:pPr>
+    </w:p>
+    <w:p>
+      <w:pPr>
+        <w:spacing w:line="240" w:lineRule="auto"/>
+        <w:rPr>
+          <w:b/>
+          <w:bCs/>
+        </w:rPr>
+      </w:pPr>
+      <w:proofErr w:type="spellStart"/>
+      <w:r>
+        <w:rPr>
+          <w:b/>
+          <w:bCs/>
+        </w:rPr>
+        <w:t>Dockerized</w:t>
+      </w:r>
+      <w:proofErr w:type="spellEnd"/>
+      <w:r>
+        <w:rPr>
+          <w:b/>
+          <w:bCs/>
+        </w:rPr>
+        <w:t xml:space="preserve"> Full Stack Setup</w:t>
+      </w:r>
+    </w:p>
+    <w:p>
+      <w:pPr>
+        <w:spacing w:line="240" w:lineRule="auto"/>
+      </w:pPr>
+      <w:r>
+        <w:t>cd E:\SpringBoot Tutorial App</w:t>
+      </w:r>
+    </w:p>
+    <w:p>
+      <w:pPr>
+        <w:spacing w:line="240" w:lineRule="auto"/>
+      </w:pPr>
+      <w:r>
+        <w:t>docker-compose up --build</w:t>
+      </w:r>
+    </w:p>
+    <w:p>
+      <w:pPr>
+        <w:spacing w:line="240" w:lineRule="auto"/>
+        <w:rPr>
+          <w:b/>
+          <w:bCs/>
+        </w:rPr>
+      </w:pPr>
+    </w:p>
+    <w:p>
+      <w:pPr>
+        <w:spacing w:line="240" w:lineRule="auto"/>
         <w:rPr>
           <w:b/>
           <w:bCs/>
@@ -3162,12 +3600,19 @@
           <w:ilvl w:val="0"/>
           <w:numId w:val="55"/>
         </w:numPr>
+        <w:spacing w:line="240" w:lineRule="auto"/>
       </w:pPr>
       <w:r>
         <w:t xml:space="preserve">Frontend: </w:t>
       </w:r>
       <w:r>
-        <w:t>No tests implemented yet</w:t>
+        <w:t>No</w:t>
+      </w:r>
+      <w:r>
+        <w:t xml:space="preserve">t </w:t>
+      </w:r>
+      <w:r>
+        <w:t>implemented yet</w:t>
       </w:r>
     </w:p>
     <w:p>
@@ -3176,9 +3621,16 @@
           <w:ilvl w:val="0"/>
           <w:numId w:val="55"/>
         </w:numPr>
-      </w:pPr>
-      <w:r>
-        <w:t xml:space="preserve">Backend: No tests implemented </w:t>
+        <w:spacing w:line="240" w:lineRule="auto"/>
+      </w:pPr>
+      <w:r>
+        <w:t>Backend: No</w:t>
+      </w:r>
+      <w:r>
+        <w:t>t</w:t>
+      </w:r>
+      <w:r>
+        <w:t xml:space="preserve"> implemented </w:t>
       </w:r>
       <w:r>
         <w:t>yet</w:t>
@@ -3186,6 +3638,7 @@
     </w:p>
     <w:p>
       <w:pPr>
+        <w:spacing w:line="240" w:lineRule="auto"/>
         <w:rPr>
           <w:b/>
           <w:bCs/>
@@ -3205,17 +3658,17 @@
           <w:ilvl w:val="0"/>
           <w:numId w:val="56"/>
         </w:numPr>
-        <w:rPr>
-          <w:b/>
-          <w:bCs/>
-        </w:rPr>
-      </w:pPr>
-      <w:r>
-        <w:rPr>
-          <w:b/>
-          <w:bCs/>
-        </w:rPr>
-        <w:lastRenderedPageBreak/>
+        <w:spacing w:line="240" w:lineRule="auto"/>
+        <w:rPr>
+          <w:b/>
+          <w:bCs/>
+        </w:rPr>
+      </w:pPr>
+      <w:r>
+        <w:rPr>
+          <w:b/>
+          <w:bCs/>
+        </w:rPr>
         <w:t xml:space="preserve">Frontend: </w:t>
       </w:r>
       <w:r>
@@ -3228,10 +3681,7 @@
           <w:ilvl w:val="0"/>
           <w:numId w:val="56"/>
         </w:numPr>
-        <w:rPr>
-          <w:b/>
-          <w:bCs/>
-        </w:rPr>
+        <w:spacing w:line="240" w:lineRule="auto"/>
       </w:pPr>
       <w:r>
         <w:rPr>
@@ -3240,8 +3690,13 @@
         </w:rPr>
         <w:t>Backend:</w:t>
       </w:r>
-    </w:p>
-    <w:p>
+      <w:r>
+        <w:rPr>
+          <w:b/>
+          <w:bCs/>
+        </w:rPr>
+        <w:t xml:space="preserve"> </w:t>
+      </w:r>
       <w:proofErr w:type="spellStart"/>
       <w:r>
         <w:t>mvn</w:t>
@@ -3252,6 +3707,9 @@
       </w:r>
     </w:p>
     <w:p>
+      <w:pPr>
+        <w:spacing w:line="240" w:lineRule="auto"/>
+      </w:pPr>
       <w:r>
         <w:t># Output: target/</w:t>
       </w:r>
@@ -3267,6 +3725,7 @@
     </w:p>
     <w:p>
       <w:pPr>
+        <w:spacing w:line="240" w:lineRule="auto"/>
         <w:rPr>
           <w:b/>
           <w:bCs/>
@@ -3282,13 +3741,15 @@
     </w:p>
     <w:p>
       <w:pPr>
+        <w:pStyle w:val="ListParagraph"/>
         <w:numPr>
           <w:ilvl w:val="0"/>
-          <w:numId w:val="57"/>
+          <w:numId w:val="60"/>
         </w:numPr>
-      </w:pPr>
-      <w:r>
-        <w:t xml:space="preserve">Frontend: Upload </w:t>
+        <w:spacing w:line="240" w:lineRule="auto"/>
+      </w:pPr>
+      <w:r>
+        <w:t>Frontend: Upload Angular /</w:t>
       </w:r>
       <w:proofErr w:type="spellStart"/>
       <w:r>
@@ -3296,22 +3757,38 @@
       </w:r>
       <w:proofErr w:type="spellEnd"/>
       <w:r>
-        <w:t>/ contents to Firebase</w:t>
-      </w:r>
-    </w:p>
-    <w:p>
-      <w:pPr>
+        <w:t xml:space="preserve"> folder to host via Nginx</w:t>
+      </w:r>
+    </w:p>
+    <w:p>
+      <w:pPr>
+        <w:pStyle w:val="ListParagraph"/>
         <w:numPr>
           <w:ilvl w:val="0"/>
-          <w:numId w:val="57"/>
+          <w:numId w:val="60"/>
         </w:numPr>
-      </w:pPr>
-      <w:r>
-        <w:t>Backend: Deploy .jar on a VM or containerize with Docker for deployment</w:t>
-      </w:r>
-    </w:p>
-    <w:p>
-      <w:pPr>
+        <w:spacing w:line="240" w:lineRule="auto"/>
+      </w:pPr>
+      <w:r>
+        <w:t>Backend: Deploy Spring Boot JAR or run via Docker</w:t>
+      </w:r>
+    </w:p>
+    <w:p>
+      <w:pPr>
+        <w:pStyle w:val="ListParagraph"/>
+        <w:numPr>
+          <w:ilvl w:val="0"/>
+          <w:numId w:val="60"/>
+        </w:numPr>
+        <w:spacing w:line="240" w:lineRule="auto"/>
+      </w:pPr>
+      <w:r>
+        <w:t>All-in-One: Use Docker Compose for unified deployment</w:t>
+      </w:r>
+    </w:p>
+    <w:p>
+      <w:pPr>
+        <w:spacing w:line="240" w:lineRule="auto"/>
         <w:rPr>
           <w:b/>
           <w:bCs/>
@@ -3323,11 +3800,15 @@
           <w:bCs/>
         </w:rPr>
         <w:pict w14:anchorId="27FF9B1A">
-          <v:rect id="_x0000_i1163" style="width:0;height:1.5pt" o:hralign="center" o:hrstd="t" o:hr="t" fillcolor="#a0a0a0" stroked="f"/>
+          <v:rect id="_x0000_i1035" style="width:0;height:1.5pt" o:hralign="center" o:hrstd="t" o:hr="t" fillcolor="#a0a0a0" stroked="f"/>
         </w:pict>
       </w:r>
     </w:p>
-    <w:p/>
+    <w:p>
+      <w:pPr>
+        <w:spacing w:line="240" w:lineRule="auto"/>
+      </w:pPr>
+    </w:p>
     <w:sectPr>
       <w:pgSz w:w="11906" w:h="16838"/>
       <w:pgMar w:top="426" w:right="707" w:bottom="1418" w:left="851" w:header="709" w:footer="709" w:gutter="0"/>
@@ -3937,6 +4418,119 @@
     </w:lvl>
   </w:abstractNum>
   <w:abstractNum w:abstractNumId="4" w15:restartNumberingAfterBreak="0">
+    <w:nsid w:val="0A3E2316"/>
+    <w:multiLevelType w:val="hybridMultilevel"/>
+    <w:tmpl w:val="595A393C"/>
+    <w:lvl w:ilvl="0" w:tplc="40090001">
+      <w:start w:val="1"/>
+      <w:numFmt w:val="bullet"/>
+      <w:lvlText w:val=""/>
+      <w:lvlJc w:val="left"/>
+      <w:pPr>
+        <w:ind w:left="720" w:hanging="360"/>
+      </w:pPr>
+      <w:rPr>
+        <w:rFonts w:ascii="Symbol" w:hAnsi="Symbol" w:hint="default"/>
+      </w:rPr>
+    </w:lvl>
+    <w:lvl w:ilvl="1" w:tplc="40090003" w:tentative="1">
+      <w:start w:val="1"/>
+      <w:numFmt w:val="bullet"/>
+      <w:lvlText w:val="o"/>
+      <w:lvlJc w:val="left"/>
+      <w:pPr>
+        <w:ind w:left="1440" w:hanging="360"/>
+      </w:pPr>
+      <w:rPr>
+        <w:rFonts w:ascii="Courier New" w:hAnsi="Courier New" w:cs="Courier New" w:hint="default"/>
+      </w:rPr>
+    </w:lvl>
+    <w:lvl w:ilvl="2" w:tplc="40090005" w:tentative="1">
+      <w:start w:val="1"/>
+      <w:numFmt w:val="bullet"/>
+      <w:lvlText w:val=""/>
+      <w:lvlJc w:val="left"/>
+      <w:pPr>
+        <w:ind w:left="2160" w:hanging="360"/>
+      </w:pPr>
+      <w:rPr>
+        <w:rFonts w:ascii="Wingdings" w:hAnsi="Wingdings" w:hint="default"/>
+      </w:rPr>
+    </w:lvl>
+    <w:lvl w:ilvl="3" w:tplc="40090001" w:tentative="1">
+      <w:start w:val="1"/>
+      <w:numFmt w:val="bullet"/>
+      <w:lvlText w:val=""/>
+      <w:lvlJc w:val="left"/>
+      <w:pPr>
+        <w:ind w:left="2880" w:hanging="360"/>
+      </w:pPr>
+      <w:rPr>
+        <w:rFonts w:ascii="Symbol" w:hAnsi="Symbol" w:hint="default"/>
+      </w:rPr>
+    </w:lvl>
+    <w:lvl w:ilvl="4" w:tplc="40090003" w:tentative="1">
+      <w:start w:val="1"/>
+      <w:numFmt w:val="bullet"/>
+      <w:lvlText w:val="o"/>
+      <w:lvlJc w:val="left"/>
+      <w:pPr>
+        <w:ind w:left="3600" w:hanging="360"/>
+      </w:pPr>
+      <w:rPr>
+        <w:rFonts w:ascii="Courier New" w:hAnsi="Courier New" w:cs="Courier New" w:hint="default"/>
+      </w:rPr>
+    </w:lvl>
+    <w:lvl w:ilvl="5" w:tplc="40090005" w:tentative="1">
+      <w:start w:val="1"/>
+      <w:numFmt w:val="bullet"/>
+      <w:lvlText w:val=""/>
+      <w:lvlJc w:val="left"/>
+      <w:pPr>
+        <w:ind w:left="4320" w:hanging="360"/>
+      </w:pPr>
+      <w:rPr>
+        <w:rFonts w:ascii="Wingdings" w:hAnsi="Wingdings" w:hint="default"/>
+      </w:rPr>
+    </w:lvl>
+    <w:lvl w:ilvl="6" w:tplc="40090001" w:tentative="1">
+      <w:start w:val="1"/>
+      <w:numFmt w:val="bullet"/>
+      <w:lvlText w:val=""/>
+      <w:lvlJc w:val="left"/>
+      <w:pPr>
+        <w:ind w:left="5040" w:hanging="360"/>
+      </w:pPr>
+      <w:rPr>
+        <w:rFonts w:ascii="Symbol" w:hAnsi="Symbol" w:hint="default"/>
+      </w:rPr>
+    </w:lvl>
+    <w:lvl w:ilvl="7" w:tplc="40090003" w:tentative="1">
+      <w:start w:val="1"/>
+      <w:numFmt w:val="bullet"/>
+      <w:lvlText w:val="o"/>
+      <w:lvlJc w:val="left"/>
+      <w:pPr>
+        <w:ind w:left="5760" w:hanging="360"/>
+      </w:pPr>
+      <w:rPr>
+        <w:rFonts w:ascii="Courier New" w:hAnsi="Courier New" w:cs="Courier New" w:hint="default"/>
+      </w:rPr>
+    </w:lvl>
+    <w:lvl w:ilvl="8" w:tplc="40090005" w:tentative="1">
+      <w:start w:val="1"/>
+      <w:numFmt w:val="bullet"/>
+      <w:lvlText w:val=""/>
+      <w:lvlJc w:val="left"/>
+      <w:pPr>
+        <w:ind w:left="6480" w:hanging="360"/>
+      </w:pPr>
+      <w:rPr>
+        <w:rFonts w:ascii="Wingdings" w:hAnsi="Wingdings" w:hint="default"/>
+      </w:rPr>
+    </w:lvl>
+  </w:abstractNum>
+  <w:abstractNum w:abstractNumId="5" w15:restartNumberingAfterBreak="0">
     <w:nsid w:val="0DC16215"/>
     <w:multiLevelType w:val="multilevel"/>
     <w:tmpl w:val="1B1A2E30"/>
@@ -4085,7 +4679,7 @@
       </w:rPr>
     </w:lvl>
   </w:abstractNum>
-  <w:abstractNum w:abstractNumId="5" w15:restartNumberingAfterBreak="0">
+  <w:abstractNum w:abstractNumId="6" w15:restartNumberingAfterBreak="0">
     <w:nsid w:val="136D61E9"/>
     <w:multiLevelType w:val="multilevel"/>
     <w:tmpl w:val="E8D0F182"/>
@@ -4234,7 +4828,7 @@
       </w:rPr>
     </w:lvl>
   </w:abstractNum>
-  <w:abstractNum w:abstractNumId="6" w15:restartNumberingAfterBreak="0">
+  <w:abstractNum w:abstractNumId="7" w15:restartNumberingAfterBreak="0">
     <w:nsid w:val="15ED60BE"/>
     <w:multiLevelType w:val="multilevel"/>
     <w:tmpl w:val="5F20D99A"/>
@@ -4383,7 +4977,7 @@
       </w:rPr>
     </w:lvl>
   </w:abstractNum>
-  <w:abstractNum w:abstractNumId="7" w15:restartNumberingAfterBreak="0">
+  <w:abstractNum w:abstractNumId="8" w15:restartNumberingAfterBreak="0">
     <w:nsid w:val="173B61C1"/>
     <w:multiLevelType w:val="hybridMultilevel"/>
     <w:tmpl w:val="D424195C"/>
@@ -4496,7 +5090,7 @@
       </w:rPr>
     </w:lvl>
   </w:abstractNum>
-  <w:abstractNum w:abstractNumId="8" w15:restartNumberingAfterBreak="0">
+  <w:abstractNum w:abstractNumId="9" w15:restartNumberingAfterBreak="0">
     <w:nsid w:val="19B61A32"/>
     <w:multiLevelType w:val="multilevel"/>
     <w:tmpl w:val="5A3C314A"/>
@@ -4645,7 +5239,7 @@
       </w:rPr>
     </w:lvl>
   </w:abstractNum>
-  <w:abstractNum w:abstractNumId="9" w15:restartNumberingAfterBreak="0">
+  <w:abstractNum w:abstractNumId="10" w15:restartNumberingAfterBreak="0">
     <w:nsid w:val="19D83051"/>
     <w:multiLevelType w:val="multilevel"/>
     <w:tmpl w:val="9000D4F6"/>
@@ -4794,7 +5388,7 @@
       </w:rPr>
     </w:lvl>
   </w:abstractNum>
-  <w:abstractNum w:abstractNumId="10" w15:restartNumberingAfterBreak="0">
+  <w:abstractNum w:abstractNumId="11" w15:restartNumberingAfterBreak="0">
     <w:nsid w:val="1AEE430D"/>
     <w:multiLevelType w:val="multilevel"/>
     <w:tmpl w:val="1CEE3E30"/>
@@ -4943,7 +5537,7 @@
       </w:rPr>
     </w:lvl>
   </w:abstractNum>
-  <w:abstractNum w:abstractNumId="11" w15:restartNumberingAfterBreak="0">
+  <w:abstractNum w:abstractNumId="12" w15:restartNumberingAfterBreak="0">
     <w:nsid w:val="1C674E54"/>
     <w:multiLevelType w:val="multilevel"/>
     <w:tmpl w:val="3E5472F8"/>
@@ -5092,7 +5686,7 @@
       </w:rPr>
     </w:lvl>
   </w:abstractNum>
-  <w:abstractNum w:abstractNumId="12" w15:restartNumberingAfterBreak="0">
+  <w:abstractNum w:abstractNumId="13" w15:restartNumberingAfterBreak="0">
     <w:nsid w:val="1CB45C25"/>
     <w:multiLevelType w:val="multilevel"/>
     <w:tmpl w:val="980C7EC8"/>
@@ -5241,7 +5835,7 @@
       </w:rPr>
     </w:lvl>
   </w:abstractNum>
-  <w:abstractNum w:abstractNumId="13" w15:restartNumberingAfterBreak="0">
+  <w:abstractNum w:abstractNumId="14" w15:restartNumberingAfterBreak="0">
     <w:nsid w:val="201C7946"/>
     <w:multiLevelType w:val="multilevel"/>
     <w:tmpl w:val="6E261AF8"/>
@@ -5390,7 +5984,7 @@
       </w:rPr>
     </w:lvl>
   </w:abstractNum>
-  <w:abstractNum w:abstractNumId="14" w15:restartNumberingAfterBreak="0">
+  <w:abstractNum w:abstractNumId="15" w15:restartNumberingAfterBreak="0">
     <w:nsid w:val="20EC40BA"/>
     <w:multiLevelType w:val="multilevel"/>
     <w:tmpl w:val="DD245ECE"/>
@@ -5539,7 +6133,7 @@
       </w:rPr>
     </w:lvl>
   </w:abstractNum>
-  <w:abstractNum w:abstractNumId="15" w15:restartNumberingAfterBreak="0">
+  <w:abstractNum w:abstractNumId="16" w15:restartNumberingAfterBreak="0">
     <w:nsid w:val="21265F69"/>
     <w:multiLevelType w:val="multilevel"/>
     <w:tmpl w:val="20CEF894"/>
@@ -5688,7 +6282,7 @@
       </w:rPr>
     </w:lvl>
   </w:abstractNum>
-  <w:abstractNum w:abstractNumId="16" w15:restartNumberingAfterBreak="0">
+  <w:abstractNum w:abstractNumId="17" w15:restartNumberingAfterBreak="0">
     <w:nsid w:val="24004C58"/>
     <w:multiLevelType w:val="multilevel"/>
     <w:tmpl w:val="2ADCC914"/>
@@ -5833,7 +6427,7 @@
       </w:rPr>
     </w:lvl>
   </w:abstractNum>
-  <w:abstractNum w:abstractNumId="17" w15:restartNumberingAfterBreak="0">
+  <w:abstractNum w:abstractNumId="18" w15:restartNumberingAfterBreak="0">
     <w:nsid w:val="242D147B"/>
     <w:multiLevelType w:val="multilevel"/>
     <w:tmpl w:val="CF4055E0"/>
@@ -5982,7 +6576,7 @@
       </w:rPr>
     </w:lvl>
   </w:abstractNum>
-  <w:abstractNum w:abstractNumId="18" w15:restartNumberingAfterBreak="0">
+  <w:abstractNum w:abstractNumId="19" w15:restartNumberingAfterBreak="0">
     <w:nsid w:val="25085748"/>
     <w:multiLevelType w:val="hybridMultilevel"/>
     <w:tmpl w:val="4ED0ED76"/>
@@ -6095,7 +6689,7 @@
       </w:rPr>
     </w:lvl>
   </w:abstractNum>
-  <w:abstractNum w:abstractNumId="19" w15:restartNumberingAfterBreak="0">
+  <w:abstractNum w:abstractNumId="20" w15:restartNumberingAfterBreak="0">
     <w:nsid w:val="291970A5"/>
     <w:multiLevelType w:val="multilevel"/>
     <w:tmpl w:val="54BE7B46"/>
@@ -6244,7 +6838,7 @@
       </w:rPr>
     </w:lvl>
   </w:abstractNum>
-  <w:abstractNum w:abstractNumId="20" w15:restartNumberingAfterBreak="0">
+  <w:abstractNum w:abstractNumId="21" w15:restartNumberingAfterBreak="0">
     <w:nsid w:val="29BF45F4"/>
     <w:multiLevelType w:val="multilevel"/>
     <w:tmpl w:val="C38EAB68"/>
@@ -6393,7 +6987,7 @@
       </w:rPr>
     </w:lvl>
   </w:abstractNum>
-  <w:abstractNum w:abstractNumId="21" w15:restartNumberingAfterBreak="0">
+  <w:abstractNum w:abstractNumId="22" w15:restartNumberingAfterBreak="0">
     <w:nsid w:val="2CB718B2"/>
     <w:multiLevelType w:val="multilevel"/>
     <w:tmpl w:val="25D4839E"/>
@@ -6542,7 +7136,120 @@
       </w:rPr>
     </w:lvl>
   </w:abstractNum>
-  <w:abstractNum w:abstractNumId="22" w15:restartNumberingAfterBreak="0">
+  <w:abstractNum w:abstractNumId="23" w15:restartNumberingAfterBreak="0">
+    <w:nsid w:val="325351FC"/>
+    <w:multiLevelType w:val="hybridMultilevel"/>
+    <w:tmpl w:val="0D8052C4"/>
+    <w:lvl w:ilvl="0" w:tplc="40090001">
+      <w:start w:val="1"/>
+      <w:numFmt w:val="bullet"/>
+      <w:lvlText w:val=""/>
+      <w:lvlJc w:val="left"/>
+      <w:pPr>
+        <w:ind w:left="720" w:hanging="360"/>
+      </w:pPr>
+      <w:rPr>
+        <w:rFonts w:ascii="Symbol" w:hAnsi="Symbol" w:hint="default"/>
+      </w:rPr>
+    </w:lvl>
+    <w:lvl w:ilvl="1" w:tplc="40090003" w:tentative="1">
+      <w:start w:val="1"/>
+      <w:numFmt w:val="bullet"/>
+      <w:lvlText w:val="o"/>
+      <w:lvlJc w:val="left"/>
+      <w:pPr>
+        <w:ind w:left="1440" w:hanging="360"/>
+      </w:pPr>
+      <w:rPr>
+        <w:rFonts w:ascii="Courier New" w:hAnsi="Courier New" w:cs="Courier New" w:hint="default"/>
+      </w:rPr>
+    </w:lvl>
+    <w:lvl w:ilvl="2" w:tplc="40090005" w:tentative="1">
+      <w:start w:val="1"/>
+      <w:numFmt w:val="bullet"/>
+      <w:lvlText w:val=""/>
+      <w:lvlJc w:val="left"/>
+      <w:pPr>
+        <w:ind w:left="2160" w:hanging="360"/>
+      </w:pPr>
+      <w:rPr>
+        <w:rFonts w:ascii="Wingdings" w:hAnsi="Wingdings" w:hint="default"/>
+      </w:rPr>
+    </w:lvl>
+    <w:lvl w:ilvl="3" w:tplc="40090001" w:tentative="1">
+      <w:start w:val="1"/>
+      <w:numFmt w:val="bullet"/>
+      <w:lvlText w:val=""/>
+      <w:lvlJc w:val="left"/>
+      <w:pPr>
+        <w:ind w:left="2880" w:hanging="360"/>
+      </w:pPr>
+      <w:rPr>
+        <w:rFonts w:ascii="Symbol" w:hAnsi="Symbol" w:hint="default"/>
+      </w:rPr>
+    </w:lvl>
+    <w:lvl w:ilvl="4" w:tplc="40090003" w:tentative="1">
+      <w:start w:val="1"/>
+      <w:numFmt w:val="bullet"/>
+      <w:lvlText w:val="o"/>
+      <w:lvlJc w:val="left"/>
+      <w:pPr>
+        <w:ind w:left="3600" w:hanging="360"/>
+      </w:pPr>
+      <w:rPr>
+        <w:rFonts w:ascii="Courier New" w:hAnsi="Courier New" w:cs="Courier New" w:hint="default"/>
+      </w:rPr>
+    </w:lvl>
+    <w:lvl w:ilvl="5" w:tplc="40090005" w:tentative="1">
+      <w:start w:val="1"/>
+      <w:numFmt w:val="bullet"/>
+      <w:lvlText w:val=""/>
+      <w:lvlJc w:val="left"/>
+      <w:pPr>
+        <w:ind w:left="4320" w:hanging="360"/>
+      </w:pPr>
+      <w:rPr>
+        <w:rFonts w:ascii="Wingdings" w:hAnsi="Wingdings" w:hint="default"/>
+      </w:rPr>
+    </w:lvl>
+    <w:lvl w:ilvl="6" w:tplc="40090001" w:tentative="1">
+      <w:start w:val="1"/>
+      <w:numFmt w:val="bullet"/>
+      <w:lvlText w:val=""/>
+      <w:lvlJc w:val="left"/>
+      <w:pPr>
+        <w:ind w:left="5040" w:hanging="360"/>
+      </w:pPr>
+      <w:rPr>
+        <w:rFonts w:ascii="Symbol" w:hAnsi="Symbol" w:hint="default"/>
+      </w:rPr>
+    </w:lvl>
+    <w:lvl w:ilvl="7" w:tplc="40090003" w:tentative="1">
+      <w:start w:val="1"/>
+      <w:numFmt w:val="bullet"/>
+      <w:lvlText w:val="o"/>
+      <w:lvlJc w:val="left"/>
+      <w:pPr>
+        <w:ind w:left="5760" w:hanging="360"/>
+      </w:pPr>
+      <w:rPr>
+        <w:rFonts w:ascii="Courier New" w:hAnsi="Courier New" w:cs="Courier New" w:hint="default"/>
+      </w:rPr>
+    </w:lvl>
+    <w:lvl w:ilvl="8" w:tplc="40090005" w:tentative="1">
+      <w:start w:val="1"/>
+      <w:numFmt w:val="bullet"/>
+      <w:lvlText w:val=""/>
+      <w:lvlJc w:val="left"/>
+      <w:pPr>
+        <w:ind w:left="6480" w:hanging="360"/>
+      </w:pPr>
+      <w:rPr>
+        <w:rFonts w:ascii="Wingdings" w:hAnsi="Wingdings" w:hint="default"/>
+      </w:rPr>
+    </w:lvl>
+  </w:abstractNum>
+  <w:abstractNum w:abstractNumId="24" w15:restartNumberingAfterBreak="0">
     <w:nsid w:val="32F21A3F"/>
     <w:multiLevelType w:val="multilevel"/>
     <w:tmpl w:val="1834F626"/>
@@ -6691,7 +7398,7 @@
       </w:rPr>
     </w:lvl>
   </w:abstractNum>
-  <w:abstractNum w:abstractNumId="23" w15:restartNumberingAfterBreak="0">
+  <w:abstractNum w:abstractNumId="25" w15:restartNumberingAfterBreak="0">
     <w:nsid w:val="33A870FF"/>
     <w:multiLevelType w:val="multilevel"/>
     <w:tmpl w:val="48DC9F8A"/>
@@ -6840,7 +7547,7 @@
       </w:rPr>
     </w:lvl>
   </w:abstractNum>
-  <w:abstractNum w:abstractNumId="24" w15:restartNumberingAfterBreak="0">
+  <w:abstractNum w:abstractNumId="26" w15:restartNumberingAfterBreak="0">
     <w:nsid w:val="3A5040EA"/>
     <w:multiLevelType w:val="multilevel"/>
     <w:tmpl w:val="400EAD1A"/>
@@ -6989,7 +7696,7 @@
       </w:rPr>
     </w:lvl>
   </w:abstractNum>
-  <w:abstractNum w:abstractNumId="25" w15:restartNumberingAfterBreak="0">
+  <w:abstractNum w:abstractNumId="27" w15:restartNumberingAfterBreak="0">
     <w:nsid w:val="400A7AB6"/>
     <w:multiLevelType w:val="multilevel"/>
     <w:tmpl w:val="C95AF710"/>
@@ -7138,7 +7845,7 @@
       </w:rPr>
     </w:lvl>
   </w:abstractNum>
-  <w:abstractNum w:abstractNumId="26" w15:restartNumberingAfterBreak="0">
+  <w:abstractNum w:abstractNumId="28" w15:restartNumberingAfterBreak="0">
     <w:nsid w:val="40360F7D"/>
     <w:multiLevelType w:val="multilevel"/>
     <w:tmpl w:val="E6D6625C"/>
@@ -7287,7 +7994,7 @@
       </w:rPr>
     </w:lvl>
   </w:abstractNum>
-  <w:abstractNum w:abstractNumId="27" w15:restartNumberingAfterBreak="0">
+  <w:abstractNum w:abstractNumId="29" w15:restartNumberingAfterBreak="0">
     <w:nsid w:val="415D46F2"/>
     <w:multiLevelType w:val="multilevel"/>
     <w:tmpl w:val="0B9EEA72"/>
@@ -7436,7 +8143,7 @@
       </w:rPr>
     </w:lvl>
   </w:abstractNum>
-  <w:abstractNum w:abstractNumId="28" w15:restartNumberingAfterBreak="0">
+  <w:abstractNum w:abstractNumId="30" w15:restartNumberingAfterBreak="0">
     <w:nsid w:val="41824CE2"/>
     <w:multiLevelType w:val="multilevel"/>
     <w:tmpl w:val="709EEA52"/>
@@ -7585,7 +8292,7 @@
       </w:rPr>
     </w:lvl>
   </w:abstractNum>
-  <w:abstractNum w:abstractNumId="29" w15:restartNumberingAfterBreak="0">
+  <w:abstractNum w:abstractNumId="31" w15:restartNumberingAfterBreak="0">
     <w:nsid w:val="41CF5166"/>
     <w:multiLevelType w:val="multilevel"/>
     <w:tmpl w:val="1B62FDD2"/>
@@ -7734,7 +8441,7 @@
       </w:rPr>
     </w:lvl>
   </w:abstractNum>
-  <w:abstractNum w:abstractNumId="30" w15:restartNumberingAfterBreak="0">
+  <w:abstractNum w:abstractNumId="32" w15:restartNumberingAfterBreak="0">
     <w:nsid w:val="42C65DF8"/>
     <w:multiLevelType w:val="multilevel"/>
     <w:tmpl w:val="9E4C3F28"/>
@@ -7883,7 +8590,7 @@
       </w:rPr>
     </w:lvl>
   </w:abstractNum>
-  <w:abstractNum w:abstractNumId="31" w15:restartNumberingAfterBreak="0">
+  <w:abstractNum w:abstractNumId="33" w15:restartNumberingAfterBreak="0">
     <w:nsid w:val="45840B4A"/>
     <w:multiLevelType w:val="multilevel"/>
     <w:tmpl w:val="A3966270"/>
@@ -8032,7 +8739,7 @@
       </w:rPr>
     </w:lvl>
   </w:abstractNum>
-  <w:abstractNum w:abstractNumId="32" w15:restartNumberingAfterBreak="0">
+  <w:abstractNum w:abstractNumId="34" w15:restartNumberingAfterBreak="0">
     <w:nsid w:val="482A3125"/>
     <w:multiLevelType w:val="multilevel"/>
     <w:tmpl w:val="1006306E"/>
@@ -8181,7 +8888,7 @@
       </w:rPr>
     </w:lvl>
   </w:abstractNum>
-  <w:abstractNum w:abstractNumId="33" w15:restartNumberingAfterBreak="0">
+  <w:abstractNum w:abstractNumId="35" w15:restartNumberingAfterBreak="0">
     <w:nsid w:val="485D6191"/>
     <w:multiLevelType w:val="multilevel"/>
     <w:tmpl w:val="68BEC526"/>
@@ -8330,7 +9037,7 @@
       </w:rPr>
     </w:lvl>
   </w:abstractNum>
-  <w:abstractNum w:abstractNumId="34" w15:restartNumberingAfterBreak="0">
+  <w:abstractNum w:abstractNumId="36" w15:restartNumberingAfterBreak="0">
     <w:nsid w:val="485D6E49"/>
     <w:multiLevelType w:val="multilevel"/>
     <w:tmpl w:val="81121A96"/>
@@ -8479,7 +9186,7 @@
       </w:rPr>
     </w:lvl>
   </w:abstractNum>
-  <w:abstractNum w:abstractNumId="35" w15:restartNumberingAfterBreak="0">
+  <w:abstractNum w:abstractNumId="37" w15:restartNumberingAfterBreak="0">
     <w:nsid w:val="4B4028CC"/>
     <w:multiLevelType w:val="multilevel"/>
     <w:tmpl w:val="B57042C8"/>
@@ -8628,7 +9335,7 @@
       </w:rPr>
     </w:lvl>
   </w:abstractNum>
-  <w:abstractNum w:abstractNumId="36" w15:restartNumberingAfterBreak="0">
+  <w:abstractNum w:abstractNumId="38" w15:restartNumberingAfterBreak="0">
     <w:nsid w:val="4C6167C3"/>
     <w:multiLevelType w:val="multilevel"/>
     <w:tmpl w:val="CC9AABA0"/>
@@ -8777,7 +9484,7 @@
       </w:rPr>
     </w:lvl>
   </w:abstractNum>
-  <w:abstractNum w:abstractNumId="37" w15:restartNumberingAfterBreak="0">
+  <w:abstractNum w:abstractNumId="39" w15:restartNumberingAfterBreak="0">
     <w:nsid w:val="4D5F08BB"/>
     <w:multiLevelType w:val="multilevel"/>
     <w:tmpl w:val="40CA0FB6"/>
@@ -8926,7 +9633,7 @@
       </w:rPr>
     </w:lvl>
   </w:abstractNum>
-  <w:abstractNum w:abstractNumId="38" w15:restartNumberingAfterBreak="0">
+  <w:abstractNum w:abstractNumId="40" w15:restartNumberingAfterBreak="0">
     <w:nsid w:val="4EE31F37"/>
     <w:multiLevelType w:val="multilevel"/>
     <w:tmpl w:val="4AF05874"/>
@@ -9075,7 +9782,7 @@
       </w:rPr>
     </w:lvl>
   </w:abstractNum>
-  <w:abstractNum w:abstractNumId="39" w15:restartNumberingAfterBreak="0">
+  <w:abstractNum w:abstractNumId="41" w15:restartNumberingAfterBreak="0">
     <w:nsid w:val="507A1F31"/>
     <w:multiLevelType w:val="multilevel"/>
     <w:tmpl w:val="C3E23AE4"/>
@@ -9224,7 +9931,7 @@
       </w:rPr>
     </w:lvl>
   </w:abstractNum>
-  <w:abstractNum w:abstractNumId="40" w15:restartNumberingAfterBreak="0">
+  <w:abstractNum w:abstractNumId="42" w15:restartNumberingAfterBreak="0">
     <w:nsid w:val="51EC1B0C"/>
     <w:multiLevelType w:val="multilevel"/>
     <w:tmpl w:val="B2CE3918"/>
@@ -9373,7 +10080,7 @@
       </w:rPr>
     </w:lvl>
   </w:abstractNum>
-  <w:abstractNum w:abstractNumId="41" w15:restartNumberingAfterBreak="0">
+  <w:abstractNum w:abstractNumId="43" w15:restartNumberingAfterBreak="0">
     <w:nsid w:val="538F6AD5"/>
     <w:multiLevelType w:val="multilevel"/>
     <w:tmpl w:val="6AE68F4E"/>
@@ -9522,7 +10229,7 @@
       </w:rPr>
     </w:lvl>
   </w:abstractNum>
-  <w:abstractNum w:abstractNumId="42" w15:restartNumberingAfterBreak="0">
+  <w:abstractNum w:abstractNumId="44" w15:restartNumberingAfterBreak="0">
     <w:nsid w:val="54255E7F"/>
     <w:multiLevelType w:val="multilevel"/>
     <w:tmpl w:val="FA7ADDFC"/>
@@ -9635,7 +10342,120 @@
       </w:pPr>
     </w:lvl>
   </w:abstractNum>
-  <w:abstractNum w:abstractNumId="43" w15:restartNumberingAfterBreak="0">
+  <w:abstractNum w:abstractNumId="45" w15:restartNumberingAfterBreak="0">
+    <w:nsid w:val="556C5438"/>
+    <w:multiLevelType w:val="hybridMultilevel"/>
+    <w:tmpl w:val="45D67E68"/>
+    <w:lvl w:ilvl="0" w:tplc="40090001">
+      <w:start w:val="1"/>
+      <w:numFmt w:val="bullet"/>
+      <w:lvlText w:val=""/>
+      <w:lvlJc w:val="left"/>
+      <w:pPr>
+        <w:ind w:left="720" w:hanging="360"/>
+      </w:pPr>
+      <w:rPr>
+        <w:rFonts w:ascii="Symbol" w:hAnsi="Symbol" w:hint="default"/>
+      </w:rPr>
+    </w:lvl>
+    <w:lvl w:ilvl="1" w:tplc="40090003" w:tentative="1">
+      <w:start w:val="1"/>
+      <w:numFmt w:val="bullet"/>
+      <w:lvlText w:val="o"/>
+      <w:lvlJc w:val="left"/>
+      <w:pPr>
+        <w:ind w:left="1440" w:hanging="360"/>
+      </w:pPr>
+      <w:rPr>
+        <w:rFonts w:ascii="Courier New" w:hAnsi="Courier New" w:cs="Courier New" w:hint="default"/>
+      </w:rPr>
+    </w:lvl>
+    <w:lvl w:ilvl="2" w:tplc="40090005" w:tentative="1">
+      <w:start w:val="1"/>
+      <w:numFmt w:val="bullet"/>
+      <w:lvlText w:val=""/>
+      <w:lvlJc w:val="left"/>
+      <w:pPr>
+        <w:ind w:left="2160" w:hanging="360"/>
+      </w:pPr>
+      <w:rPr>
+        <w:rFonts w:ascii="Wingdings" w:hAnsi="Wingdings" w:hint="default"/>
+      </w:rPr>
+    </w:lvl>
+    <w:lvl w:ilvl="3" w:tplc="40090001" w:tentative="1">
+      <w:start w:val="1"/>
+      <w:numFmt w:val="bullet"/>
+      <w:lvlText w:val=""/>
+      <w:lvlJc w:val="left"/>
+      <w:pPr>
+        <w:ind w:left="2880" w:hanging="360"/>
+      </w:pPr>
+      <w:rPr>
+        <w:rFonts w:ascii="Symbol" w:hAnsi="Symbol" w:hint="default"/>
+      </w:rPr>
+    </w:lvl>
+    <w:lvl w:ilvl="4" w:tplc="40090003" w:tentative="1">
+      <w:start w:val="1"/>
+      <w:numFmt w:val="bullet"/>
+      <w:lvlText w:val="o"/>
+      <w:lvlJc w:val="left"/>
+      <w:pPr>
+        <w:ind w:left="3600" w:hanging="360"/>
+      </w:pPr>
+      <w:rPr>
+        <w:rFonts w:ascii="Courier New" w:hAnsi="Courier New" w:cs="Courier New" w:hint="default"/>
+      </w:rPr>
+    </w:lvl>
+    <w:lvl w:ilvl="5" w:tplc="40090005" w:tentative="1">
+      <w:start w:val="1"/>
+      <w:numFmt w:val="bullet"/>
+      <w:lvlText w:val=""/>
+      <w:lvlJc w:val="left"/>
+      <w:pPr>
+        <w:ind w:left="4320" w:hanging="360"/>
+      </w:pPr>
+      <w:rPr>
+        <w:rFonts w:ascii="Wingdings" w:hAnsi="Wingdings" w:hint="default"/>
+      </w:rPr>
+    </w:lvl>
+    <w:lvl w:ilvl="6" w:tplc="40090001" w:tentative="1">
+      <w:start w:val="1"/>
+      <w:numFmt w:val="bullet"/>
+      <w:lvlText w:val=""/>
+      <w:lvlJc w:val="left"/>
+      <w:pPr>
+        <w:ind w:left="5040" w:hanging="360"/>
+      </w:pPr>
+      <w:rPr>
+        <w:rFonts w:ascii="Symbol" w:hAnsi="Symbol" w:hint="default"/>
+      </w:rPr>
+    </w:lvl>
+    <w:lvl w:ilvl="7" w:tplc="40090003" w:tentative="1">
+      <w:start w:val="1"/>
+      <w:numFmt w:val="bullet"/>
+      <w:lvlText w:val="o"/>
+      <w:lvlJc w:val="left"/>
+      <w:pPr>
+        <w:ind w:left="5760" w:hanging="360"/>
+      </w:pPr>
+      <w:rPr>
+        <w:rFonts w:ascii="Courier New" w:hAnsi="Courier New" w:cs="Courier New" w:hint="default"/>
+      </w:rPr>
+    </w:lvl>
+    <w:lvl w:ilvl="8" w:tplc="40090005" w:tentative="1">
+      <w:start w:val="1"/>
+      <w:numFmt w:val="bullet"/>
+      <w:lvlText w:val=""/>
+      <w:lvlJc w:val="left"/>
+      <w:pPr>
+        <w:ind w:left="6480" w:hanging="360"/>
+      </w:pPr>
+      <w:rPr>
+        <w:rFonts w:ascii="Wingdings" w:hAnsi="Wingdings" w:hint="default"/>
+      </w:rPr>
+    </w:lvl>
+  </w:abstractNum>
+  <w:abstractNum w:abstractNumId="46" w15:restartNumberingAfterBreak="0">
     <w:nsid w:val="58A33D19"/>
     <w:multiLevelType w:val="multilevel"/>
     <w:tmpl w:val="34109F2C"/>
@@ -9784,7 +10604,7 @@
       </w:rPr>
     </w:lvl>
   </w:abstractNum>
-  <w:abstractNum w:abstractNumId="44" w15:restartNumberingAfterBreak="0">
+  <w:abstractNum w:abstractNumId="47" w15:restartNumberingAfterBreak="0">
     <w:nsid w:val="5AD84E71"/>
     <w:multiLevelType w:val="multilevel"/>
     <w:tmpl w:val="2836F27A"/>
@@ -9933,7 +10753,7 @@
       </w:rPr>
     </w:lvl>
   </w:abstractNum>
-  <w:abstractNum w:abstractNumId="45" w15:restartNumberingAfterBreak="0">
+  <w:abstractNum w:abstractNumId="48" w15:restartNumberingAfterBreak="0">
     <w:nsid w:val="5C4212EC"/>
     <w:multiLevelType w:val="multilevel"/>
     <w:tmpl w:val="4BA8FDE2"/>
@@ -10082,7 +10902,7 @@
       </w:rPr>
     </w:lvl>
   </w:abstractNum>
-  <w:abstractNum w:abstractNumId="46" w15:restartNumberingAfterBreak="0">
+  <w:abstractNum w:abstractNumId="49" w15:restartNumberingAfterBreak="0">
     <w:nsid w:val="5E1217C8"/>
     <w:multiLevelType w:val="multilevel"/>
     <w:tmpl w:val="F4249F74"/>
@@ -10231,7 +11051,7 @@
       </w:rPr>
     </w:lvl>
   </w:abstractNum>
-  <w:abstractNum w:abstractNumId="47" w15:restartNumberingAfterBreak="0">
+  <w:abstractNum w:abstractNumId="50" w15:restartNumberingAfterBreak="0">
     <w:nsid w:val="64473BEB"/>
     <w:multiLevelType w:val="hybridMultilevel"/>
     <w:tmpl w:val="D95C43D2"/>
@@ -10344,7 +11164,7 @@
       </w:rPr>
     </w:lvl>
   </w:abstractNum>
-  <w:abstractNum w:abstractNumId="48" w15:restartNumberingAfterBreak="0">
+  <w:abstractNum w:abstractNumId="51" w15:restartNumberingAfterBreak="0">
     <w:nsid w:val="679210F2"/>
     <w:multiLevelType w:val="multilevel"/>
     <w:tmpl w:val="B3C05A7E"/>
@@ -10493,7 +11313,7 @@
       </w:rPr>
     </w:lvl>
   </w:abstractNum>
-  <w:abstractNum w:abstractNumId="49" w15:restartNumberingAfterBreak="0">
+  <w:abstractNum w:abstractNumId="52" w15:restartNumberingAfterBreak="0">
     <w:nsid w:val="692E6762"/>
     <w:multiLevelType w:val="multilevel"/>
     <w:tmpl w:val="CDC831A6"/>
@@ -10642,7 +11462,7 @@
       </w:rPr>
     </w:lvl>
   </w:abstractNum>
-  <w:abstractNum w:abstractNumId="50" w15:restartNumberingAfterBreak="0">
+  <w:abstractNum w:abstractNumId="53" w15:restartNumberingAfterBreak="0">
     <w:nsid w:val="6CCC1CB7"/>
     <w:multiLevelType w:val="multilevel"/>
     <w:tmpl w:val="784A0E5E"/>
@@ -10791,7 +11611,7 @@
       </w:rPr>
     </w:lvl>
   </w:abstractNum>
-  <w:abstractNum w:abstractNumId="51" w15:restartNumberingAfterBreak="0">
+  <w:abstractNum w:abstractNumId="54" w15:restartNumberingAfterBreak="0">
     <w:nsid w:val="6D151E1B"/>
     <w:multiLevelType w:val="hybridMultilevel"/>
     <w:tmpl w:val="3912E284"/>
@@ -10904,7 +11724,7 @@
       </w:rPr>
     </w:lvl>
   </w:abstractNum>
-  <w:abstractNum w:abstractNumId="52" w15:restartNumberingAfterBreak="0">
+  <w:abstractNum w:abstractNumId="55" w15:restartNumberingAfterBreak="0">
     <w:nsid w:val="718672CC"/>
     <w:multiLevelType w:val="multilevel"/>
     <w:tmpl w:val="761EB91C"/>
@@ -11053,7 +11873,7 @@
       </w:rPr>
     </w:lvl>
   </w:abstractNum>
-  <w:abstractNum w:abstractNumId="53" w15:restartNumberingAfterBreak="0">
+  <w:abstractNum w:abstractNumId="56" w15:restartNumberingAfterBreak="0">
     <w:nsid w:val="73362A24"/>
     <w:multiLevelType w:val="multilevel"/>
     <w:tmpl w:val="C20CED6C"/>
@@ -11202,7 +12022,7 @@
       </w:rPr>
     </w:lvl>
   </w:abstractNum>
-  <w:abstractNum w:abstractNumId="54" w15:restartNumberingAfterBreak="0">
+  <w:abstractNum w:abstractNumId="57" w15:restartNumberingAfterBreak="0">
     <w:nsid w:val="754F3B7D"/>
     <w:multiLevelType w:val="multilevel"/>
     <w:tmpl w:val="EE7A5D1E"/>
@@ -11351,7 +12171,7 @@
       </w:rPr>
     </w:lvl>
   </w:abstractNum>
-  <w:abstractNum w:abstractNumId="55" w15:restartNumberingAfterBreak="0">
+  <w:abstractNum w:abstractNumId="58" w15:restartNumberingAfterBreak="0">
     <w:nsid w:val="779E3A36"/>
     <w:multiLevelType w:val="multilevel"/>
     <w:tmpl w:val="D018DEC2"/>
@@ -11500,7 +12320,7 @@
       </w:rPr>
     </w:lvl>
   </w:abstractNum>
-  <w:abstractNum w:abstractNumId="56" w15:restartNumberingAfterBreak="0">
+  <w:abstractNum w:abstractNumId="59" w15:restartNumberingAfterBreak="0">
     <w:nsid w:val="7E04238A"/>
     <w:multiLevelType w:val="multilevel"/>
     <w:tmpl w:val="433233D8"/>
@@ -11650,175 +12470,184 @@
     </w:lvl>
   </w:abstractNum>
   <w:num w:numId="1" w16cid:durableId="1537086270">
-    <w:abstractNumId w:val="36"/>
+    <w:abstractNumId w:val="38"/>
   </w:num>
   <w:num w:numId="2" w16cid:durableId="2108454751">
+    <w:abstractNumId w:val="47"/>
+  </w:num>
+  <w:num w:numId="3" w16cid:durableId="1969817980">
+    <w:abstractNumId w:val="35"/>
+  </w:num>
+  <w:num w:numId="4" w16cid:durableId="785347822">
+    <w:abstractNumId w:val="13"/>
+  </w:num>
+  <w:num w:numId="5" w16cid:durableId="1902250968">
+    <w:abstractNumId w:val="14"/>
+  </w:num>
+  <w:num w:numId="6" w16cid:durableId="861892303">
+    <w:abstractNumId w:val="5"/>
+  </w:num>
+  <w:num w:numId="7" w16cid:durableId="1442843333">
+    <w:abstractNumId w:val="42"/>
+  </w:num>
+  <w:num w:numId="8" w16cid:durableId="1148329451">
     <w:abstractNumId w:val="44"/>
   </w:num>
-  <w:num w:numId="3" w16cid:durableId="1969817980">
+  <w:num w:numId="9" w16cid:durableId="461578966">
+    <w:abstractNumId w:val="9"/>
+  </w:num>
+  <w:num w:numId="10" w16cid:durableId="273637156">
+    <w:abstractNumId w:val="25"/>
+  </w:num>
+  <w:num w:numId="11" w16cid:durableId="1943487450">
+    <w:abstractNumId w:val="30"/>
+  </w:num>
+  <w:num w:numId="12" w16cid:durableId="1042752367">
+    <w:abstractNumId w:val="34"/>
+  </w:num>
+  <w:num w:numId="13" w16cid:durableId="1171214216">
+    <w:abstractNumId w:val="17"/>
+  </w:num>
+  <w:num w:numId="14" w16cid:durableId="1796560630">
+    <w:abstractNumId w:val="57"/>
+  </w:num>
+  <w:num w:numId="15" w16cid:durableId="1184786494">
+    <w:abstractNumId w:val="49"/>
+  </w:num>
+  <w:num w:numId="16" w16cid:durableId="1815752749">
+    <w:abstractNumId w:val="56"/>
+  </w:num>
+  <w:num w:numId="17" w16cid:durableId="430005196">
+    <w:abstractNumId w:val="58"/>
+  </w:num>
+  <w:num w:numId="18" w16cid:durableId="1472353">
+    <w:abstractNumId w:val="51"/>
+  </w:num>
+  <w:num w:numId="19" w16cid:durableId="34937347">
+    <w:abstractNumId w:val="46"/>
+  </w:num>
+  <w:num w:numId="20" w16cid:durableId="1394935771">
+    <w:abstractNumId w:val="6"/>
+  </w:num>
+  <w:num w:numId="21" w16cid:durableId="1942446349">
     <w:abstractNumId w:val="33"/>
   </w:num>
-  <w:num w:numId="4" w16cid:durableId="785347822">
-    <w:abstractNumId w:val="12"/>
-  </w:num>
-  <w:num w:numId="5" w16cid:durableId="1902250968">
-    <w:abstractNumId w:val="13"/>
-  </w:num>
-  <w:num w:numId="6" w16cid:durableId="861892303">
-    <w:abstractNumId w:val="4"/>
-  </w:num>
-  <w:num w:numId="7" w16cid:durableId="1442843333">
-    <w:abstractNumId w:val="40"/>
-  </w:num>
-  <w:num w:numId="8" w16cid:durableId="1148329451">
-    <w:abstractNumId w:val="42"/>
-  </w:num>
-  <w:num w:numId="9" w16cid:durableId="461578966">
-    <w:abstractNumId w:val="8"/>
-  </w:num>
-  <w:num w:numId="10" w16cid:durableId="273637156">
-    <w:abstractNumId w:val="23"/>
-  </w:num>
-  <w:num w:numId="11" w16cid:durableId="1943487450">
-    <w:abstractNumId w:val="28"/>
-  </w:num>
-  <w:num w:numId="12" w16cid:durableId="1042752367">
-    <w:abstractNumId w:val="32"/>
-  </w:num>
-  <w:num w:numId="13" w16cid:durableId="1171214216">
+  <w:num w:numId="22" w16cid:durableId="68770100">
     <w:abstractNumId w:val="16"/>
-  </w:num>
-  <w:num w:numId="14" w16cid:durableId="1796560630">
-    <w:abstractNumId w:val="54"/>
-  </w:num>
-  <w:num w:numId="15" w16cid:durableId="1184786494">
-    <w:abstractNumId w:val="46"/>
-  </w:num>
-  <w:num w:numId="16" w16cid:durableId="1815752749">
-    <w:abstractNumId w:val="53"/>
-  </w:num>
-  <w:num w:numId="17" w16cid:durableId="430005196">
-    <w:abstractNumId w:val="55"/>
-  </w:num>
-  <w:num w:numId="18" w16cid:durableId="1472353">
-    <w:abstractNumId w:val="48"/>
-  </w:num>
-  <w:num w:numId="19" w16cid:durableId="34937347">
-    <w:abstractNumId w:val="43"/>
-  </w:num>
-  <w:num w:numId="20" w16cid:durableId="1394935771">
-    <w:abstractNumId w:val="5"/>
-  </w:num>
-  <w:num w:numId="21" w16cid:durableId="1942446349">
-    <w:abstractNumId w:val="31"/>
-  </w:num>
-  <w:num w:numId="22" w16cid:durableId="68770100">
-    <w:abstractNumId w:val="15"/>
   </w:num>
   <w:num w:numId="23" w16cid:durableId="1045065497">
     <w:abstractNumId w:val="0"/>
   </w:num>
   <w:num w:numId="24" w16cid:durableId="1842500187">
-    <w:abstractNumId w:val="17"/>
+    <w:abstractNumId w:val="18"/>
   </w:num>
   <w:num w:numId="25" w16cid:durableId="555237363">
-    <w:abstractNumId w:val="41"/>
+    <w:abstractNumId w:val="43"/>
   </w:num>
   <w:num w:numId="26" w16cid:durableId="1968006778">
-    <w:abstractNumId w:val="25"/>
+    <w:abstractNumId w:val="27"/>
   </w:num>
   <w:num w:numId="27" w16cid:durableId="248850660">
-    <w:abstractNumId w:val="51"/>
+    <w:abstractNumId w:val="54"/>
   </w:num>
   <w:num w:numId="28" w16cid:durableId="625041965">
-    <w:abstractNumId w:val="18"/>
+    <w:abstractNumId w:val="19"/>
   </w:num>
   <w:num w:numId="29" w16cid:durableId="463159809">
-    <w:abstractNumId w:val="47"/>
+    <w:abstractNumId w:val="50"/>
   </w:num>
   <w:num w:numId="30" w16cid:durableId="456528324">
-    <w:abstractNumId w:val="34"/>
+    <w:abstractNumId w:val="36"/>
   </w:num>
   <w:num w:numId="31" w16cid:durableId="271330847">
-    <w:abstractNumId w:val="7"/>
+    <w:abstractNumId w:val="8"/>
   </w:num>
   <w:num w:numId="32" w16cid:durableId="587009922">
-    <w:abstractNumId w:val="20"/>
+    <w:abstractNumId w:val="21"/>
   </w:num>
   <w:num w:numId="33" w16cid:durableId="535966895">
-    <w:abstractNumId w:val="10"/>
+    <w:abstractNumId w:val="11"/>
   </w:num>
   <w:num w:numId="34" w16cid:durableId="632835935">
-    <w:abstractNumId w:val="45"/>
+    <w:abstractNumId w:val="48"/>
   </w:num>
   <w:num w:numId="35" w16cid:durableId="2013605246">
-    <w:abstractNumId w:val="29"/>
+    <w:abstractNumId w:val="31"/>
   </w:num>
   <w:num w:numId="36" w16cid:durableId="2007130216">
     <w:abstractNumId w:val="2"/>
   </w:num>
   <w:num w:numId="37" w16cid:durableId="231283393">
-    <w:abstractNumId w:val="37"/>
+    <w:abstractNumId w:val="39"/>
   </w:num>
   <w:num w:numId="38" w16cid:durableId="959725855">
-    <w:abstractNumId w:val="9"/>
+    <w:abstractNumId w:val="10"/>
   </w:num>
   <w:num w:numId="39" w16cid:durableId="769618857">
     <w:abstractNumId w:val="3"/>
   </w:num>
   <w:num w:numId="40" w16cid:durableId="2045905564">
-    <w:abstractNumId w:val="49"/>
+    <w:abstractNumId w:val="52"/>
   </w:num>
   <w:num w:numId="41" w16cid:durableId="1776553124">
-    <w:abstractNumId w:val="27"/>
+    <w:abstractNumId w:val="29"/>
   </w:num>
   <w:num w:numId="42" w16cid:durableId="1955668777">
-    <w:abstractNumId w:val="21"/>
+    <w:abstractNumId w:val="22"/>
   </w:num>
   <w:num w:numId="43" w16cid:durableId="1792625293">
     <w:abstractNumId w:val="1"/>
   </w:num>
   <w:num w:numId="44" w16cid:durableId="1132097408">
-    <w:abstractNumId w:val="39"/>
+    <w:abstractNumId w:val="41"/>
   </w:num>
   <w:num w:numId="45" w16cid:durableId="373624865">
-    <w:abstractNumId w:val="30"/>
+    <w:abstractNumId w:val="32"/>
   </w:num>
   <w:num w:numId="46" w16cid:durableId="46270622">
-    <w:abstractNumId w:val="52"/>
+    <w:abstractNumId w:val="55"/>
   </w:num>
   <w:num w:numId="47" w16cid:durableId="1668358212">
-    <w:abstractNumId w:val="38"/>
+    <w:abstractNumId w:val="40"/>
   </w:num>
   <w:num w:numId="48" w16cid:durableId="1239099218">
-    <w:abstractNumId w:val="6"/>
+    <w:abstractNumId w:val="7"/>
   </w:num>
   <w:num w:numId="49" w16cid:durableId="1190945387">
-    <w:abstractNumId w:val="19"/>
+    <w:abstractNumId w:val="20"/>
   </w:num>
   <w:num w:numId="50" w16cid:durableId="1057313187">
-    <w:abstractNumId w:val="50"/>
+    <w:abstractNumId w:val="53"/>
   </w:num>
   <w:num w:numId="51" w16cid:durableId="1569728685">
-    <w:abstractNumId w:val="22"/>
+    <w:abstractNumId w:val="24"/>
   </w:num>
   <w:num w:numId="52" w16cid:durableId="980622879">
-    <w:abstractNumId w:val="24"/>
+    <w:abstractNumId w:val="26"/>
   </w:num>
   <w:num w:numId="53" w16cid:durableId="886380065">
-    <w:abstractNumId w:val="35"/>
+    <w:abstractNumId w:val="37"/>
   </w:num>
   <w:num w:numId="54" w16cid:durableId="206571358">
-    <w:abstractNumId w:val="11"/>
+    <w:abstractNumId w:val="12"/>
   </w:num>
   <w:num w:numId="55" w16cid:durableId="1713337224">
-    <w:abstractNumId w:val="26"/>
+    <w:abstractNumId w:val="28"/>
   </w:num>
   <w:num w:numId="56" w16cid:durableId="897981462">
-    <w:abstractNumId w:val="56"/>
+    <w:abstractNumId w:val="59"/>
   </w:num>
   <w:num w:numId="57" w16cid:durableId="875773968">
-    <w:abstractNumId w:val="14"/>
+    <w:abstractNumId w:val="15"/>
+  </w:num>
+  <w:num w:numId="58" w16cid:durableId="1016469537">
+    <w:abstractNumId w:val="45"/>
+  </w:num>
+  <w:num w:numId="59" w16cid:durableId="1237976280">
+    <w:abstractNumId w:val="4"/>
+  </w:num>
+  <w:num w:numId="60" w16cid:durableId="2044138097">
+    <w:abstractNumId w:val="23"/>
   </w:num>
 </w:numbering>
 </file>

</xml_diff>

<commit_message>
added new features after review
</commit_message>
<xml_diff>
--- a/UPL_TUTORIAL.docx
+++ b/UPL_TUTORIAL.docx
@@ -55,10 +55,6 @@
     <w:p>
       <w:pPr>
         <w:spacing w:line="240" w:lineRule="auto"/>
-        <w:rPr>
-          <w:b/>
-          <w:bCs/>
-        </w:rPr>
       </w:pPr>
       <w:r>
         <w:rPr>
@@ -75,18 +71,17 @@
         <w:br/>
       </w:r>
       <w:r>
-        <w:t xml:space="preserve">This document outlines the software design for the </w:t>
-      </w:r>
-      <w:r>
-        <w:rPr>
-          <w:b/>
-          <w:bCs/>
-        </w:rPr>
-        <w:t>UPL Tutorial Platform</w:t>
-      </w:r>
-      <w:r>
-        <w:t>, a text-based online learning portal offering open access to courses and tutorials. It supports instructor contributions (post admin approval), YouTube video embedding, and structured learning paths.</w:t>
-      </w:r>
+        <w:t>This document outlines the design for the UPL Tutorial Platform, an online text-based learning portal supporting instructor contributions (after admin approval), YouTube video embedding, document uploads, and structured learning with real-time notifications and performance metrics.</w:t>
+      </w:r>
+    </w:p>
+    <w:p>
+      <w:pPr>
+        <w:spacing w:line="240" w:lineRule="auto"/>
+        <w:rPr>
+          <w:b/>
+          <w:bCs/>
+        </w:rPr>
+      </w:pPr>
     </w:p>
     <w:p>
       <w:pPr>
@@ -107,56 +102,129 @@
         <w:br/>
       </w:r>
       <w:r>
-        <w:t>The UPL Tutorial platform will:</w:t>
+        <w:t>The UPL Tutorial platform now supports:</w:t>
       </w:r>
     </w:p>
     <w:p>
       <w:pPr>
         <w:numPr>
           <w:ilvl w:val="0"/>
-          <w:numId w:val="33"/>
+          <w:numId w:val="61"/>
         </w:numPr>
         <w:spacing w:line="240" w:lineRule="auto"/>
       </w:pPr>
       <w:r>
-        <w:t>Allow guest users to freely browse courses, tutorials, and watch videos.</w:t>
+        <w:t>Guest access to explore courses and tutorials.</w:t>
       </w:r>
     </w:p>
     <w:p>
       <w:pPr>
         <w:numPr>
           <w:ilvl w:val="0"/>
-          <w:numId w:val="33"/>
+          <w:numId w:val="61"/>
         </w:numPr>
         <w:spacing w:line="240" w:lineRule="auto"/>
       </w:pPr>
       <w:r>
-        <w:t>Enable instructor registrations subject to admin approval.</w:t>
+        <w:t>Instructor registration and admin approval workflow.</w:t>
       </w:r>
     </w:p>
     <w:p>
       <w:pPr>
         <w:numPr>
           <w:ilvl w:val="0"/>
-          <w:numId w:val="33"/>
+          <w:numId w:val="61"/>
         </w:numPr>
         <w:spacing w:line="240" w:lineRule="auto"/>
       </w:pPr>
       <w:r>
-        <w:t>Provide a dashboard for instructors to create and manage content.</w:t>
+        <w:t>Instructor dashboard for managing courses and tutorials (CRUD).</w:t>
       </w:r>
     </w:p>
     <w:p>
       <w:pPr>
         <w:numPr>
           <w:ilvl w:val="0"/>
-          <w:numId w:val="33"/>
+          <w:numId w:val="61"/>
         </w:numPr>
         <w:spacing w:line="240" w:lineRule="auto"/>
       </w:pPr>
       <w:r>
-        <w:t>Allow admins to approve/reject instructors and oversee all activities.</w:t>
-      </w:r>
+        <w:t>Course document uploads with Apache Tika-based validation.</w:t>
+      </w:r>
+    </w:p>
+    <w:p>
+      <w:pPr>
+        <w:numPr>
+          <w:ilvl w:val="0"/>
+          <w:numId w:val="61"/>
+        </w:numPr>
+        <w:spacing w:line="240" w:lineRule="auto"/>
+      </w:pPr>
+      <w:r>
+        <w:t xml:space="preserve">Notification system via email (using </w:t>
+      </w:r>
+      <w:proofErr w:type="spellStart"/>
+      <w:r>
+        <w:t>JavaMailSender</w:t>
+      </w:r>
+      <w:proofErr w:type="spellEnd"/>
+      <w:r>
+        <w:t xml:space="preserve"> and </w:t>
+      </w:r>
+      <w:proofErr w:type="spellStart"/>
+      <w:r>
+        <w:t>Mailtrap</w:t>
+      </w:r>
+      <w:proofErr w:type="spellEnd"/>
+      <w:r>
+        <w:t>).</w:t>
+      </w:r>
+    </w:p>
+    <w:p>
+      <w:pPr>
+        <w:numPr>
+          <w:ilvl w:val="0"/>
+          <w:numId w:val="61"/>
+        </w:numPr>
+        <w:spacing w:line="240" w:lineRule="auto"/>
+      </w:pPr>
+      <w:r>
+        <w:t>Role-based comment and reply system with moderation.</w:t>
+      </w:r>
+    </w:p>
+    <w:p>
+      <w:pPr>
+        <w:numPr>
+          <w:ilvl w:val="0"/>
+          <w:numId w:val="61"/>
+        </w:numPr>
+        <w:spacing w:line="240" w:lineRule="auto"/>
+      </w:pPr>
+      <w:r>
+        <w:t>Course views tracking and trending chart for admins.</w:t>
+      </w:r>
+    </w:p>
+    <w:p>
+      <w:pPr>
+        <w:numPr>
+          <w:ilvl w:val="0"/>
+          <w:numId w:val="61"/>
+        </w:numPr>
+        <w:spacing w:line="240" w:lineRule="auto"/>
+      </w:pPr>
+      <w:r>
+        <w:t>System observability via Prometheus + Grafana.</w:t>
+      </w:r>
+    </w:p>
+    <w:p>
+      <w:pPr>
+        <w:spacing w:line="240" w:lineRule="auto"/>
+        <w:rPr>
+          <w:b/>
+          <w:bCs/>
+        </w:rPr>
+      </w:pPr>
     </w:p>
     <w:p>
       <w:pPr>
@@ -250,7 +318,7 @@
         <w:br/>
       </w:r>
       <w:r>
-        <w:t>UPL Tutorial is an online learning platform designed for easy access to textual tutorials supplemented with YouTube videos. While guest users can explore content without login, instructors must be approved by an admin before contributing.</w:t>
+        <w:t>UPL Tutorial enables guest users to access educational content, while instructors (after approval) can contribute structured textual and video-based tutorials. Admins manage the platform and monitor activities.</w:t>
       </w:r>
     </w:p>
     <w:p>
@@ -271,74 +339,141 @@
     </w:p>
     <w:p>
       <w:pPr>
+        <w:spacing w:line="240" w:lineRule="auto"/>
+        <w:ind w:left="720"/>
+      </w:pPr>
+      <w:r>
+        <w:t>•  Instructor registration and approval by Admin</w:t>
+      </w:r>
+    </w:p>
+    <w:p>
+      <w:pPr>
+        <w:spacing w:line="240" w:lineRule="auto"/>
+        <w:ind w:left="720"/>
+      </w:pPr>
+      <w:r>
+        <w:t>•  Instructor dashboard for Course &amp; Tutorial CRUD</w:t>
+      </w:r>
+    </w:p>
+    <w:p>
+      <w:pPr>
+        <w:spacing w:line="240" w:lineRule="auto"/>
+        <w:ind w:left="720"/>
+      </w:pPr>
+      <w:r>
+        <w:t>•  YouTube video embedding</w:t>
+      </w:r>
+    </w:p>
+    <w:p>
+      <w:pPr>
+        <w:spacing w:line="240" w:lineRule="auto"/>
+        <w:ind w:left="720"/>
+      </w:pPr>
+      <w:r>
+        <w:t>•  Guest access without login</w:t>
+      </w:r>
+    </w:p>
+    <w:p>
+      <w:pPr>
+        <w:spacing w:line="240" w:lineRule="auto"/>
+        <w:ind w:left="720"/>
+      </w:pPr>
+      <w:r>
+        <w:t>•  Admin panel for user/content/analytics management</w:t>
+      </w:r>
+    </w:p>
+    <w:p>
+      <w:pPr>
+        <w:spacing w:line="240" w:lineRule="auto"/>
+        <w:ind w:left="720"/>
+      </w:pPr>
+      <w:r>
+        <w:t>•  Course search</w:t>
+      </w:r>
+    </w:p>
+    <w:p>
+      <w:pPr>
+        <w:spacing w:line="240" w:lineRule="auto"/>
+        <w:ind w:left="720"/>
+      </w:pPr>
+      <w:r>
+        <w:t>•  Course view tracking</w:t>
+      </w:r>
+    </w:p>
+    <w:p>
+      <w:pPr>
+        <w:spacing w:line="240" w:lineRule="auto"/>
+        <w:ind w:left="720"/>
+      </w:pPr>
+      <w:r>
+        <w:t>•  Course rating and comments by users</w:t>
+      </w:r>
+    </w:p>
+    <w:p>
+      <w:pPr>
+        <w:spacing w:line="240" w:lineRule="auto"/>
+        <w:ind w:left="720"/>
+      </w:pPr>
+      <w:r>
+        <w:t>•  Replies by instructors/admins; abusive comment deletion</w:t>
+      </w:r>
+    </w:p>
+    <w:p>
+      <w:pPr>
+        <w:spacing w:line="240" w:lineRule="auto"/>
+        <w:ind w:left="720"/>
+      </w:pPr>
+      <w:r>
+        <w:t>•  Real-time system metrics via Grafana</w:t>
+      </w:r>
+    </w:p>
+    <w:p>
+      <w:pPr>
+        <w:spacing w:line="240" w:lineRule="auto"/>
+        <w:ind w:left="720"/>
+      </w:pPr>
+      <w:r>
+        <w:lastRenderedPageBreak/>
+        <w:t>•  Email notifications for:</w:t>
+      </w:r>
+    </w:p>
+    <w:p>
+      <w:pPr>
+        <w:pStyle w:val="ListParagraph"/>
         <w:numPr>
           <w:ilvl w:val="0"/>
-          <w:numId w:val="34"/>
+          <w:numId w:val="62"/>
         </w:numPr>
         <w:spacing w:line="240" w:lineRule="auto"/>
       </w:pPr>
       <w:r>
-        <w:t>Instructor registration and admin approval</w:t>
-      </w:r>
-    </w:p>
-    <w:p>
-      <w:pPr>
+        <w:t>Instructor registration (approval/rejection)</w:t>
+      </w:r>
+    </w:p>
+    <w:p>
+      <w:pPr>
+        <w:pStyle w:val="ListParagraph"/>
         <w:numPr>
           <w:ilvl w:val="0"/>
-          <w:numId w:val="34"/>
+          <w:numId w:val="62"/>
         </w:numPr>
         <w:spacing w:line="240" w:lineRule="auto"/>
       </w:pPr>
       <w:r>
-        <w:t>Instructor dashboard for course/tutorial CRUD</w:t>
-      </w:r>
-    </w:p>
-    <w:p>
-      <w:pPr>
+        <w:t>Course/tutorial submission/approval/rejection</w:t>
+      </w:r>
+    </w:p>
+    <w:p>
+      <w:pPr>
+        <w:pStyle w:val="ListParagraph"/>
         <w:numPr>
           <w:ilvl w:val="0"/>
-          <w:numId w:val="34"/>
+          <w:numId w:val="62"/>
         </w:numPr>
         <w:spacing w:line="240" w:lineRule="auto"/>
       </w:pPr>
       <w:r>
-        <w:t>Embedding of YouTube videos</w:t>
-      </w:r>
-    </w:p>
-    <w:p>
-      <w:pPr>
-        <w:numPr>
-          <w:ilvl w:val="0"/>
-          <w:numId w:val="34"/>
-        </w:numPr>
-        <w:spacing w:line="240" w:lineRule="auto"/>
-      </w:pPr>
-      <w:r>
-        <w:t>Guest access to courses and tutorials</w:t>
-      </w:r>
-    </w:p>
-    <w:p>
-      <w:pPr>
-        <w:numPr>
-          <w:ilvl w:val="0"/>
-          <w:numId w:val="34"/>
-        </w:numPr>
-        <w:spacing w:line="240" w:lineRule="auto"/>
-      </w:pPr>
-      <w:r>
-        <w:t>Admin panel to manage users, courses, tutorials, and analytics</w:t>
-      </w:r>
-    </w:p>
-    <w:p>
-      <w:pPr>
-        <w:numPr>
-          <w:ilvl w:val="0"/>
-          <w:numId w:val="34"/>
-        </w:numPr>
-        <w:spacing w:line="240" w:lineRule="auto"/>
-      </w:pPr>
-      <w:r>
-        <w:t>Course search functionality for general users</w:t>
+        <w:t>New user comments</w:t>
       </w:r>
     </w:p>
     <w:p>
@@ -411,6 +546,18 @@
     </w:p>
     <w:p>
       <w:pPr>
+        <w:numPr>
+          <w:ilvl w:val="0"/>
+          <w:numId w:val="35"/>
+        </w:numPr>
+        <w:spacing w:line="240" w:lineRule="auto"/>
+      </w:pPr>
+      <w:r>
+        <w:t>Reliability: Apache Tika for content validation</w:t>
+      </w:r>
+    </w:p>
+    <w:p>
+      <w:pPr>
         <w:spacing w:line="240" w:lineRule="auto"/>
         <w:rPr>
           <w:b/>
@@ -423,7 +570,7 @@
           <w:bCs/>
         </w:rPr>
         <w:pict w14:anchorId="796E6319">
-          <v:rect id="_x0000_i1027" style="width:0;height:1.5pt" o:hralign="center" o:hrstd="t" o:hr="t" fillcolor="#a0a0a0" stroked="f"/>
+          <v:rect id="_x0000_i1039" style="width:0;height:1.5pt" o:hralign="center" o:hrstd="t" o:hr="t" fillcolor="#a0a0a0" stroked="f"/>
         </w:pict>
       </w:r>
     </w:p>
@@ -487,7 +634,6 @@
         <w:spacing w:line="240" w:lineRule="auto"/>
       </w:pPr>
       <w:r>
-        <w:lastRenderedPageBreak/>
         <w:t>Frontend: Angular application</w:t>
       </w:r>
     </w:p>
@@ -559,6 +705,34 @@
     </w:p>
     <w:p>
       <w:pPr>
+        <w:numPr>
+          <w:ilvl w:val="0"/>
+          <w:numId w:val="36"/>
+        </w:numPr>
+        <w:spacing w:line="240" w:lineRule="auto"/>
+      </w:pPr>
+      <w:r>
+        <w:t xml:space="preserve">Messaging: </w:t>
+      </w:r>
+      <w:proofErr w:type="spellStart"/>
+      <w:r>
+        <w:t>JavaMailSender</w:t>
+      </w:r>
+      <w:proofErr w:type="spellEnd"/>
+      <w:r>
+        <w:t xml:space="preserve"> + </w:t>
+      </w:r>
+      <w:proofErr w:type="spellStart"/>
+      <w:r>
+        <w:t>Mailtrap</w:t>
+      </w:r>
+      <w:proofErr w:type="spellEnd"/>
+      <w:r>
+        <w:t xml:space="preserve"> (SMTP)</w:t>
+      </w:r>
+    </w:p>
+    <w:p>
+      <w:pPr>
         <w:spacing w:line="240" w:lineRule="auto"/>
         <w:ind w:left="720"/>
       </w:pPr>
@@ -659,6 +833,23 @@
     </w:p>
     <w:p>
       <w:pPr>
+        <w:numPr>
+          <w:ilvl w:val="0"/>
+          <w:numId w:val="37"/>
+        </w:numPr>
+        <w:spacing w:line="240" w:lineRule="auto"/>
+      </w:pPr>
+      <w:proofErr w:type="spellStart"/>
+      <w:r>
+        <w:t>Mailtrap</w:t>
+      </w:r>
+      <w:proofErr w:type="spellEnd"/>
+      <w:r>
+        <w:t xml:space="preserve"> (Email testing)</w:t>
+      </w:r>
+    </w:p>
+    <w:p>
+      <w:pPr>
         <w:spacing w:line="240" w:lineRule="auto"/>
         <w:rPr>
           <w:b/>
@@ -740,6 +931,7 @@
         <w:spacing w:line="240" w:lineRule="auto"/>
       </w:pPr>
       <w:r>
+        <w:lastRenderedPageBreak/>
         <w:t>Tutorial Module: CRUD operations and video embedding</w:t>
       </w:r>
     </w:p>
@@ -763,6 +955,36 @@
     </w:p>
     <w:p>
       <w:pPr>
+        <w:numPr>
+          <w:ilvl w:val="0"/>
+          <w:numId w:val="38"/>
+        </w:numPr>
+        <w:spacing w:line="240" w:lineRule="auto"/>
+      </w:pPr>
+      <w:r>
+        <w:t>Comment System: Ratings, comments, replies, moderation</w:t>
+      </w:r>
+    </w:p>
+    <w:p>
+      <w:pPr>
+        <w:numPr>
+          <w:ilvl w:val="0"/>
+          <w:numId w:val="38"/>
+        </w:numPr>
+        <w:spacing w:line="240" w:lineRule="auto"/>
+      </w:pPr>
+      <w:r>
+        <w:t>Notification Module: Email alerts for approval/comments</w:t>
+      </w:r>
+    </w:p>
+    <w:p>
+      <w:pPr>
+        <w:spacing w:line="240" w:lineRule="auto"/>
+        <w:ind w:left="720"/>
+      </w:pPr>
+    </w:p>
+    <w:p>
+      <w:pPr>
         <w:spacing w:line="240" w:lineRule="auto"/>
         <w:rPr>
           <w:b/>
@@ -984,6 +1206,69 @@
     </w:p>
     <w:p>
       <w:pPr>
+        <w:numPr>
+          <w:ilvl w:val="0"/>
+          <w:numId w:val="39"/>
+        </w:numPr>
+        <w:spacing w:line="240" w:lineRule="auto"/>
+      </w:pPr>
+      <w:proofErr w:type="spellStart"/>
+      <w:r>
+        <w:t>CourseRating</w:t>
+      </w:r>
+      <w:proofErr w:type="spellEnd"/>
+      <w:r>
+        <w:t xml:space="preserve">: id, </w:t>
+      </w:r>
+      <w:proofErr w:type="spellStart"/>
+      <w:r>
+        <w:t>course_id</w:t>
+      </w:r>
+      <w:proofErr w:type="spellEnd"/>
+      <w:r>
+        <w:t>, rating, comment, user</w:t>
+      </w:r>
+    </w:p>
+    <w:p>
+      <w:pPr>
+        <w:numPr>
+          <w:ilvl w:val="0"/>
+          <w:numId w:val="39"/>
+        </w:numPr>
+        <w:spacing w:line="240" w:lineRule="auto"/>
+      </w:pPr>
+      <w:proofErr w:type="spellStart"/>
+      <w:r>
+        <w:t>CommentReply</w:t>
+      </w:r>
+      <w:proofErr w:type="spellEnd"/>
+      <w:r>
+        <w:t xml:space="preserve">: id, </w:t>
+      </w:r>
+      <w:proofErr w:type="spellStart"/>
+      <w:r>
+        <w:t>comment_id</w:t>
+      </w:r>
+      <w:proofErr w:type="spellEnd"/>
+      <w:r>
+        <w:t xml:space="preserve">, reply, </w:t>
+      </w:r>
+      <w:proofErr w:type="spellStart"/>
+      <w:r>
+        <w:t>replied_by</w:t>
+      </w:r>
+      <w:proofErr w:type="spellEnd"/>
+      <w:r>
+        <w:t xml:space="preserve">, role, </w:t>
+      </w:r>
+      <w:proofErr w:type="spellStart"/>
+      <w:r>
+        <w:t>created_at</w:t>
+      </w:r>
+      <w:proofErr w:type="spellEnd"/>
+    </w:p>
+    <w:p>
+      <w:pPr>
         <w:spacing w:line="240" w:lineRule="auto"/>
         <w:ind w:left="720"/>
       </w:pPr>
@@ -1121,7 +1406,6 @@
         <w:spacing w:line="240" w:lineRule="auto"/>
       </w:pPr>
       <w:r>
-        <w:lastRenderedPageBreak/>
         <w:t>Tutorial</w:t>
       </w:r>
     </w:p>
@@ -1427,6 +1711,7 @@
         <w:spacing w:line="240" w:lineRule="auto"/>
       </w:pPr>
       <w:r>
+        <w:lastRenderedPageBreak/>
         <w:t>GET /</w:t>
       </w:r>
       <w:proofErr w:type="spellStart"/>
@@ -1477,6 +1762,43 @@
       <w:r>
         <w:t>/admin/analytics</w:t>
       </w:r>
+    </w:p>
+    <w:p>
+      <w:pPr>
+        <w:spacing w:line="240" w:lineRule="auto"/>
+      </w:pPr>
+      <w:r>
+        <w:rPr>
+          <w:b/>
+          <w:bCs/>
+        </w:rPr>
+        <w:t>Notification APIs</w:t>
+      </w:r>
+    </w:p>
+    <w:p>
+      <w:pPr>
+        <w:numPr>
+          <w:ilvl w:val="0"/>
+          <w:numId w:val="63"/>
+        </w:numPr>
+        <w:spacing w:line="240" w:lineRule="auto"/>
+      </w:pPr>
+      <w:r>
+        <w:t xml:space="preserve">Integrated via </w:t>
+      </w:r>
+      <w:proofErr w:type="spellStart"/>
+      <w:r>
+        <w:t>JavaMailSender</w:t>
+      </w:r>
+      <w:proofErr w:type="spellEnd"/>
+      <w:r>
+        <w:t xml:space="preserve"> backend on trigger events.</w:t>
+      </w:r>
+    </w:p>
+    <w:p>
+      <w:pPr>
+        <w:spacing w:line="240" w:lineRule="auto"/>
+      </w:pPr>
     </w:p>
     <w:p>
       <w:pPr>
@@ -1614,7 +1936,6 @@
         <w:rPr>
           <w:noProof/>
         </w:rPr>
-        <w:lastRenderedPageBreak/>
         <w:drawing>
           <wp:inline distT="0" distB="0" distL="0" distR="0" wp14:anchorId="1C1A0DC1" wp14:editId="6063C3EB">
             <wp:extent cx="6570980" cy="2523490"/>
@@ -1673,6 +1994,7 @@
         <w:rPr>
           <w:noProof/>
         </w:rPr>
+        <w:lastRenderedPageBreak/>
         <w:drawing>
           <wp:inline distT="0" distB="0" distL="0" distR="0" wp14:anchorId="05CA8E4C" wp14:editId="438F8607">
             <wp:extent cx="6570980" cy="4721860"/>
@@ -1756,7 +2078,6 @@
         <w:rPr>
           <w:noProof/>
         </w:rPr>
-        <w:lastRenderedPageBreak/>
         <w:drawing>
           <wp:inline distT="0" distB="0" distL="0" distR="0" wp14:anchorId="2AC2AE7C" wp14:editId="610BC9EF">
             <wp:extent cx="6570980" cy="2406650"/>
@@ -1824,6 +2145,7 @@
         <w:rPr>
           <w:noProof/>
         </w:rPr>
+        <w:lastRenderedPageBreak/>
         <w:drawing>
           <wp:inline distT="0" distB="0" distL="0" distR="0" wp14:anchorId="6CAED7F0" wp14:editId="63EE468C">
             <wp:extent cx="6570980" cy="1461135"/>
@@ -1940,7 +2262,6 @@
         <w:rPr>
           <w:noProof/>
         </w:rPr>
-        <w:lastRenderedPageBreak/>
         <w:drawing>
           <wp:inline distT="0" distB="0" distL="0" distR="0" wp14:anchorId="313DB72B" wp14:editId="099B5C94">
             <wp:extent cx="6570980" cy="2531745"/>
@@ -2024,6 +2345,7 @@
         <w:rPr>
           <w:noProof/>
         </w:rPr>
+        <w:lastRenderedPageBreak/>
         <w:drawing>
           <wp:inline distT="0" distB="0" distL="0" distR="0" wp14:anchorId="28DF0683" wp14:editId="6D93994E">
             <wp:extent cx="6570980" cy="1374775"/>
@@ -2189,7 +2511,6 @@
         <w:rPr>
           <w:noProof/>
         </w:rPr>
-        <w:lastRenderedPageBreak/>
         <w:drawing>
           <wp:inline distT="0" distB="0" distL="0" distR="0" wp14:anchorId="5CDDB715" wp14:editId="6F38BD93">
             <wp:extent cx="6570980" cy="2385060"/>
@@ -2248,6 +2569,7 @@
         <w:rPr>
           <w:noProof/>
         </w:rPr>
+        <w:lastRenderedPageBreak/>
         <w:drawing>
           <wp:inline distT="0" distB="0" distL="0" distR="0" wp14:anchorId="1F4B1F18" wp14:editId="1AABE2FD">
             <wp:extent cx="6570980" cy="2954655"/>
@@ -2415,6 +2737,42 @@
     </w:p>
     <w:p>
       <w:pPr>
+        <w:numPr>
+          <w:ilvl w:val="0"/>
+          <w:numId w:val="45"/>
+        </w:numPr>
+        <w:spacing w:line="240" w:lineRule="auto"/>
+      </w:pPr>
+      <w:r>
+        <w:t>Real-time updates via backend-driven logic</w:t>
+      </w:r>
+    </w:p>
+    <w:p>
+      <w:pPr>
+        <w:numPr>
+          <w:ilvl w:val="0"/>
+          <w:numId w:val="45"/>
+        </w:numPr>
+        <w:spacing w:line="240" w:lineRule="auto"/>
+      </w:pPr>
+      <w:r>
+        <w:t>Email notifications on course/tutorial/comment actions</w:t>
+      </w:r>
+    </w:p>
+    <w:p>
+      <w:pPr>
+        <w:numPr>
+          <w:ilvl w:val="0"/>
+          <w:numId w:val="45"/>
+        </w:numPr>
+        <w:spacing w:line="240" w:lineRule="auto"/>
+      </w:pPr>
+      <w:r>
+        <w:t>Course trending chart based on views &amp; ratings</w:t>
+      </w:r>
+    </w:p>
+    <w:p>
+      <w:pPr>
         <w:spacing w:line="240" w:lineRule="auto"/>
         <w:rPr>
           <w:b/>
@@ -2439,11 +2797,21 @@
           <w:bCs/>
         </w:rPr>
       </w:pPr>
-      <w:r>
-        <w:rPr>
-          <w:b/>
-          <w:bCs/>
-        </w:rPr>
+    </w:p>
+    <w:p>
+      <w:pPr>
+        <w:spacing w:line="240" w:lineRule="auto"/>
+        <w:rPr>
+          <w:b/>
+          <w:bCs/>
+        </w:rPr>
+      </w:pPr>
+      <w:r>
+        <w:rPr>
+          <w:b/>
+          <w:bCs/>
+        </w:rPr>
+        <w:lastRenderedPageBreak/>
         <w:t>6. Integration and Testing</w:t>
       </w:r>
     </w:p>
@@ -2765,48 +3133,59 @@
     </w:p>
     <w:p>
       <w:pPr>
+        <w:pStyle w:val="ListParagraph"/>
         <w:numPr>
           <w:ilvl w:val="0"/>
-          <w:numId w:val="50"/>
+          <w:numId w:val="64"/>
         </w:numPr>
         <w:spacing w:line="240" w:lineRule="auto"/>
       </w:pPr>
       <w:r>
-        <w:t>Implement course ratings and comments</w:t>
-      </w:r>
-    </w:p>
-    <w:p>
-      <w:pPr>
+        <w:t>WebSocket support for live notifications</w:t>
+      </w:r>
+    </w:p>
+    <w:p>
+      <w:pPr>
+        <w:pStyle w:val="ListParagraph"/>
         <w:numPr>
           <w:ilvl w:val="0"/>
-          <w:numId w:val="50"/>
+          <w:numId w:val="64"/>
         </w:numPr>
         <w:spacing w:line="240" w:lineRule="auto"/>
       </w:pPr>
       <w:r>
-        <w:t>Use Redis for JWT/session management</w:t>
-      </w:r>
-    </w:p>
-    <w:p>
-      <w:pPr>
+        <w:t>Full test suite</w:t>
+      </w:r>
+    </w:p>
+    <w:p>
+      <w:pPr>
+        <w:pStyle w:val="ListParagraph"/>
         <w:numPr>
           <w:ilvl w:val="0"/>
-          <w:numId w:val="50"/>
+          <w:numId w:val="64"/>
         </w:numPr>
         <w:spacing w:line="240" w:lineRule="auto"/>
       </w:pPr>
       <w:r>
-        <w:t>Add email notifications and improved UI/UX</w:t>
-      </w:r>
-    </w:p>
-    <w:p>
-      <w:pPr>
-        <w:spacing w:line="240" w:lineRule="auto"/>
-        <w:rPr>
-          <w:b/>
-          <w:bCs/>
-        </w:rPr>
-      </w:pPr>
+        <w:t>UI/UX polish</w:t>
+      </w:r>
+    </w:p>
+    <w:p>
+      <w:pPr>
+        <w:pStyle w:val="ListParagraph"/>
+        <w:numPr>
+          <w:ilvl w:val="0"/>
+          <w:numId w:val="64"/>
+        </w:numPr>
+        <w:spacing w:line="240" w:lineRule="auto"/>
+        <w:rPr>
+          <w:b/>
+          <w:bCs/>
+        </w:rPr>
+      </w:pPr>
+      <w:r>
+        <w:t>Real-time performance graphs</w:t>
+      </w:r>
       <w:r>
         <w:rPr>
           <w:b/>
@@ -2898,7 +3277,6 @@
         <w:spacing w:line="240" w:lineRule="auto"/>
       </w:pPr>
       <w:r>
-        <w:lastRenderedPageBreak/>
         <w:t>/</w:t>
       </w:r>
       <w:proofErr w:type="spellStart"/>
@@ -2959,15 +3337,7 @@
         <w:spacing w:line="240" w:lineRule="auto"/>
       </w:pPr>
       <w:r>
-        <w:t>/</w:t>
-      </w:r>
-      <w:proofErr w:type="gramStart"/>
-      <w:r>
-        <w:t>controller</w:t>
-      </w:r>
-      <w:proofErr w:type="gramEnd"/>
-      <w:r>
-        <w:t xml:space="preserve"> – API controllers</w:t>
+        <w:t>/controller – API controllers</w:t>
       </w:r>
     </w:p>
     <w:p>
@@ -2979,15 +3349,7 @@
         <w:spacing w:line="240" w:lineRule="auto"/>
       </w:pPr>
       <w:r>
-        <w:t>/</w:t>
-      </w:r>
-      <w:proofErr w:type="gramStart"/>
-      <w:r>
-        <w:t>service</w:t>
-      </w:r>
-      <w:proofErr w:type="gramEnd"/>
-      <w:r>
-        <w:t xml:space="preserve"> – Business logic</w:t>
+        <w:t>/service – Business logic</w:t>
       </w:r>
     </w:p>
     <w:p>
@@ -2999,15 +3361,7 @@
         <w:spacing w:line="240" w:lineRule="auto"/>
       </w:pPr>
       <w:r>
-        <w:t>/</w:t>
-      </w:r>
-      <w:proofErr w:type="gramStart"/>
-      <w:r>
-        <w:t>repository</w:t>
-      </w:r>
-      <w:proofErr w:type="gramEnd"/>
-      <w:r>
-        <w:t xml:space="preserve"> – JPA repositories</w:t>
+        <w:t>/repository – JPA repositories</w:t>
       </w:r>
     </w:p>
     <w:p>
@@ -3019,15 +3373,7 @@
         <w:spacing w:line="240" w:lineRule="auto"/>
       </w:pPr>
       <w:r>
-        <w:t>/</w:t>
-      </w:r>
-      <w:proofErr w:type="gramStart"/>
-      <w:r>
-        <w:t>entity</w:t>
-      </w:r>
-      <w:proofErr w:type="gramEnd"/>
-      <w:r>
-        <w:t xml:space="preserve"> – JPA entities</w:t>
+        <w:t>/entity – JPA entities</w:t>
       </w:r>
     </w:p>
     <w:p>
@@ -3039,15 +3385,8 @@
         <w:spacing w:line="240" w:lineRule="auto"/>
       </w:pPr>
       <w:r>
-        <w:t>/</w:t>
-      </w:r>
-      <w:proofErr w:type="gramStart"/>
-      <w:r>
-        <w:t>utility</w:t>
-      </w:r>
-      <w:proofErr w:type="gramEnd"/>
-      <w:r>
-        <w:t xml:space="preserve"> – Utility classes</w:t>
+        <w:lastRenderedPageBreak/>
+        <w:t>/utility – Utility classes</w:t>
       </w:r>
     </w:p>
     <w:p>
@@ -3059,15 +3398,7 @@
         <w:spacing w:line="240" w:lineRule="auto"/>
       </w:pPr>
       <w:r>
-        <w:t>/</w:t>
-      </w:r>
-      <w:proofErr w:type="gramStart"/>
-      <w:r>
-        <w:t>security</w:t>
-      </w:r>
-      <w:proofErr w:type="gramEnd"/>
-      <w:r>
-        <w:t xml:space="preserve"> – Security configuration</w:t>
+        <w:t>/security – Security configuration</w:t>
       </w:r>
     </w:p>
     <w:p>
@@ -3079,15 +3410,7 @@
         <w:spacing w:line="240" w:lineRule="auto"/>
       </w:pPr>
       <w:r>
-        <w:t>/</w:t>
-      </w:r>
-      <w:proofErr w:type="gramStart"/>
-      <w:r>
-        <w:t>model</w:t>
-      </w:r>
-      <w:proofErr w:type="gramEnd"/>
-      <w:r>
-        <w:t xml:space="preserve"> – DTOs and response models</w:t>
+        <w:t>/model – DTOs and response models</w:t>
       </w:r>
     </w:p>
     <w:p>
@@ -3236,22 +3559,18 @@
         <w:spacing w:line="240" w:lineRule="auto"/>
       </w:pPr>
       <w:proofErr w:type="spellStart"/>
-      <w:proofErr w:type="gramStart"/>
       <w:r>
         <w:t>angular.json</w:t>
       </w:r>
       <w:proofErr w:type="spellEnd"/>
-      <w:proofErr w:type="gramEnd"/>
       <w:r>
         <w:t xml:space="preserve">, </w:t>
       </w:r>
       <w:proofErr w:type="spellStart"/>
-      <w:proofErr w:type="gramStart"/>
       <w:r>
         <w:t>package.json</w:t>
       </w:r>
       <w:proofErr w:type="spellEnd"/>
-      <w:proofErr w:type="gramEnd"/>
       <w:r>
         <w:t>: Angular configs</w:t>
       </w:r>
@@ -3265,12 +3584,10 @@
         <w:spacing w:line="240" w:lineRule="auto"/>
       </w:pPr>
       <w:proofErr w:type="spellStart"/>
-      <w:proofErr w:type="gramStart"/>
       <w:r>
         <w:t>application.properties</w:t>
       </w:r>
       <w:proofErr w:type="spellEnd"/>
-      <w:proofErr w:type="gramEnd"/>
       <w:r>
         <w:t>: Spring Boot configurations</w:t>
       </w:r>
@@ -3368,7 +3685,6 @@
       <w:pPr>
         <w:spacing w:line="240" w:lineRule="auto"/>
       </w:pPr>
-      <w:proofErr w:type="gramStart"/>
       <w:r>
         <w:t xml:space="preserve">cd </w:t>
       </w:r>
@@ -3378,7 +3694,6 @@
       <w:r>
         <w:t>E:\Angular\UPLTutorial</w:t>
       </w:r>
-      <w:proofErr w:type="gramEnd"/>
     </w:p>
     <w:p>
       <w:pPr>
@@ -3398,13 +3713,8 @@
         <w:spacing w:line="240" w:lineRule="auto"/>
       </w:pPr>
       <w:r>
-        <w:t xml:space="preserve">ng </w:t>
-      </w:r>
-      <w:proofErr w:type="gramStart"/>
-      <w:r>
-        <w:t>serve</w:t>
-      </w:r>
-      <w:proofErr w:type="gramEnd"/>
+        <w:t>ng serve</w:t>
+      </w:r>
     </w:p>
     <w:p>
       <w:pPr>
@@ -3461,7 +3771,6 @@
       <w:pPr>
         <w:spacing w:line="240" w:lineRule="auto"/>
       </w:pPr>
-      <w:proofErr w:type="gramStart"/>
       <w:r>
         <w:t xml:space="preserve">cd </w:t>
       </w:r>
@@ -3471,7 +3780,6 @@
       <w:r>
         <w:t>E:\UPL_Workspace\upl-learning-platform</w:t>
       </w:r>
-      <w:proofErr w:type="gramEnd"/>
     </w:p>
     <w:p>
       <w:pPr>
@@ -3491,7 +3799,6 @@
         <w:spacing w:line="240" w:lineRule="auto"/>
       </w:pPr>
       <w:r>
-        <w:lastRenderedPageBreak/>
         <w:t>java -jar target/</w:t>
       </w:r>
       <w:r>
@@ -3591,6 +3898,7 @@
           <w:b/>
           <w:bCs/>
         </w:rPr>
+        <w:lastRenderedPageBreak/>
         <w:t>10.3 Running Tests</w:t>
       </w:r>
     </w:p>
@@ -3749,15 +4057,7 @@
         <w:spacing w:line="240" w:lineRule="auto"/>
       </w:pPr>
       <w:r>
-        <w:t>Frontend: Upload Angular /</w:t>
-      </w:r>
-      <w:proofErr w:type="spellStart"/>
-      <w:r>
-        <w:t>dist</w:t>
-      </w:r>
-      <w:proofErr w:type="spellEnd"/>
-      <w:r>
-        <w:t xml:space="preserve"> folder to host via Nginx</w:t>
+        <w:t xml:space="preserve">Frontend: </w:t>
       </w:r>
     </w:p>
     <w:p>
@@ -3770,7 +4070,10 @@
         <w:spacing w:line="240" w:lineRule="auto"/>
       </w:pPr>
       <w:r>
-        <w:t>Backend: Deploy Spring Boot JAR or run via Docker</w:t>
+        <w:t xml:space="preserve">Backend: </w:t>
+      </w:r>
+      <w:r>
+        <w:t xml:space="preserve">Deploy Spring Boot JAR </w:t>
       </w:r>
     </w:p>
     <w:p>
@@ -6283,6 +6586,119 @@
     </w:lvl>
   </w:abstractNum>
   <w:abstractNum w:abstractNumId="17" w15:restartNumberingAfterBreak="0">
+    <w:nsid w:val="22EA283F"/>
+    <w:multiLevelType w:val="hybridMultilevel"/>
+    <w:tmpl w:val="5E78B2DE"/>
+    <w:lvl w:ilvl="0" w:tplc="40090001">
+      <w:start w:val="1"/>
+      <w:numFmt w:val="bullet"/>
+      <w:lvlText w:val=""/>
+      <w:lvlJc w:val="left"/>
+      <w:pPr>
+        <w:ind w:left="720" w:hanging="360"/>
+      </w:pPr>
+      <w:rPr>
+        <w:rFonts w:ascii="Symbol" w:hAnsi="Symbol" w:hint="default"/>
+      </w:rPr>
+    </w:lvl>
+    <w:lvl w:ilvl="1" w:tplc="40090003" w:tentative="1">
+      <w:start w:val="1"/>
+      <w:numFmt w:val="bullet"/>
+      <w:lvlText w:val="o"/>
+      <w:lvlJc w:val="left"/>
+      <w:pPr>
+        <w:ind w:left="1440" w:hanging="360"/>
+      </w:pPr>
+      <w:rPr>
+        <w:rFonts w:ascii="Courier New" w:hAnsi="Courier New" w:cs="Courier New" w:hint="default"/>
+      </w:rPr>
+    </w:lvl>
+    <w:lvl w:ilvl="2" w:tplc="40090005" w:tentative="1">
+      <w:start w:val="1"/>
+      <w:numFmt w:val="bullet"/>
+      <w:lvlText w:val=""/>
+      <w:lvlJc w:val="left"/>
+      <w:pPr>
+        <w:ind w:left="2160" w:hanging="360"/>
+      </w:pPr>
+      <w:rPr>
+        <w:rFonts w:ascii="Wingdings" w:hAnsi="Wingdings" w:hint="default"/>
+      </w:rPr>
+    </w:lvl>
+    <w:lvl w:ilvl="3" w:tplc="40090001" w:tentative="1">
+      <w:start w:val="1"/>
+      <w:numFmt w:val="bullet"/>
+      <w:lvlText w:val=""/>
+      <w:lvlJc w:val="left"/>
+      <w:pPr>
+        <w:ind w:left="2880" w:hanging="360"/>
+      </w:pPr>
+      <w:rPr>
+        <w:rFonts w:ascii="Symbol" w:hAnsi="Symbol" w:hint="default"/>
+      </w:rPr>
+    </w:lvl>
+    <w:lvl w:ilvl="4" w:tplc="40090003" w:tentative="1">
+      <w:start w:val="1"/>
+      <w:numFmt w:val="bullet"/>
+      <w:lvlText w:val="o"/>
+      <w:lvlJc w:val="left"/>
+      <w:pPr>
+        <w:ind w:left="3600" w:hanging="360"/>
+      </w:pPr>
+      <w:rPr>
+        <w:rFonts w:ascii="Courier New" w:hAnsi="Courier New" w:cs="Courier New" w:hint="default"/>
+      </w:rPr>
+    </w:lvl>
+    <w:lvl w:ilvl="5" w:tplc="40090005" w:tentative="1">
+      <w:start w:val="1"/>
+      <w:numFmt w:val="bullet"/>
+      <w:lvlText w:val=""/>
+      <w:lvlJc w:val="left"/>
+      <w:pPr>
+        <w:ind w:left="4320" w:hanging="360"/>
+      </w:pPr>
+      <w:rPr>
+        <w:rFonts w:ascii="Wingdings" w:hAnsi="Wingdings" w:hint="default"/>
+      </w:rPr>
+    </w:lvl>
+    <w:lvl w:ilvl="6" w:tplc="40090001" w:tentative="1">
+      <w:start w:val="1"/>
+      <w:numFmt w:val="bullet"/>
+      <w:lvlText w:val=""/>
+      <w:lvlJc w:val="left"/>
+      <w:pPr>
+        <w:ind w:left="5040" w:hanging="360"/>
+      </w:pPr>
+      <w:rPr>
+        <w:rFonts w:ascii="Symbol" w:hAnsi="Symbol" w:hint="default"/>
+      </w:rPr>
+    </w:lvl>
+    <w:lvl w:ilvl="7" w:tplc="40090003" w:tentative="1">
+      <w:start w:val="1"/>
+      <w:numFmt w:val="bullet"/>
+      <w:lvlText w:val="o"/>
+      <w:lvlJc w:val="left"/>
+      <w:pPr>
+        <w:ind w:left="5760" w:hanging="360"/>
+      </w:pPr>
+      <w:rPr>
+        <w:rFonts w:ascii="Courier New" w:hAnsi="Courier New" w:cs="Courier New" w:hint="default"/>
+      </w:rPr>
+    </w:lvl>
+    <w:lvl w:ilvl="8" w:tplc="40090005" w:tentative="1">
+      <w:start w:val="1"/>
+      <w:numFmt w:val="bullet"/>
+      <w:lvlText w:val=""/>
+      <w:lvlJc w:val="left"/>
+      <w:pPr>
+        <w:ind w:left="6480" w:hanging="360"/>
+      </w:pPr>
+      <w:rPr>
+        <w:rFonts w:ascii="Wingdings" w:hAnsi="Wingdings" w:hint="default"/>
+      </w:rPr>
+    </w:lvl>
+  </w:abstractNum>
+  <w:abstractNum w:abstractNumId="18" w15:restartNumberingAfterBreak="0">
     <w:nsid w:val="24004C58"/>
     <w:multiLevelType w:val="multilevel"/>
     <w:tmpl w:val="2ADCC914"/>
@@ -6427,7 +6843,7 @@
       </w:rPr>
     </w:lvl>
   </w:abstractNum>
-  <w:abstractNum w:abstractNumId="18" w15:restartNumberingAfterBreak="0">
+  <w:abstractNum w:abstractNumId="19" w15:restartNumberingAfterBreak="0">
     <w:nsid w:val="242D147B"/>
     <w:multiLevelType w:val="multilevel"/>
     <w:tmpl w:val="CF4055E0"/>
@@ -6576,7 +6992,7 @@
       </w:rPr>
     </w:lvl>
   </w:abstractNum>
-  <w:abstractNum w:abstractNumId="19" w15:restartNumberingAfterBreak="0">
+  <w:abstractNum w:abstractNumId="20" w15:restartNumberingAfterBreak="0">
     <w:nsid w:val="25085748"/>
     <w:multiLevelType w:val="hybridMultilevel"/>
     <w:tmpl w:val="4ED0ED76"/>
@@ -6689,7 +7105,7 @@
       </w:rPr>
     </w:lvl>
   </w:abstractNum>
-  <w:abstractNum w:abstractNumId="20" w15:restartNumberingAfterBreak="0">
+  <w:abstractNum w:abstractNumId="21" w15:restartNumberingAfterBreak="0">
     <w:nsid w:val="291970A5"/>
     <w:multiLevelType w:val="multilevel"/>
     <w:tmpl w:val="54BE7B46"/>
@@ -6838,7 +7254,7 @@
       </w:rPr>
     </w:lvl>
   </w:abstractNum>
-  <w:abstractNum w:abstractNumId="21" w15:restartNumberingAfterBreak="0">
+  <w:abstractNum w:abstractNumId="22" w15:restartNumberingAfterBreak="0">
     <w:nsid w:val="29BF45F4"/>
     <w:multiLevelType w:val="multilevel"/>
     <w:tmpl w:val="C38EAB68"/>
@@ -6987,7 +7403,7 @@
       </w:rPr>
     </w:lvl>
   </w:abstractNum>
-  <w:abstractNum w:abstractNumId="22" w15:restartNumberingAfterBreak="0">
+  <w:abstractNum w:abstractNumId="23" w15:restartNumberingAfterBreak="0">
     <w:nsid w:val="2CB718B2"/>
     <w:multiLevelType w:val="multilevel"/>
     <w:tmpl w:val="25D4839E"/>
@@ -7136,7 +7552,7 @@
       </w:rPr>
     </w:lvl>
   </w:abstractNum>
-  <w:abstractNum w:abstractNumId="23" w15:restartNumberingAfterBreak="0">
+  <w:abstractNum w:abstractNumId="24" w15:restartNumberingAfterBreak="0">
     <w:nsid w:val="325351FC"/>
     <w:multiLevelType w:val="hybridMultilevel"/>
     <w:tmpl w:val="0D8052C4"/>
@@ -7249,7 +7665,7 @@
       </w:rPr>
     </w:lvl>
   </w:abstractNum>
-  <w:abstractNum w:abstractNumId="24" w15:restartNumberingAfterBreak="0">
+  <w:abstractNum w:abstractNumId="25" w15:restartNumberingAfterBreak="0">
     <w:nsid w:val="32F21A3F"/>
     <w:multiLevelType w:val="multilevel"/>
     <w:tmpl w:val="1834F626"/>
@@ -7398,7 +7814,7 @@
       </w:rPr>
     </w:lvl>
   </w:abstractNum>
-  <w:abstractNum w:abstractNumId="25" w15:restartNumberingAfterBreak="0">
+  <w:abstractNum w:abstractNumId="26" w15:restartNumberingAfterBreak="0">
     <w:nsid w:val="33A870FF"/>
     <w:multiLevelType w:val="multilevel"/>
     <w:tmpl w:val="48DC9F8A"/>
@@ -7547,7 +7963,305 @@
       </w:rPr>
     </w:lvl>
   </w:abstractNum>
-  <w:abstractNum w:abstractNumId="26" w15:restartNumberingAfterBreak="0">
+  <w:abstractNum w:abstractNumId="27" w15:restartNumberingAfterBreak="0">
+    <w:nsid w:val="36397035"/>
+    <w:multiLevelType w:val="multilevel"/>
+    <w:tmpl w:val="06CAC18C"/>
+    <w:lvl w:ilvl="0">
+      <w:start w:val="1"/>
+      <w:numFmt w:val="bullet"/>
+      <w:lvlText w:val=""/>
+      <w:lvlJc w:val="left"/>
+      <w:pPr>
+        <w:tabs>
+          <w:tab w:val="num" w:pos="720"/>
+        </w:tabs>
+        <w:ind w:left="720" w:hanging="360"/>
+      </w:pPr>
+      <w:rPr>
+        <w:rFonts w:ascii="Symbol" w:hAnsi="Symbol" w:hint="default"/>
+        <w:sz w:val="20"/>
+      </w:rPr>
+    </w:lvl>
+    <w:lvl w:ilvl="1" w:tentative="1">
+      <w:start w:val="1"/>
+      <w:numFmt w:val="bullet"/>
+      <w:lvlText w:val="o"/>
+      <w:lvlJc w:val="left"/>
+      <w:pPr>
+        <w:tabs>
+          <w:tab w:val="num" w:pos="1440"/>
+        </w:tabs>
+        <w:ind w:left="1440" w:hanging="360"/>
+      </w:pPr>
+      <w:rPr>
+        <w:rFonts w:ascii="Courier New" w:hAnsi="Courier New" w:hint="default"/>
+        <w:sz w:val="20"/>
+      </w:rPr>
+    </w:lvl>
+    <w:lvl w:ilvl="2" w:tentative="1">
+      <w:start w:val="1"/>
+      <w:numFmt w:val="bullet"/>
+      <w:lvlText w:val=""/>
+      <w:lvlJc w:val="left"/>
+      <w:pPr>
+        <w:tabs>
+          <w:tab w:val="num" w:pos="2160"/>
+        </w:tabs>
+        <w:ind w:left="2160" w:hanging="360"/>
+      </w:pPr>
+      <w:rPr>
+        <w:rFonts w:ascii="Wingdings" w:hAnsi="Wingdings" w:hint="default"/>
+        <w:sz w:val="20"/>
+      </w:rPr>
+    </w:lvl>
+    <w:lvl w:ilvl="3" w:tentative="1">
+      <w:start w:val="1"/>
+      <w:numFmt w:val="bullet"/>
+      <w:lvlText w:val=""/>
+      <w:lvlJc w:val="left"/>
+      <w:pPr>
+        <w:tabs>
+          <w:tab w:val="num" w:pos="2880"/>
+        </w:tabs>
+        <w:ind w:left="2880" w:hanging="360"/>
+      </w:pPr>
+      <w:rPr>
+        <w:rFonts w:ascii="Wingdings" w:hAnsi="Wingdings" w:hint="default"/>
+        <w:sz w:val="20"/>
+      </w:rPr>
+    </w:lvl>
+    <w:lvl w:ilvl="4" w:tentative="1">
+      <w:start w:val="1"/>
+      <w:numFmt w:val="bullet"/>
+      <w:lvlText w:val=""/>
+      <w:lvlJc w:val="left"/>
+      <w:pPr>
+        <w:tabs>
+          <w:tab w:val="num" w:pos="3600"/>
+        </w:tabs>
+        <w:ind w:left="3600" w:hanging="360"/>
+      </w:pPr>
+      <w:rPr>
+        <w:rFonts w:ascii="Wingdings" w:hAnsi="Wingdings" w:hint="default"/>
+        <w:sz w:val="20"/>
+      </w:rPr>
+    </w:lvl>
+    <w:lvl w:ilvl="5" w:tentative="1">
+      <w:start w:val="1"/>
+      <w:numFmt w:val="bullet"/>
+      <w:lvlText w:val=""/>
+      <w:lvlJc w:val="left"/>
+      <w:pPr>
+        <w:tabs>
+          <w:tab w:val="num" w:pos="4320"/>
+        </w:tabs>
+        <w:ind w:left="4320" w:hanging="360"/>
+      </w:pPr>
+      <w:rPr>
+        <w:rFonts w:ascii="Wingdings" w:hAnsi="Wingdings" w:hint="default"/>
+        <w:sz w:val="20"/>
+      </w:rPr>
+    </w:lvl>
+    <w:lvl w:ilvl="6" w:tentative="1">
+      <w:start w:val="1"/>
+      <w:numFmt w:val="bullet"/>
+      <w:lvlText w:val=""/>
+      <w:lvlJc w:val="left"/>
+      <w:pPr>
+        <w:tabs>
+          <w:tab w:val="num" w:pos="5040"/>
+        </w:tabs>
+        <w:ind w:left="5040" w:hanging="360"/>
+      </w:pPr>
+      <w:rPr>
+        <w:rFonts w:ascii="Wingdings" w:hAnsi="Wingdings" w:hint="default"/>
+        <w:sz w:val="20"/>
+      </w:rPr>
+    </w:lvl>
+    <w:lvl w:ilvl="7" w:tentative="1">
+      <w:start w:val="1"/>
+      <w:numFmt w:val="bullet"/>
+      <w:lvlText w:val=""/>
+      <w:lvlJc w:val="left"/>
+      <w:pPr>
+        <w:tabs>
+          <w:tab w:val="num" w:pos="5760"/>
+        </w:tabs>
+        <w:ind w:left="5760" w:hanging="360"/>
+      </w:pPr>
+      <w:rPr>
+        <w:rFonts w:ascii="Wingdings" w:hAnsi="Wingdings" w:hint="default"/>
+        <w:sz w:val="20"/>
+      </w:rPr>
+    </w:lvl>
+    <w:lvl w:ilvl="8" w:tentative="1">
+      <w:start w:val="1"/>
+      <w:numFmt w:val="bullet"/>
+      <w:lvlText w:val=""/>
+      <w:lvlJc w:val="left"/>
+      <w:pPr>
+        <w:tabs>
+          <w:tab w:val="num" w:pos="6480"/>
+        </w:tabs>
+        <w:ind w:left="6480" w:hanging="360"/>
+      </w:pPr>
+      <w:rPr>
+        <w:rFonts w:ascii="Wingdings" w:hAnsi="Wingdings" w:hint="default"/>
+        <w:sz w:val="20"/>
+      </w:rPr>
+    </w:lvl>
+  </w:abstractNum>
+  <w:abstractNum w:abstractNumId="28" w15:restartNumberingAfterBreak="0">
+    <w:nsid w:val="384C0AAF"/>
+    <w:multiLevelType w:val="multilevel"/>
+    <w:tmpl w:val="29A4BDEA"/>
+    <w:lvl w:ilvl="0">
+      <w:start w:val="1"/>
+      <w:numFmt w:val="bullet"/>
+      <w:lvlText w:val=""/>
+      <w:lvlJc w:val="left"/>
+      <w:pPr>
+        <w:tabs>
+          <w:tab w:val="num" w:pos="720"/>
+        </w:tabs>
+        <w:ind w:left="720" w:hanging="360"/>
+      </w:pPr>
+      <w:rPr>
+        <w:rFonts w:ascii="Symbol" w:hAnsi="Symbol" w:hint="default"/>
+        <w:sz w:val="20"/>
+      </w:rPr>
+    </w:lvl>
+    <w:lvl w:ilvl="1" w:tentative="1">
+      <w:start w:val="1"/>
+      <w:numFmt w:val="bullet"/>
+      <w:lvlText w:val="o"/>
+      <w:lvlJc w:val="left"/>
+      <w:pPr>
+        <w:tabs>
+          <w:tab w:val="num" w:pos="1440"/>
+        </w:tabs>
+        <w:ind w:left="1440" w:hanging="360"/>
+      </w:pPr>
+      <w:rPr>
+        <w:rFonts w:ascii="Courier New" w:hAnsi="Courier New" w:hint="default"/>
+        <w:sz w:val="20"/>
+      </w:rPr>
+    </w:lvl>
+    <w:lvl w:ilvl="2" w:tentative="1">
+      <w:start w:val="1"/>
+      <w:numFmt w:val="bullet"/>
+      <w:lvlText w:val=""/>
+      <w:lvlJc w:val="left"/>
+      <w:pPr>
+        <w:tabs>
+          <w:tab w:val="num" w:pos="2160"/>
+        </w:tabs>
+        <w:ind w:left="2160" w:hanging="360"/>
+      </w:pPr>
+      <w:rPr>
+        <w:rFonts w:ascii="Wingdings" w:hAnsi="Wingdings" w:hint="default"/>
+        <w:sz w:val="20"/>
+      </w:rPr>
+    </w:lvl>
+    <w:lvl w:ilvl="3" w:tentative="1">
+      <w:start w:val="1"/>
+      <w:numFmt w:val="bullet"/>
+      <w:lvlText w:val=""/>
+      <w:lvlJc w:val="left"/>
+      <w:pPr>
+        <w:tabs>
+          <w:tab w:val="num" w:pos="2880"/>
+        </w:tabs>
+        <w:ind w:left="2880" w:hanging="360"/>
+      </w:pPr>
+      <w:rPr>
+        <w:rFonts w:ascii="Wingdings" w:hAnsi="Wingdings" w:hint="default"/>
+        <w:sz w:val="20"/>
+      </w:rPr>
+    </w:lvl>
+    <w:lvl w:ilvl="4" w:tentative="1">
+      <w:start w:val="1"/>
+      <w:numFmt w:val="bullet"/>
+      <w:lvlText w:val=""/>
+      <w:lvlJc w:val="left"/>
+      <w:pPr>
+        <w:tabs>
+          <w:tab w:val="num" w:pos="3600"/>
+        </w:tabs>
+        <w:ind w:left="3600" w:hanging="360"/>
+      </w:pPr>
+      <w:rPr>
+        <w:rFonts w:ascii="Wingdings" w:hAnsi="Wingdings" w:hint="default"/>
+        <w:sz w:val="20"/>
+      </w:rPr>
+    </w:lvl>
+    <w:lvl w:ilvl="5" w:tentative="1">
+      <w:start w:val="1"/>
+      <w:numFmt w:val="bullet"/>
+      <w:lvlText w:val=""/>
+      <w:lvlJc w:val="left"/>
+      <w:pPr>
+        <w:tabs>
+          <w:tab w:val="num" w:pos="4320"/>
+        </w:tabs>
+        <w:ind w:left="4320" w:hanging="360"/>
+      </w:pPr>
+      <w:rPr>
+        <w:rFonts w:ascii="Wingdings" w:hAnsi="Wingdings" w:hint="default"/>
+        <w:sz w:val="20"/>
+      </w:rPr>
+    </w:lvl>
+    <w:lvl w:ilvl="6" w:tentative="1">
+      <w:start w:val="1"/>
+      <w:numFmt w:val="bullet"/>
+      <w:lvlText w:val=""/>
+      <w:lvlJc w:val="left"/>
+      <w:pPr>
+        <w:tabs>
+          <w:tab w:val="num" w:pos="5040"/>
+        </w:tabs>
+        <w:ind w:left="5040" w:hanging="360"/>
+      </w:pPr>
+      <w:rPr>
+        <w:rFonts w:ascii="Wingdings" w:hAnsi="Wingdings" w:hint="default"/>
+        <w:sz w:val="20"/>
+      </w:rPr>
+    </w:lvl>
+    <w:lvl w:ilvl="7" w:tentative="1">
+      <w:start w:val="1"/>
+      <w:numFmt w:val="bullet"/>
+      <w:lvlText w:val=""/>
+      <w:lvlJc w:val="left"/>
+      <w:pPr>
+        <w:tabs>
+          <w:tab w:val="num" w:pos="5760"/>
+        </w:tabs>
+        <w:ind w:left="5760" w:hanging="360"/>
+      </w:pPr>
+      <w:rPr>
+        <w:rFonts w:ascii="Wingdings" w:hAnsi="Wingdings" w:hint="default"/>
+        <w:sz w:val="20"/>
+      </w:rPr>
+    </w:lvl>
+    <w:lvl w:ilvl="8" w:tentative="1">
+      <w:start w:val="1"/>
+      <w:numFmt w:val="bullet"/>
+      <w:lvlText w:val=""/>
+      <w:lvlJc w:val="left"/>
+      <w:pPr>
+        <w:tabs>
+          <w:tab w:val="num" w:pos="6480"/>
+        </w:tabs>
+        <w:ind w:left="6480" w:hanging="360"/>
+      </w:pPr>
+      <w:rPr>
+        <w:rFonts w:ascii="Wingdings" w:hAnsi="Wingdings" w:hint="default"/>
+        <w:sz w:val="20"/>
+      </w:rPr>
+    </w:lvl>
+  </w:abstractNum>
+  <w:abstractNum w:abstractNumId="29" w15:restartNumberingAfterBreak="0">
     <w:nsid w:val="3A5040EA"/>
     <w:multiLevelType w:val="multilevel"/>
     <w:tmpl w:val="400EAD1A"/>
@@ -7696,7 +8410,7 @@
       </w:rPr>
     </w:lvl>
   </w:abstractNum>
-  <w:abstractNum w:abstractNumId="27" w15:restartNumberingAfterBreak="0">
+  <w:abstractNum w:abstractNumId="30" w15:restartNumberingAfterBreak="0">
     <w:nsid w:val="400A7AB6"/>
     <w:multiLevelType w:val="multilevel"/>
     <w:tmpl w:val="C95AF710"/>
@@ -7845,7 +8559,7 @@
       </w:rPr>
     </w:lvl>
   </w:abstractNum>
-  <w:abstractNum w:abstractNumId="28" w15:restartNumberingAfterBreak="0">
+  <w:abstractNum w:abstractNumId="31" w15:restartNumberingAfterBreak="0">
     <w:nsid w:val="40360F7D"/>
     <w:multiLevelType w:val="multilevel"/>
     <w:tmpl w:val="E6D6625C"/>
@@ -7994,7 +8708,7 @@
       </w:rPr>
     </w:lvl>
   </w:abstractNum>
-  <w:abstractNum w:abstractNumId="29" w15:restartNumberingAfterBreak="0">
+  <w:abstractNum w:abstractNumId="32" w15:restartNumberingAfterBreak="0">
     <w:nsid w:val="415D46F2"/>
     <w:multiLevelType w:val="multilevel"/>
     <w:tmpl w:val="0B9EEA72"/>
@@ -8143,7 +8857,7 @@
       </w:rPr>
     </w:lvl>
   </w:abstractNum>
-  <w:abstractNum w:abstractNumId="30" w15:restartNumberingAfterBreak="0">
+  <w:abstractNum w:abstractNumId="33" w15:restartNumberingAfterBreak="0">
     <w:nsid w:val="41824CE2"/>
     <w:multiLevelType w:val="multilevel"/>
     <w:tmpl w:val="709EEA52"/>
@@ -8292,7 +9006,7 @@
       </w:rPr>
     </w:lvl>
   </w:abstractNum>
-  <w:abstractNum w:abstractNumId="31" w15:restartNumberingAfterBreak="0">
+  <w:abstractNum w:abstractNumId="34" w15:restartNumberingAfterBreak="0">
     <w:nsid w:val="41CF5166"/>
     <w:multiLevelType w:val="multilevel"/>
     <w:tmpl w:val="1B62FDD2"/>
@@ -8441,7 +9155,7 @@
       </w:rPr>
     </w:lvl>
   </w:abstractNum>
-  <w:abstractNum w:abstractNumId="32" w15:restartNumberingAfterBreak="0">
+  <w:abstractNum w:abstractNumId="35" w15:restartNumberingAfterBreak="0">
     <w:nsid w:val="42C65DF8"/>
     <w:multiLevelType w:val="multilevel"/>
     <w:tmpl w:val="9E4C3F28"/>
@@ -8590,7 +9304,7 @@
       </w:rPr>
     </w:lvl>
   </w:abstractNum>
-  <w:abstractNum w:abstractNumId="33" w15:restartNumberingAfterBreak="0">
+  <w:abstractNum w:abstractNumId="36" w15:restartNumberingAfterBreak="0">
     <w:nsid w:val="45840B4A"/>
     <w:multiLevelType w:val="multilevel"/>
     <w:tmpl w:val="A3966270"/>
@@ -8739,7 +9453,7 @@
       </w:rPr>
     </w:lvl>
   </w:abstractNum>
-  <w:abstractNum w:abstractNumId="34" w15:restartNumberingAfterBreak="0">
+  <w:abstractNum w:abstractNumId="37" w15:restartNumberingAfterBreak="0">
     <w:nsid w:val="482A3125"/>
     <w:multiLevelType w:val="multilevel"/>
     <w:tmpl w:val="1006306E"/>
@@ -8888,7 +9602,7 @@
       </w:rPr>
     </w:lvl>
   </w:abstractNum>
-  <w:abstractNum w:abstractNumId="35" w15:restartNumberingAfterBreak="0">
+  <w:abstractNum w:abstractNumId="38" w15:restartNumberingAfterBreak="0">
     <w:nsid w:val="485D6191"/>
     <w:multiLevelType w:val="multilevel"/>
     <w:tmpl w:val="68BEC526"/>
@@ -9037,7 +9751,7 @@
       </w:rPr>
     </w:lvl>
   </w:abstractNum>
-  <w:abstractNum w:abstractNumId="36" w15:restartNumberingAfterBreak="0">
+  <w:abstractNum w:abstractNumId="39" w15:restartNumberingAfterBreak="0">
     <w:nsid w:val="485D6E49"/>
     <w:multiLevelType w:val="multilevel"/>
     <w:tmpl w:val="81121A96"/>
@@ -9186,7 +9900,120 @@
       </w:rPr>
     </w:lvl>
   </w:abstractNum>
-  <w:abstractNum w:abstractNumId="37" w15:restartNumberingAfterBreak="0">
+  <w:abstractNum w:abstractNumId="40" w15:restartNumberingAfterBreak="0">
+    <w:nsid w:val="4A224EDD"/>
+    <w:multiLevelType w:val="hybridMultilevel"/>
+    <w:tmpl w:val="6E449AA6"/>
+    <w:lvl w:ilvl="0" w:tplc="40090001">
+      <w:start w:val="1"/>
+      <w:numFmt w:val="bullet"/>
+      <w:lvlText w:val=""/>
+      <w:lvlJc w:val="left"/>
+      <w:pPr>
+        <w:ind w:left="2160" w:hanging="360"/>
+      </w:pPr>
+      <w:rPr>
+        <w:rFonts w:ascii="Symbol" w:hAnsi="Symbol" w:hint="default"/>
+      </w:rPr>
+    </w:lvl>
+    <w:lvl w:ilvl="1" w:tplc="40090003" w:tentative="1">
+      <w:start w:val="1"/>
+      <w:numFmt w:val="bullet"/>
+      <w:lvlText w:val="o"/>
+      <w:lvlJc w:val="left"/>
+      <w:pPr>
+        <w:ind w:left="2880" w:hanging="360"/>
+      </w:pPr>
+      <w:rPr>
+        <w:rFonts w:ascii="Courier New" w:hAnsi="Courier New" w:cs="Courier New" w:hint="default"/>
+      </w:rPr>
+    </w:lvl>
+    <w:lvl w:ilvl="2" w:tplc="40090005" w:tentative="1">
+      <w:start w:val="1"/>
+      <w:numFmt w:val="bullet"/>
+      <w:lvlText w:val=""/>
+      <w:lvlJc w:val="left"/>
+      <w:pPr>
+        <w:ind w:left="3600" w:hanging="360"/>
+      </w:pPr>
+      <w:rPr>
+        <w:rFonts w:ascii="Wingdings" w:hAnsi="Wingdings" w:hint="default"/>
+      </w:rPr>
+    </w:lvl>
+    <w:lvl w:ilvl="3" w:tplc="40090001" w:tentative="1">
+      <w:start w:val="1"/>
+      <w:numFmt w:val="bullet"/>
+      <w:lvlText w:val=""/>
+      <w:lvlJc w:val="left"/>
+      <w:pPr>
+        <w:ind w:left="4320" w:hanging="360"/>
+      </w:pPr>
+      <w:rPr>
+        <w:rFonts w:ascii="Symbol" w:hAnsi="Symbol" w:hint="default"/>
+      </w:rPr>
+    </w:lvl>
+    <w:lvl w:ilvl="4" w:tplc="40090003" w:tentative="1">
+      <w:start w:val="1"/>
+      <w:numFmt w:val="bullet"/>
+      <w:lvlText w:val="o"/>
+      <w:lvlJc w:val="left"/>
+      <w:pPr>
+        <w:ind w:left="5040" w:hanging="360"/>
+      </w:pPr>
+      <w:rPr>
+        <w:rFonts w:ascii="Courier New" w:hAnsi="Courier New" w:cs="Courier New" w:hint="default"/>
+      </w:rPr>
+    </w:lvl>
+    <w:lvl w:ilvl="5" w:tplc="40090005" w:tentative="1">
+      <w:start w:val="1"/>
+      <w:numFmt w:val="bullet"/>
+      <w:lvlText w:val=""/>
+      <w:lvlJc w:val="left"/>
+      <w:pPr>
+        <w:ind w:left="5760" w:hanging="360"/>
+      </w:pPr>
+      <w:rPr>
+        <w:rFonts w:ascii="Wingdings" w:hAnsi="Wingdings" w:hint="default"/>
+      </w:rPr>
+    </w:lvl>
+    <w:lvl w:ilvl="6" w:tplc="40090001" w:tentative="1">
+      <w:start w:val="1"/>
+      <w:numFmt w:val="bullet"/>
+      <w:lvlText w:val=""/>
+      <w:lvlJc w:val="left"/>
+      <w:pPr>
+        <w:ind w:left="6480" w:hanging="360"/>
+      </w:pPr>
+      <w:rPr>
+        <w:rFonts w:ascii="Symbol" w:hAnsi="Symbol" w:hint="default"/>
+      </w:rPr>
+    </w:lvl>
+    <w:lvl w:ilvl="7" w:tplc="40090003" w:tentative="1">
+      <w:start w:val="1"/>
+      <w:numFmt w:val="bullet"/>
+      <w:lvlText w:val="o"/>
+      <w:lvlJc w:val="left"/>
+      <w:pPr>
+        <w:ind w:left="7200" w:hanging="360"/>
+      </w:pPr>
+      <w:rPr>
+        <w:rFonts w:ascii="Courier New" w:hAnsi="Courier New" w:cs="Courier New" w:hint="default"/>
+      </w:rPr>
+    </w:lvl>
+    <w:lvl w:ilvl="8" w:tplc="40090005" w:tentative="1">
+      <w:start w:val="1"/>
+      <w:numFmt w:val="bullet"/>
+      <w:lvlText w:val=""/>
+      <w:lvlJc w:val="left"/>
+      <w:pPr>
+        <w:ind w:left="7920" w:hanging="360"/>
+      </w:pPr>
+      <w:rPr>
+        <w:rFonts w:ascii="Wingdings" w:hAnsi="Wingdings" w:hint="default"/>
+      </w:rPr>
+    </w:lvl>
+  </w:abstractNum>
+  <w:abstractNum w:abstractNumId="41" w15:restartNumberingAfterBreak="0">
     <w:nsid w:val="4B4028CC"/>
     <w:multiLevelType w:val="multilevel"/>
     <w:tmpl w:val="B57042C8"/>
@@ -9335,7 +10162,7 @@
       </w:rPr>
     </w:lvl>
   </w:abstractNum>
-  <w:abstractNum w:abstractNumId="38" w15:restartNumberingAfterBreak="0">
+  <w:abstractNum w:abstractNumId="42" w15:restartNumberingAfterBreak="0">
     <w:nsid w:val="4C6167C3"/>
     <w:multiLevelType w:val="multilevel"/>
     <w:tmpl w:val="CC9AABA0"/>
@@ -9484,7 +10311,7 @@
       </w:rPr>
     </w:lvl>
   </w:abstractNum>
-  <w:abstractNum w:abstractNumId="39" w15:restartNumberingAfterBreak="0">
+  <w:abstractNum w:abstractNumId="43" w15:restartNumberingAfterBreak="0">
     <w:nsid w:val="4D5F08BB"/>
     <w:multiLevelType w:val="multilevel"/>
     <w:tmpl w:val="40CA0FB6"/>
@@ -9633,7 +10460,7 @@
       </w:rPr>
     </w:lvl>
   </w:abstractNum>
-  <w:abstractNum w:abstractNumId="40" w15:restartNumberingAfterBreak="0">
+  <w:abstractNum w:abstractNumId="44" w15:restartNumberingAfterBreak="0">
     <w:nsid w:val="4EE31F37"/>
     <w:multiLevelType w:val="multilevel"/>
     <w:tmpl w:val="4AF05874"/>
@@ -9782,7 +10609,7 @@
       </w:rPr>
     </w:lvl>
   </w:abstractNum>
-  <w:abstractNum w:abstractNumId="41" w15:restartNumberingAfterBreak="0">
+  <w:abstractNum w:abstractNumId="45" w15:restartNumberingAfterBreak="0">
     <w:nsid w:val="507A1F31"/>
     <w:multiLevelType w:val="multilevel"/>
     <w:tmpl w:val="C3E23AE4"/>
@@ -9931,7 +10758,7 @@
       </w:rPr>
     </w:lvl>
   </w:abstractNum>
-  <w:abstractNum w:abstractNumId="42" w15:restartNumberingAfterBreak="0">
+  <w:abstractNum w:abstractNumId="46" w15:restartNumberingAfterBreak="0">
     <w:nsid w:val="51EC1B0C"/>
     <w:multiLevelType w:val="multilevel"/>
     <w:tmpl w:val="B2CE3918"/>
@@ -10080,7 +10907,7 @@
       </w:rPr>
     </w:lvl>
   </w:abstractNum>
-  <w:abstractNum w:abstractNumId="43" w15:restartNumberingAfterBreak="0">
+  <w:abstractNum w:abstractNumId="47" w15:restartNumberingAfterBreak="0">
     <w:nsid w:val="538F6AD5"/>
     <w:multiLevelType w:val="multilevel"/>
     <w:tmpl w:val="6AE68F4E"/>
@@ -10229,7 +11056,7 @@
       </w:rPr>
     </w:lvl>
   </w:abstractNum>
-  <w:abstractNum w:abstractNumId="44" w15:restartNumberingAfterBreak="0">
+  <w:abstractNum w:abstractNumId="48" w15:restartNumberingAfterBreak="0">
     <w:nsid w:val="54255E7F"/>
     <w:multiLevelType w:val="multilevel"/>
     <w:tmpl w:val="FA7ADDFC"/>
@@ -10342,7 +11169,7 @@
       </w:pPr>
     </w:lvl>
   </w:abstractNum>
-  <w:abstractNum w:abstractNumId="45" w15:restartNumberingAfterBreak="0">
+  <w:abstractNum w:abstractNumId="49" w15:restartNumberingAfterBreak="0">
     <w:nsid w:val="556C5438"/>
     <w:multiLevelType w:val="hybridMultilevel"/>
     <w:tmpl w:val="45D67E68"/>
@@ -10455,7 +11282,7 @@
       </w:rPr>
     </w:lvl>
   </w:abstractNum>
-  <w:abstractNum w:abstractNumId="46" w15:restartNumberingAfterBreak="0">
+  <w:abstractNum w:abstractNumId="50" w15:restartNumberingAfterBreak="0">
     <w:nsid w:val="58A33D19"/>
     <w:multiLevelType w:val="multilevel"/>
     <w:tmpl w:val="34109F2C"/>
@@ -10604,7 +11431,7 @@
       </w:rPr>
     </w:lvl>
   </w:abstractNum>
-  <w:abstractNum w:abstractNumId="47" w15:restartNumberingAfterBreak="0">
+  <w:abstractNum w:abstractNumId="51" w15:restartNumberingAfterBreak="0">
     <w:nsid w:val="5AD84E71"/>
     <w:multiLevelType w:val="multilevel"/>
     <w:tmpl w:val="2836F27A"/>
@@ -10753,7 +11580,7 @@
       </w:rPr>
     </w:lvl>
   </w:abstractNum>
-  <w:abstractNum w:abstractNumId="48" w15:restartNumberingAfterBreak="0">
+  <w:abstractNum w:abstractNumId="52" w15:restartNumberingAfterBreak="0">
     <w:nsid w:val="5C4212EC"/>
     <w:multiLevelType w:val="multilevel"/>
     <w:tmpl w:val="4BA8FDE2"/>
@@ -10902,7 +11729,7 @@
       </w:rPr>
     </w:lvl>
   </w:abstractNum>
-  <w:abstractNum w:abstractNumId="49" w15:restartNumberingAfterBreak="0">
+  <w:abstractNum w:abstractNumId="53" w15:restartNumberingAfterBreak="0">
     <w:nsid w:val="5E1217C8"/>
     <w:multiLevelType w:val="multilevel"/>
     <w:tmpl w:val="F4249F74"/>
@@ -11051,7 +11878,7 @@
       </w:rPr>
     </w:lvl>
   </w:abstractNum>
-  <w:abstractNum w:abstractNumId="50" w15:restartNumberingAfterBreak="0">
+  <w:abstractNum w:abstractNumId="54" w15:restartNumberingAfterBreak="0">
     <w:nsid w:val="64473BEB"/>
     <w:multiLevelType w:val="hybridMultilevel"/>
     <w:tmpl w:val="D95C43D2"/>
@@ -11164,7 +11991,7 @@
       </w:rPr>
     </w:lvl>
   </w:abstractNum>
-  <w:abstractNum w:abstractNumId="51" w15:restartNumberingAfterBreak="0">
+  <w:abstractNum w:abstractNumId="55" w15:restartNumberingAfterBreak="0">
     <w:nsid w:val="679210F2"/>
     <w:multiLevelType w:val="multilevel"/>
     <w:tmpl w:val="B3C05A7E"/>
@@ -11313,7 +12140,7 @@
       </w:rPr>
     </w:lvl>
   </w:abstractNum>
-  <w:abstractNum w:abstractNumId="52" w15:restartNumberingAfterBreak="0">
+  <w:abstractNum w:abstractNumId="56" w15:restartNumberingAfterBreak="0">
     <w:nsid w:val="692E6762"/>
     <w:multiLevelType w:val="multilevel"/>
     <w:tmpl w:val="CDC831A6"/>
@@ -11462,7 +12289,7 @@
       </w:rPr>
     </w:lvl>
   </w:abstractNum>
-  <w:abstractNum w:abstractNumId="53" w15:restartNumberingAfterBreak="0">
+  <w:abstractNum w:abstractNumId="57" w15:restartNumberingAfterBreak="0">
     <w:nsid w:val="6CCC1CB7"/>
     <w:multiLevelType w:val="multilevel"/>
     <w:tmpl w:val="784A0E5E"/>
@@ -11611,7 +12438,7 @@
       </w:rPr>
     </w:lvl>
   </w:abstractNum>
-  <w:abstractNum w:abstractNumId="54" w15:restartNumberingAfterBreak="0">
+  <w:abstractNum w:abstractNumId="58" w15:restartNumberingAfterBreak="0">
     <w:nsid w:val="6D151E1B"/>
     <w:multiLevelType w:val="hybridMultilevel"/>
     <w:tmpl w:val="3912E284"/>
@@ -11724,7 +12551,7 @@
       </w:rPr>
     </w:lvl>
   </w:abstractNum>
-  <w:abstractNum w:abstractNumId="55" w15:restartNumberingAfterBreak="0">
+  <w:abstractNum w:abstractNumId="59" w15:restartNumberingAfterBreak="0">
     <w:nsid w:val="718672CC"/>
     <w:multiLevelType w:val="multilevel"/>
     <w:tmpl w:val="761EB91C"/>
@@ -11873,7 +12700,7 @@
       </w:rPr>
     </w:lvl>
   </w:abstractNum>
-  <w:abstractNum w:abstractNumId="56" w15:restartNumberingAfterBreak="0">
+  <w:abstractNum w:abstractNumId="60" w15:restartNumberingAfterBreak="0">
     <w:nsid w:val="73362A24"/>
     <w:multiLevelType w:val="multilevel"/>
     <w:tmpl w:val="C20CED6C"/>
@@ -12022,7 +12849,7 @@
       </w:rPr>
     </w:lvl>
   </w:abstractNum>
-  <w:abstractNum w:abstractNumId="57" w15:restartNumberingAfterBreak="0">
+  <w:abstractNum w:abstractNumId="61" w15:restartNumberingAfterBreak="0">
     <w:nsid w:val="754F3B7D"/>
     <w:multiLevelType w:val="multilevel"/>
     <w:tmpl w:val="EE7A5D1E"/>
@@ -12171,7 +12998,7 @@
       </w:rPr>
     </w:lvl>
   </w:abstractNum>
-  <w:abstractNum w:abstractNumId="58" w15:restartNumberingAfterBreak="0">
+  <w:abstractNum w:abstractNumId="62" w15:restartNumberingAfterBreak="0">
     <w:nsid w:val="779E3A36"/>
     <w:multiLevelType w:val="multilevel"/>
     <w:tmpl w:val="D018DEC2"/>
@@ -12320,7 +13147,7 @@
       </w:rPr>
     </w:lvl>
   </w:abstractNum>
-  <w:abstractNum w:abstractNumId="59" w15:restartNumberingAfterBreak="0">
+  <w:abstractNum w:abstractNumId="63" w15:restartNumberingAfterBreak="0">
     <w:nsid w:val="7E04238A"/>
     <w:multiLevelType w:val="multilevel"/>
     <w:tmpl w:val="433233D8"/>
@@ -12470,13 +13297,13 @@
     </w:lvl>
   </w:abstractNum>
   <w:num w:numId="1" w16cid:durableId="1537086270">
-    <w:abstractNumId w:val="38"/>
+    <w:abstractNumId w:val="42"/>
   </w:num>
   <w:num w:numId="2" w16cid:durableId="2108454751">
-    <w:abstractNumId w:val="47"/>
+    <w:abstractNumId w:val="51"/>
   </w:num>
   <w:num w:numId="3" w16cid:durableId="1969817980">
-    <w:abstractNumId w:val="35"/>
+    <w:abstractNumId w:val="38"/>
   </w:num>
   <w:num w:numId="4" w16cid:durableId="785347822">
     <w:abstractNumId w:val="13"/>
@@ -12488,49 +13315,49 @@
     <w:abstractNumId w:val="5"/>
   </w:num>
   <w:num w:numId="7" w16cid:durableId="1442843333">
-    <w:abstractNumId w:val="42"/>
+    <w:abstractNumId w:val="46"/>
   </w:num>
   <w:num w:numId="8" w16cid:durableId="1148329451">
-    <w:abstractNumId w:val="44"/>
+    <w:abstractNumId w:val="48"/>
   </w:num>
   <w:num w:numId="9" w16cid:durableId="461578966">
     <w:abstractNumId w:val="9"/>
   </w:num>
   <w:num w:numId="10" w16cid:durableId="273637156">
-    <w:abstractNumId w:val="25"/>
+    <w:abstractNumId w:val="26"/>
   </w:num>
   <w:num w:numId="11" w16cid:durableId="1943487450">
-    <w:abstractNumId w:val="30"/>
+    <w:abstractNumId w:val="33"/>
   </w:num>
   <w:num w:numId="12" w16cid:durableId="1042752367">
-    <w:abstractNumId w:val="34"/>
+    <w:abstractNumId w:val="37"/>
   </w:num>
   <w:num w:numId="13" w16cid:durableId="1171214216">
-    <w:abstractNumId w:val="17"/>
+    <w:abstractNumId w:val="18"/>
   </w:num>
   <w:num w:numId="14" w16cid:durableId="1796560630">
-    <w:abstractNumId w:val="57"/>
+    <w:abstractNumId w:val="61"/>
   </w:num>
   <w:num w:numId="15" w16cid:durableId="1184786494">
-    <w:abstractNumId w:val="49"/>
+    <w:abstractNumId w:val="53"/>
   </w:num>
   <w:num w:numId="16" w16cid:durableId="1815752749">
-    <w:abstractNumId w:val="56"/>
+    <w:abstractNumId w:val="60"/>
   </w:num>
   <w:num w:numId="17" w16cid:durableId="430005196">
-    <w:abstractNumId w:val="58"/>
+    <w:abstractNumId w:val="62"/>
   </w:num>
   <w:num w:numId="18" w16cid:durableId="1472353">
-    <w:abstractNumId w:val="51"/>
+    <w:abstractNumId w:val="55"/>
   </w:num>
   <w:num w:numId="19" w16cid:durableId="34937347">
-    <w:abstractNumId w:val="46"/>
+    <w:abstractNumId w:val="50"/>
   </w:num>
   <w:num w:numId="20" w16cid:durableId="1394935771">
     <w:abstractNumId w:val="6"/>
   </w:num>
   <w:num w:numId="21" w16cid:durableId="1942446349">
-    <w:abstractNumId w:val="33"/>
+    <w:abstractNumId w:val="36"/>
   </w:num>
   <w:num w:numId="22" w16cid:durableId="68770100">
     <w:abstractNumId w:val="16"/>
@@ -12539,46 +13366,46 @@
     <w:abstractNumId w:val="0"/>
   </w:num>
   <w:num w:numId="24" w16cid:durableId="1842500187">
-    <w:abstractNumId w:val="18"/>
+    <w:abstractNumId w:val="19"/>
   </w:num>
   <w:num w:numId="25" w16cid:durableId="555237363">
-    <w:abstractNumId w:val="43"/>
+    <w:abstractNumId w:val="47"/>
   </w:num>
   <w:num w:numId="26" w16cid:durableId="1968006778">
-    <w:abstractNumId w:val="27"/>
+    <w:abstractNumId w:val="30"/>
   </w:num>
   <w:num w:numId="27" w16cid:durableId="248850660">
+    <w:abstractNumId w:val="58"/>
+  </w:num>
+  <w:num w:numId="28" w16cid:durableId="625041965">
+    <w:abstractNumId w:val="20"/>
+  </w:num>
+  <w:num w:numId="29" w16cid:durableId="463159809">
     <w:abstractNumId w:val="54"/>
   </w:num>
-  <w:num w:numId="28" w16cid:durableId="625041965">
-    <w:abstractNumId w:val="19"/>
-  </w:num>
-  <w:num w:numId="29" w16cid:durableId="463159809">
-    <w:abstractNumId w:val="50"/>
-  </w:num>
   <w:num w:numId="30" w16cid:durableId="456528324">
-    <w:abstractNumId w:val="36"/>
+    <w:abstractNumId w:val="39"/>
   </w:num>
   <w:num w:numId="31" w16cid:durableId="271330847">
     <w:abstractNumId w:val="8"/>
   </w:num>
   <w:num w:numId="32" w16cid:durableId="587009922">
-    <w:abstractNumId w:val="21"/>
+    <w:abstractNumId w:val="22"/>
   </w:num>
   <w:num w:numId="33" w16cid:durableId="535966895">
     <w:abstractNumId w:val="11"/>
   </w:num>
   <w:num w:numId="34" w16cid:durableId="632835935">
-    <w:abstractNumId w:val="48"/>
+    <w:abstractNumId w:val="52"/>
   </w:num>
   <w:num w:numId="35" w16cid:durableId="2013605246">
-    <w:abstractNumId w:val="31"/>
+    <w:abstractNumId w:val="34"/>
   </w:num>
   <w:num w:numId="36" w16cid:durableId="2007130216">
     <w:abstractNumId w:val="2"/>
   </w:num>
   <w:num w:numId="37" w16cid:durableId="231283393">
-    <w:abstractNumId w:val="39"/>
+    <w:abstractNumId w:val="43"/>
   </w:num>
   <w:num w:numId="38" w16cid:durableId="959725855">
     <w:abstractNumId w:val="10"/>
@@ -12587,67 +13414,79 @@
     <w:abstractNumId w:val="3"/>
   </w:num>
   <w:num w:numId="40" w16cid:durableId="2045905564">
-    <w:abstractNumId w:val="52"/>
+    <w:abstractNumId w:val="56"/>
   </w:num>
   <w:num w:numId="41" w16cid:durableId="1776553124">
-    <w:abstractNumId w:val="29"/>
+    <w:abstractNumId w:val="32"/>
   </w:num>
   <w:num w:numId="42" w16cid:durableId="1955668777">
-    <w:abstractNumId w:val="22"/>
+    <w:abstractNumId w:val="23"/>
   </w:num>
   <w:num w:numId="43" w16cid:durableId="1792625293">
     <w:abstractNumId w:val="1"/>
   </w:num>
   <w:num w:numId="44" w16cid:durableId="1132097408">
-    <w:abstractNumId w:val="41"/>
+    <w:abstractNumId w:val="45"/>
   </w:num>
   <w:num w:numId="45" w16cid:durableId="373624865">
-    <w:abstractNumId w:val="32"/>
+    <w:abstractNumId w:val="35"/>
   </w:num>
   <w:num w:numId="46" w16cid:durableId="46270622">
-    <w:abstractNumId w:val="55"/>
+    <w:abstractNumId w:val="59"/>
   </w:num>
   <w:num w:numId="47" w16cid:durableId="1668358212">
-    <w:abstractNumId w:val="40"/>
+    <w:abstractNumId w:val="44"/>
   </w:num>
   <w:num w:numId="48" w16cid:durableId="1239099218">
     <w:abstractNumId w:val="7"/>
   </w:num>
   <w:num w:numId="49" w16cid:durableId="1190945387">
-    <w:abstractNumId w:val="20"/>
+    <w:abstractNumId w:val="21"/>
   </w:num>
   <w:num w:numId="50" w16cid:durableId="1057313187">
-    <w:abstractNumId w:val="53"/>
+    <w:abstractNumId w:val="57"/>
   </w:num>
   <w:num w:numId="51" w16cid:durableId="1569728685">
-    <w:abstractNumId w:val="24"/>
+    <w:abstractNumId w:val="25"/>
   </w:num>
   <w:num w:numId="52" w16cid:durableId="980622879">
-    <w:abstractNumId w:val="26"/>
+    <w:abstractNumId w:val="29"/>
   </w:num>
   <w:num w:numId="53" w16cid:durableId="886380065">
-    <w:abstractNumId w:val="37"/>
+    <w:abstractNumId w:val="41"/>
   </w:num>
   <w:num w:numId="54" w16cid:durableId="206571358">
     <w:abstractNumId w:val="12"/>
   </w:num>
   <w:num w:numId="55" w16cid:durableId="1713337224">
-    <w:abstractNumId w:val="28"/>
+    <w:abstractNumId w:val="31"/>
   </w:num>
   <w:num w:numId="56" w16cid:durableId="897981462">
-    <w:abstractNumId w:val="59"/>
+    <w:abstractNumId w:val="63"/>
   </w:num>
   <w:num w:numId="57" w16cid:durableId="875773968">
     <w:abstractNumId w:val="15"/>
   </w:num>
   <w:num w:numId="58" w16cid:durableId="1016469537">
-    <w:abstractNumId w:val="45"/>
+    <w:abstractNumId w:val="49"/>
   </w:num>
   <w:num w:numId="59" w16cid:durableId="1237976280">
     <w:abstractNumId w:val="4"/>
   </w:num>
   <w:num w:numId="60" w16cid:durableId="2044138097">
-    <w:abstractNumId w:val="23"/>
+    <w:abstractNumId w:val="24"/>
+  </w:num>
+  <w:num w:numId="61" w16cid:durableId="1495947670">
+    <w:abstractNumId w:val="27"/>
+  </w:num>
+  <w:num w:numId="62" w16cid:durableId="565727368">
+    <w:abstractNumId w:val="40"/>
+  </w:num>
+  <w:num w:numId="63" w16cid:durableId="961568704">
+    <w:abstractNumId w:val="28"/>
+  </w:num>
+  <w:num w:numId="64" w16cid:durableId="479003114">
+    <w:abstractNumId w:val="17"/>
   </w:num>
 </w:numbering>
 </file>

</xml_diff>